<commit_message>
Module 7 Assignment in progress
</commit_message>
<xml_diff>
--- a/Module7/Assignment/Module 7 Assignment_2019.docx
+++ b/Module7/Assignment/Module 7 Assignment_2019.docx
@@ -1,6 +1,6 @@
 
 <file path=word/document.xml><?xml version="1.0" encoding="utf-8"?>
-<w:document xmlns:wpc="http://schemas.microsoft.com/office/word/2010/wordprocessingCanvas" xmlns:mc="http://schemas.openxmlformats.org/markup-compatibility/2006" xmlns:o="urn:schemas-microsoft-com:office:office" xmlns:r="http://schemas.openxmlformats.org/officeDocument/2006/relationships" xmlns:m="http://schemas.openxmlformats.org/officeDocument/2006/math" xmlns:v="urn:schemas-microsoft-com:vml" xmlns:wp14="http://schemas.microsoft.com/office/word/2010/wordprocessingDrawing" xmlns:wp="http://schemas.openxmlformats.org/drawingml/2006/wordprocessingDrawing" xmlns:w10="urn:schemas-microsoft-com:office:word" xmlns:w="http://schemas.openxmlformats.org/wordprocessingml/2006/main" xmlns:w14="http://schemas.microsoft.com/office/word/2010/wordml" xmlns:w15="http://schemas.microsoft.com/office/word/2012/wordml" xmlns:wpg="http://schemas.microsoft.com/office/word/2010/wordprocessingGroup" xmlns:wpi="http://schemas.microsoft.com/office/word/2010/wordprocessingInk" xmlns:wne="http://schemas.microsoft.com/office/word/2006/wordml" xmlns:wps="http://schemas.microsoft.com/office/word/2010/wordprocessingShape" mc:Ignorable="w14 w15 wp14">
+<w:document xmlns:wpc="http://schemas.microsoft.com/office/word/2010/wordprocessingCanvas" xmlns:cx="http://schemas.microsoft.com/office/drawing/2014/chartex" xmlns:cx1="http://schemas.microsoft.com/office/drawing/2015/9/8/chartex" xmlns:cx2="http://schemas.microsoft.com/office/drawing/2015/10/21/chartex" xmlns:cx3="http://schemas.microsoft.com/office/drawing/2016/5/9/chartex" xmlns:cx4="http://schemas.microsoft.com/office/drawing/2016/5/10/chartex" xmlns:cx5="http://schemas.microsoft.com/office/drawing/2016/5/11/chartex" xmlns:cx6="http://schemas.microsoft.com/office/drawing/2016/5/12/chartex" xmlns:cx7="http://schemas.microsoft.com/office/drawing/2016/5/13/chartex" xmlns:cx8="http://schemas.microsoft.com/office/drawing/2016/5/14/chartex" xmlns:mc="http://schemas.openxmlformats.org/markup-compatibility/2006" xmlns:aink="http://schemas.microsoft.com/office/drawing/2016/ink" xmlns:am3d="http://schemas.microsoft.com/office/drawing/2017/model3d" xmlns:o="urn:schemas-microsoft-com:office:office" xmlns:oel="http://schemas.microsoft.com/office/2019/extlst" xmlns:r="http://schemas.openxmlformats.org/officeDocument/2006/relationships" xmlns:m="http://schemas.openxmlformats.org/officeDocument/2006/math" xmlns:v="urn:schemas-microsoft-com:vml" xmlns:wp14="http://schemas.microsoft.com/office/word/2010/wordprocessingDrawing" xmlns:wp="http://schemas.openxmlformats.org/drawingml/2006/wordprocessingDrawing" xmlns:w10="urn:schemas-microsoft-com:office:word" xmlns:w="http://schemas.openxmlformats.org/wordprocessingml/2006/main" xmlns:w14="http://schemas.microsoft.com/office/word/2010/wordml" xmlns:w15="http://schemas.microsoft.com/office/word/2012/wordml" xmlns:w16cex="http://schemas.microsoft.com/office/word/2018/wordml/cex" xmlns:w16cid="http://schemas.microsoft.com/office/word/2016/wordml/cid" xmlns:w16="http://schemas.microsoft.com/office/word/2018/wordml" xmlns:w16sdtdh="http://schemas.microsoft.com/office/word/2020/wordml/sdtdatahash" xmlns:w16se="http://schemas.microsoft.com/office/word/2015/wordml/symex" xmlns:wpg="http://schemas.microsoft.com/office/word/2010/wordprocessingGroup" xmlns:wpi="http://schemas.microsoft.com/office/word/2010/wordprocessingInk" xmlns:wne="http://schemas.microsoft.com/office/word/2006/wordml" xmlns:wps="http://schemas.microsoft.com/office/word/2010/wordprocessingShape" mc:Ignorable="w14 w15 w16se w16cid w16 w16cex w16sdtdh wp14">
   <w:body>
     <w:p>
       <w:pPr>
@@ -65,11 +65,9 @@
           <w:numId w:val="14"/>
         </w:numPr>
       </w:pPr>
-      <w:proofErr w:type="spellStart"/>
       <w:r>
         <w:t>Moderna</w:t>
       </w:r>
-      <w:proofErr w:type="spellEnd"/>
     </w:p>
     <w:p>
       <w:pPr>
@@ -147,6 +145,28 @@
     <w:p>
       <w:pPr>
         <w:pStyle w:val="NumberList"/>
+        <w:rPr>
+          <w:b/>
+          <w:bCs w:val="0"/>
+        </w:rPr>
+      </w:pPr>
+      <w:r>
+        <w:rPr>
+          <w:b/>
+          <w:bCs w:val="0"/>
+        </w:rPr>
+        <w:t>VIR Biotechnology</w:t>
+      </w:r>
+    </w:p>
+    <w:p>
+      <w:pPr>
+        <w:pStyle w:val="NumberList"/>
+        <w:ind w:left="0" w:firstLine="0"/>
+      </w:pPr>
+    </w:p>
+    <w:p>
+      <w:pPr>
+        <w:pStyle w:val="NumberList"/>
         <w:ind w:left="720"/>
       </w:pPr>
       <w:r>
@@ -155,6 +175,12 @@
       <w:r>
         <w:t>you research, answer briefly (1-2 sentences for each):</w:t>
       </w:r>
+    </w:p>
+    <w:p>
+      <w:pPr>
+        <w:pStyle w:val="NumberList"/>
+        <w:ind w:left="720"/>
+      </w:pPr>
     </w:p>
     <w:p>
       <w:pPr>
@@ -171,14 +197,70 @@
     <w:p>
       <w:pPr>
         <w:pStyle w:val="NumberList"/>
-        <w:numPr>
-          <w:ilvl w:val="0"/>
-          <w:numId w:val="15"/>
-        </w:numPr>
-      </w:pPr>
-      <w:r>
-        <w:t>What problem does their technology solve?</w:t>
-      </w:r>
+        <w:spacing w:after="0"/>
+        <w:ind w:left="0" w:firstLine="0"/>
+      </w:pPr>
+      <w:r>
+        <w:t xml:space="preserve">VIR Biotechnology has built </w:t>
+      </w:r>
+      <w:r>
+        <w:t>a</w:t>
+      </w:r>
+      <w:r>
+        <w:t xml:space="preserve"> monoclonal antibody (</w:t>
+      </w:r>
+      <w:proofErr w:type="spellStart"/>
+      <w:r>
+        <w:t>mAB</w:t>
+      </w:r>
+      <w:proofErr w:type="spellEnd"/>
+      <w:r>
+        <w:t xml:space="preserve">) discovery platform and a T Cell-Based Viral platform </w:t>
+      </w:r>
+      <w:r>
+        <w:t xml:space="preserve">enabling </w:t>
+      </w:r>
+      <w:r>
+        <w:t>to target</w:t>
+      </w:r>
+      <w:r>
+        <w:t xml:space="preserve"> </w:t>
+      </w:r>
+      <w:r>
+        <w:t xml:space="preserve">a range of </w:t>
+      </w:r>
+      <w:r>
+        <w:t xml:space="preserve">infectious diseases such as </w:t>
+      </w:r>
+      <w:r>
+        <w:t xml:space="preserve">Chronic </w:t>
+      </w:r>
+      <w:r>
+        <w:t>Hepatitis Delta</w:t>
+      </w:r>
+      <w:r>
+        <w:t xml:space="preserve"> (CHD)</w:t>
+      </w:r>
+      <w:r>
+        <w:t>, Hepatitis B</w:t>
+      </w:r>
+      <w:r>
+        <w:t xml:space="preserve"> (CHB)</w:t>
+      </w:r>
+      <w:r>
+        <w:t xml:space="preserve">, HIV, respiratory syncytial virus (RSV), </w:t>
+      </w:r>
+      <w:r>
+        <w:t>Influenza, COVID 19</w:t>
+      </w:r>
+      <w:r>
+        <w:t xml:space="preserve"> and pre-cancerous human papillomavirus (HPV) lesions. </w:t>
+      </w:r>
+    </w:p>
+    <w:p>
+      <w:pPr>
+        <w:pStyle w:val="NumberList"/>
+      </w:pPr>
     </w:p>
     <w:p>
       <w:pPr>
@@ -189,8 +271,86 @@
         </w:numPr>
       </w:pPr>
       <w:r>
+        <w:t>What problem does their technology solve?</w:t>
+      </w:r>
+    </w:p>
+    <w:p>
+      <w:pPr>
+        <w:pStyle w:val="NumberList"/>
+        <w:spacing w:after="0"/>
+        <w:ind w:left="0" w:firstLine="0"/>
+      </w:pPr>
+      <w:r>
+        <w:t xml:space="preserve">VIR Technology </w:t>
+      </w:r>
+      <w:r>
+        <w:t>leverages</w:t>
+      </w:r>
+      <w:r>
+        <w:t xml:space="preserve"> the human immune system to fight viruses</w:t>
+      </w:r>
+      <w:r>
+        <w:t xml:space="preserve">, employing </w:t>
+      </w:r>
+      <w:r>
+        <w:t xml:space="preserve">machine learning and artificial </w:t>
+      </w:r>
+      <w:r>
+        <w:t>intelligence, to</w:t>
+      </w:r>
+      <w:r>
+        <w:t xml:space="preserve"> </w:t>
+      </w:r>
+      <w:r>
+        <w:t xml:space="preserve">engineer </w:t>
+      </w:r>
+      <w:r>
+        <w:t xml:space="preserve">effective medicine from </w:t>
+      </w:r>
+      <w:r>
+        <w:t>human-derived antibodies.</w:t>
+      </w:r>
+    </w:p>
+    <w:p>
+      <w:pPr>
+        <w:pStyle w:val="NumberList"/>
+      </w:pPr>
+    </w:p>
+    <w:p>
+      <w:pPr>
+        <w:pStyle w:val="NumberList"/>
+        <w:numPr>
+          <w:ilvl w:val="0"/>
+          <w:numId w:val="15"/>
+        </w:numPr>
+      </w:pPr>
+      <w:r>
         <w:t>What stage of development are they at?</w:t>
       </w:r>
+    </w:p>
+    <w:p>
+      <w:pPr>
+        <w:pStyle w:val="NumberList"/>
+        <w:spacing w:after="0"/>
+        <w:ind w:left="0" w:firstLine="0"/>
+      </w:pPr>
+      <w:r>
+        <w:t>The FDA has granted approval for t</w:t>
+      </w:r>
+      <w:r>
+        <w:t>he COVID 19 medicine</w:t>
+      </w:r>
+      <w:r>
+        <w:t xml:space="preserve">, while the remainder of the drug pipeline </w:t>
+      </w:r>
+      <w:r>
+        <w:t>is either in preclinical or Phase 2 clinical trials.</w:t>
+      </w:r>
+    </w:p>
+    <w:p>
+      <w:pPr>
+        <w:pStyle w:val="NumberList"/>
+      </w:pPr>
     </w:p>
     <w:p>
       <w:pPr>
@@ -239,8 +399,6 @@
           <w:numId w:val="16"/>
         </w:numPr>
       </w:pPr>
-      <w:bookmarkStart w:id="0" w:name="_GoBack"/>
-      <w:bookmarkEnd w:id="0"/>
       <w:r>
         <w:t>Also, comment on the utility of this test based on these criteria</w:t>
       </w:r>
@@ -261,85 +419,6 @@
           <w:u w:val="single"/>
         </w:rPr>
       </w:pPr>
-      <w:r>
-        <w:rPr>
-          <w:rFonts w:ascii="Gadugi" w:hAnsi="Gadugi"/>
-          <w:u w:val="single"/>
-        </w:rPr>
-        <w:t>HIV– groups (n = 222)</w:t>
-      </w:r>
-    </w:p>
-    <w:p>
-      <w:pPr>
-        <w:ind w:firstLine="360"/>
-        <w:rPr>
-          <w:rFonts w:ascii="Gadugi" w:hAnsi="Gadugi"/>
-        </w:rPr>
-      </w:pPr>
-      <w:r>
-        <w:rPr>
-          <w:rFonts w:ascii="Gadugi" w:hAnsi="Gadugi"/>
-        </w:rPr>
-        <w:t>TB+ = 50/54</w:t>
-      </w:r>
-    </w:p>
-    <w:p>
-      <w:pPr>
-        <w:ind w:firstLine="360"/>
-        <w:rPr>
-          <w:rFonts w:ascii="Gadugi" w:hAnsi="Gadugi"/>
-        </w:rPr>
-      </w:pPr>
-      <w:r>
-        <w:rPr>
-          <w:rFonts w:ascii="Gadugi" w:hAnsi="Gadugi"/>
-        </w:rPr>
-        <w:t>Latent TB = 8/62</w:t>
-      </w:r>
-    </w:p>
-    <w:p>
-      <w:pPr>
-        <w:ind w:firstLine="360"/>
-        <w:rPr>
-          <w:rFonts w:ascii="Gadugi" w:hAnsi="Gadugi"/>
-        </w:rPr>
-      </w:pPr>
-      <w:proofErr w:type="spellStart"/>
-      <w:r>
-        <w:rPr>
-          <w:rFonts w:ascii="Gadugi" w:hAnsi="Gadugi"/>
-        </w:rPr>
-        <w:t>Nontuberculosis</w:t>
-      </w:r>
-      <w:proofErr w:type="spellEnd"/>
-      <w:r>
-        <w:rPr>
-          <w:rFonts w:ascii="Gadugi" w:hAnsi="Gadugi"/>
-        </w:rPr>
-        <w:t xml:space="preserve"> mycobacteria = 6/64</w:t>
-      </w:r>
-    </w:p>
-    <w:p>
-      <w:pPr>
-        <w:ind w:firstLine="360"/>
-        <w:rPr>
-          <w:rFonts w:ascii="Gadugi" w:hAnsi="Gadugi"/>
-        </w:rPr>
-      </w:pPr>
-      <w:r>
-        <w:rPr>
-          <w:rFonts w:ascii="Gadugi" w:hAnsi="Gadugi"/>
-        </w:rPr>
-        <w:t>Healthy controls = 0/42</w:t>
-      </w:r>
-    </w:p>
-    <w:p>
-      <w:pPr>
-        <w:ind w:firstLine="360"/>
-        <w:rPr>
-          <w:rFonts w:ascii="Gadugi" w:hAnsi="Gadugi"/>
-        </w:rPr>
-      </w:pPr>
     </w:p>
     <w:p>
       <w:pPr>
@@ -354,7 +433,8 @@
           <w:rFonts w:ascii="Gadugi" w:hAnsi="Gadugi"/>
           <w:u w:val="single"/>
         </w:rPr>
-        <w:t>HIV+ groups (n = 180)</w:t>
+        <w:lastRenderedPageBreak/>
+        <w:t>HIV– groups (n = 222)</w:t>
       </w:r>
     </w:p>
     <w:p>
@@ -368,7 +448,7 @@
         <w:rPr>
           <w:rFonts w:ascii="Gadugi" w:hAnsi="Gadugi"/>
         </w:rPr>
-        <w:t>Pulmonary TB+ = 70/80</w:t>
+        <w:t>TB+ = 50/54</w:t>
       </w:r>
     </w:p>
     <w:p>
@@ -378,19 +458,11 @@
           <w:rFonts w:ascii="Gadugi" w:hAnsi="Gadugi"/>
         </w:rPr>
       </w:pPr>
-      <w:proofErr w:type="spellStart"/>
       <w:r>
         <w:rPr>
           <w:rFonts w:ascii="Gadugi" w:hAnsi="Gadugi"/>
         </w:rPr>
-        <w:t>Extrapulmonary</w:t>
-      </w:r>
-      <w:proofErr w:type="spellEnd"/>
-      <w:r>
-        <w:rPr>
-          <w:rFonts w:ascii="Gadugi" w:hAnsi="Gadugi"/>
-        </w:rPr>
-        <w:t xml:space="preserve"> TB+ = 36/42</w:t>
+        <w:t>Latent TB = 8/62</w:t>
       </w:r>
     </w:p>
     <w:p>
@@ -400,6 +472,828 @@
           <w:rFonts w:ascii="Gadugi" w:hAnsi="Gadugi"/>
         </w:rPr>
       </w:pPr>
+      <w:proofErr w:type="spellStart"/>
+      <w:r>
+        <w:rPr>
+          <w:rFonts w:ascii="Gadugi" w:hAnsi="Gadugi"/>
+        </w:rPr>
+        <w:t>Nontuberculosis</w:t>
+      </w:r>
+      <w:proofErr w:type="spellEnd"/>
+      <w:r>
+        <w:rPr>
+          <w:rFonts w:ascii="Gadugi" w:hAnsi="Gadugi"/>
+        </w:rPr>
+        <w:t xml:space="preserve"> mycobacteria = 6/64</w:t>
+      </w:r>
+    </w:p>
+    <w:p>
+      <w:pPr>
+        <w:ind w:firstLine="360"/>
+        <w:rPr>
+          <w:rFonts w:ascii="Gadugi" w:hAnsi="Gadugi"/>
+        </w:rPr>
+      </w:pPr>
+      <w:r>
+        <w:rPr>
+          <w:rFonts w:ascii="Gadugi" w:hAnsi="Gadugi"/>
+        </w:rPr>
+        <w:t>Healthy controls = 0/42</w:t>
+      </w:r>
+    </w:p>
+    <w:p>
+      <w:pPr>
+        <w:ind w:firstLine="360"/>
+        <w:rPr>
+          <w:rFonts w:ascii="Gadugi" w:hAnsi="Gadugi"/>
+        </w:rPr>
+      </w:pPr>
+    </w:p>
+    <w:tbl>
+      <w:tblPr>
+        <w:tblW w:w="7740" w:type="dxa"/>
+        <w:tblLook w:val="04A0" w:firstRow="1" w:lastRow="0" w:firstColumn="1" w:lastColumn="0" w:noHBand="0" w:noVBand="1"/>
+      </w:tblPr>
+      <w:tblGrid>
+        <w:gridCol w:w="2700"/>
+        <w:gridCol w:w="1980"/>
+        <w:gridCol w:w="3060"/>
+      </w:tblGrid>
+      <w:tr>
+        <w:trPr>
+          <w:trHeight w:val="320"/>
+        </w:trPr>
+        <w:tc>
+          <w:tcPr>
+            <w:tcW w:w="2700" w:type="dxa"/>
+            <w:tcBorders>
+              <w:top w:val="nil"/>
+              <w:left w:val="nil"/>
+              <w:bottom w:val="nil"/>
+              <w:right w:val="nil"/>
+            </w:tcBorders>
+            <w:shd w:val="clear" w:color="auto" w:fill="auto"/>
+            <w:noWrap/>
+            <w:vAlign w:val="center"/>
+            <w:hideMark/>
+          </w:tcPr>
+          <w:p/>
+        </w:tc>
+        <w:tc>
+          <w:tcPr>
+            <w:tcW w:w="1980" w:type="dxa"/>
+            <w:tcBorders>
+              <w:top w:val="single" w:sz="4" w:space="0" w:color="auto"/>
+              <w:left w:val="single" w:sz="4" w:space="0" w:color="auto"/>
+              <w:bottom w:val="single" w:sz="4" w:space="0" w:color="auto"/>
+              <w:right w:val="single" w:sz="4" w:space="0" w:color="auto"/>
+            </w:tcBorders>
+            <w:shd w:val="clear" w:color="auto" w:fill="auto"/>
+            <w:noWrap/>
+            <w:vAlign w:val="center"/>
+            <w:hideMark/>
+          </w:tcPr>
+          <w:p>
+            <w:pPr>
+              <w:jc w:val="center"/>
+              <w:rPr>
+                <w:rFonts w:ascii="Aptos Narrow" w:hAnsi="Aptos Narrow"/>
+                <w:b/>
+                <w:bCs/>
+                <w:color w:val="000000"/>
+              </w:rPr>
+            </w:pPr>
+            <w:r>
+              <w:rPr>
+                <w:rFonts w:ascii="Aptos Narrow" w:hAnsi="Aptos Narrow"/>
+                <w:b/>
+                <w:bCs/>
+                <w:color w:val="000000"/>
+              </w:rPr>
+              <w:t>TB+, Latent TB</w:t>
+            </w:r>
+          </w:p>
+        </w:tc>
+        <w:tc>
+          <w:tcPr>
+            <w:tcW w:w="3060" w:type="dxa"/>
+            <w:tcBorders>
+              <w:top w:val="single" w:sz="4" w:space="0" w:color="auto"/>
+              <w:left w:val="nil"/>
+              <w:bottom w:val="single" w:sz="4" w:space="0" w:color="auto"/>
+              <w:right w:val="single" w:sz="4" w:space="0" w:color="auto"/>
+            </w:tcBorders>
+            <w:shd w:val="clear" w:color="auto" w:fill="auto"/>
+            <w:noWrap/>
+            <w:vAlign w:val="center"/>
+            <w:hideMark/>
+          </w:tcPr>
+          <w:p>
+            <w:pPr>
+              <w:jc w:val="center"/>
+              <w:rPr>
+                <w:rFonts w:ascii="Aptos Narrow" w:hAnsi="Aptos Narrow"/>
+                <w:b/>
+                <w:bCs/>
+                <w:color w:val="000000"/>
+              </w:rPr>
+            </w:pPr>
+            <w:proofErr w:type="spellStart"/>
+            <w:r>
+              <w:rPr>
+                <w:rFonts w:ascii="Aptos Narrow" w:hAnsi="Aptos Narrow"/>
+                <w:b/>
+                <w:bCs/>
+                <w:color w:val="000000"/>
+              </w:rPr>
+              <w:t>NonTb</w:t>
+            </w:r>
+            <w:proofErr w:type="spellEnd"/>
+            <w:r>
+              <w:rPr>
+                <w:rFonts w:ascii="Aptos Narrow" w:hAnsi="Aptos Narrow"/>
+                <w:b/>
+                <w:bCs/>
+                <w:color w:val="000000"/>
+              </w:rPr>
+              <w:t xml:space="preserve"> + Healthy</w:t>
+            </w:r>
+          </w:p>
+        </w:tc>
+      </w:tr>
+      <w:tr>
+        <w:trPr>
+          <w:trHeight w:val="320"/>
+        </w:trPr>
+        <w:tc>
+          <w:tcPr>
+            <w:tcW w:w="2700" w:type="dxa"/>
+            <w:tcBorders>
+              <w:top w:val="single" w:sz="4" w:space="0" w:color="auto"/>
+              <w:left w:val="single" w:sz="4" w:space="0" w:color="auto"/>
+              <w:bottom w:val="single" w:sz="4" w:space="0" w:color="auto"/>
+              <w:right w:val="single" w:sz="4" w:space="0" w:color="auto"/>
+            </w:tcBorders>
+            <w:shd w:val="clear" w:color="auto" w:fill="auto"/>
+            <w:noWrap/>
+            <w:vAlign w:val="center"/>
+            <w:hideMark/>
+          </w:tcPr>
+          <w:p>
+            <w:pPr>
+              <w:jc w:val="center"/>
+              <w:rPr>
+                <w:rFonts w:ascii="Aptos Narrow" w:hAnsi="Aptos Narrow"/>
+                <w:b/>
+                <w:bCs/>
+                <w:color w:val="000000"/>
+              </w:rPr>
+            </w:pPr>
+            <w:r>
+              <w:rPr>
+                <w:rFonts w:ascii="Aptos Narrow" w:hAnsi="Aptos Narrow"/>
+                <w:b/>
+                <w:bCs/>
+                <w:color w:val="000000"/>
+              </w:rPr>
+              <w:t>Positive Test Result</w:t>
+            </w:r>
+          </w:p>
+        </w:tc>
+        <w:tc>
+          <w:tcPr>
+            <w:tcW w:w="1980" w:type="dxa"/>
+            <w:tcBorders>
+              <w:top w:val="nil"/>
+              <w:left w:val="nil"/>
+              <w:bottom w:val="single" w:sz="4" w:space="0" w:color="auto"/>
+              <w:right w:val="single" w:sz="4" w:space="0" w:color="auto"/>
+            </w:tcBorders>
+            <w:shd w:val="clear" w:color="auto" w:fill="auto"/>
+            <w:noWrap/>
+            <w:vAlign w:val="center"/>
+            <w:hideMark/>
+          </w:tcPr>
+          <w:p>
+            <w:pPr>
+              <w:jc w:val="center"/>
+              <w:rPr>
+                <w:rFonts w:ascii="Aptos Narrow" w:hAnsi="Aptos Narrow"/>
+                <w:color w:val="000000"/>
+              </w:rPr>
+            </w:pPr>
+            <w:r>
+              <w:rPr>
+                <w:rFonts w:ascii="Aptos Narrow" w:hAnsi="Aptos Narrow"/>
+                <w:color w:val="000000"/>
+              </w:rPr>
+              <w:t>58</w:t>
+            </w:r>
+          </w:p>
+        </w:tc>
+        <w:tc>
+          <w:tcPr>
+            <w:tcW w:w="3060" w:type="dxa"/>
+            <w:tcBorders>
+              <w:top w:val="nil"/>
+              <w:left w:val="nil"/>
+              <w:bottom w:val="single" w:sz="4" w:space="0" w:color="auto"/>
+              <w:right w:val="single" w:sz="4" w:space="0" w:color="auto"/>
+            </w:tcBorders>
+            <w:shd w:val="clear" w:color="auto" w:fill="auto"/>
+            <w:noWrap/>
+            <w:vAlign w:val="center"/>
+            <w:hideMark/>
+          </w:tcPr>
+          <w:p>
+            <w:pPr>
+              <w:jc w:val="center"/>
+              <w:rPr>
+                <w:rFonts w:ascii="Aptos Narrow" w:hAnsi="Aptos Narrow"/>
+                <w:color w:val="000000"/>
+              </w:rPr>
+            </w:pPr>
+            <w:r>
+              <w:rPr>
+                <w:rFonts w:ascii="Aptos Narrow" w:hAnsi="Aptos Narrow"/>
+                <w:color w:val="000000"/>
+              </w:rPr>
+              <w:t>6</w:t>
+            </w:r>
+          </w:p>
+        </w:tc>
+      </w:tr>
+      <w:tr>
+        <w:trPr>
+          <w:trHeight w:val="320"/>
+        </w:trPr>
+        <w:tc>
+          <w:tcPr>
+            <w:tcW w:w="2700" w:type="dxa"/>
+            <w:tcBorders>
+              <w:top w:val="nil"/>
+              <w:left w:val="single" w:sz="4" w:space="0" w:color="auto"/>
+              <w:bottom w:val="single" w:sz="4" w:space="0" w:color="auto"/>
+              <w:right w:val="single" w:sz="4" w:space="0" w:color="auto"/>
+            </w:tcBorders>
+            <w:shd w:val="clear" w:color="auto" w:fill="auto"/>
+            <w:noWrap/>
+            <w:vAlign w:val="center"/>
+            <w:hideMark/>
+          </w:tcPr>
+          <w:p>
+            <w:pPr>
+              <w:jc w:val="center"/>
+              <w:rPr>
+                <w:rFonts w:ascii="Aptos Narrow" w:hAnsi="Aptos Narrow"/>
+                <w:b/>
+                <w:bCs/>
+                <w:color w:val="000000"/>
+              </w:rPr>
+            </w:pPr>
+            <w:r>
+              <w:rPr>
+                <w:rFonts w:ascii="Aptos Narrow" w:hAnsi="Aptos Narrow"/>
+                <w:b/>
+                <w:bCs/>
+                <w:color w:val="000000"/>
+              </w:rPr>
+              <w:t>Negative Test Result</w:t>
+            </w:r>
+          </w:p>
+        </w:tc>
+        <w:tc>
+          <w:tcPr>
+            <w:tcW w:w="1980" w:type="dxa"/>
+            <w:tcBorders>
+              <w:top w:val="nil"/>
+              <w:left w:val="nil"/>
+              <w:bottom w:val="single" w:sz="4" w:space="0" w:color="auto"/>
+              <w:right w:val="single" w:sz="4" w:space="0" w:color="auto"/>
+            </w:tcBorders>
+            <w:shd w:val="clear" w:color="auto" w:fill="auto"/>
+            <w:noWrap/>
+            <w:vAlign w:val="center"/>
+            <w:hideMark/>
+          </w:tcPr>
+          <w:p>
+            <w:pPr>
+              <w:jc w:val="center"/>
+              <w:rPr>
+                <w:rFonts w:ascii="Aptos Narrow" w:hAnsi="Aptos Narrow"/>
+                <w:color w:val="000000"/>
+              </w:rPr>
+            </w:pPr>
+            <w:r>
+              <w:rPr>
+                <w:rFonts w:ascii="Aptos Narrow" w:hAnsi="Aptos Narrow"/>
+                <w:color w:val="000000"/>
+              </w:rPr>
+              <w:t>58</w:t>
+            </w:r>
+          </w:p>
+        </w:tc>
+        <w:tc>
+          <w:tcPr>
+            <w:tcW w:w="3060" w:type="dxa"/>
+            <w:tcBorders>
+              <w:top w:val="nil"/>
+              <w:left w:val="nil"/>
+              <w:bottom w:val="single" w:sz="4" w:space="0" w:color="auto"/>
+              <w:right w:val="single" w:sz="4" w:space="0" w:color="auto"/>
+            </w:tcBorders>
+            <w:shd w:val="clear" w:color="auto" w:fill="auto"/>
+            <w:noWrap/>
+            <w:vAlign w:val="center"/>
+            <w:hideMark/>
+          </w:tcPr>
+          <w:p>
+            <w:pPr>
+              <w:jc w:val="center"/>
+              <w:rPr>
+                <w:rFonts w:ascii="Aptos Narrow" w:hAnsi="Aptos Narrow"/>
+                <w:color w:val="000000"/>
+              </w:rPr>
+            </w:pPr>
+            <w:r>
+              <w:rPr>
+                <w:rFonts w:ascii="Aptos Narrow" w:hAnsi="Aptos Narrow"/>
+                <w:color w:val="000000"/>
+              </w:rPr>
+              <w:t>100</w:t>
+            </w:r>
+          </w:p>
+        </w:tc>
+      </w:tr>
+      <w:tr>
+        <w:trPr>
+          <w:trHeight w:val="320"/>
+        </w:trPr>
+        <w:tc>
+          <w:tcPr>
+            <w:tcW w:w="2700" w:type="dxa"/>
+            <w:tcBorders>
+              <w:top w:val="nil"/>
+              <w:left w:val="nil"/>
+              <w:bottom w:val="nil"/>
+              <w:right w:val="nil"/>
+            </w:tcBorders>
+            <w:shd w:val="clear" w:color="auto" w:fill="auto"/>
+            <w:noWrap/>
+            <w:vAlign w:val="center"/>
+            <w:hideMark/>
+          </w:tcPr>
+          <w:p>
+            <w:pPr>
+              <w:jc w:val="center"/>
+              <w:rPr>
+                <w:rFonts w:ascii="Aptos Narrow" w:hAnsi="Aptos Narrow"/>
+                <w:color w:val="000000"/>
+              </w:rPr>
+            </w:pPr>
+          </w:p>
+        </w:tc>
+        <w:tc>
+          <w:tcPr>
+            <w:tcW w:w="1980" w:type="dxa"/>
+            <w:tcBorders>
+              <w:top w:val="nil"/>
+              <w:left w:val="nil"/>
+              <w:bottom w:val="nil"/>
+              <w:right w:val="nil"/>
+            </w:tcBorders>
+            <w:shd w:val="clear" w:color="auto" w:fill="auto"/>
+            <w:noWrap/>
+            <w:vAlign w:val="center"/>
+            <w:hideMark/>
+          </w:tcPr>
+          <w:p>
+            <w:pPr>
+              <w:jc w:val="center"/>
+              <w:rPr>
+                <w:rFonts w:ascii="Aptos Narrow" w:hAnsi="Aptos Narrow"/>
+                <w:color w:val="000000"/>
+              </w:rPr>
+            </w:pPr>
+            <w:r>
+              <w:rPr>
+                <w:rFonts w:ascii="Aptos Narrow" w:hAnsi="Aptos Narrow"/>
+                <w:color w:val="000000"/>
+              </w:rPr>
+              <w:t>116</w:t>
+            </w:r>
+          </w:p>
+        </w:tc>
+        <w:tc>
+          <w:tcPr>
+            <w:tcW w:w="3060" w:type="dxa"/>
+            <w:tcBorders>
+              <w:top w:val="nil"/>
+              <w:left w:val="nil"/>
+              <w:bottom w:val="nil"/>
+              <w:right w:val="nil"/>
+            </w:tcBorders>
+            <w:shd w:val="clear" w:color="auto" w:fill="auto"/>
+            <w:noWrap/>
+            <w:vAlign w:val="center"/>
+            <w:hideMark/>
+          </w:tcPr>
+          <w:p>
+            <w:pPr>
+              <w:jc w:val="center"/>
+              <w:rPr>
+                <w:rFonts w:ascii="Aptos Narrow" w:hAnsi="Aptos Narrow"/>
+                <w:color w:val="000000"/>
+              </w:rPr>
+            </w:pPr>
+            <w:r>
+              <w:rPr>
+                <w:rFonts w:ascii="Aptos Narrow" w:hAnsi="Aptos Narrow"/>
+                <w:color w:val="000000"/>
+              </w:rPr>
+              <w:t>106</w:t>
+            </w:r>
+          </w:p>
+        </w:tc>
+      </w:tr>
+      <w:tr>
+        <w:trPr>
+          <w:trHeight w:val="320"/>
+        </w:trPr>
+        <w:tc>
+          <w:tcPr>
+            <w:tcW w:w="2700" w:type="dxa"/>
+            <w:tcBorders>
+              <w:top w:val="nil"/>
+              <w:left w:val="nil"/>
+              <w:bottom w:val="nil"/>
+              <w:right w:val="nil"/>
+            </w:tcBorders>
+            <w:shd w:val="clear" w:color="auto" w:fill="auto"/>
+            <w:noWrap/>
+            <w:vAlign w:val="center"/>
+            <w:hideMark/>
+          </w:tcPr>
+          <w:p>
+            <w:pPr>
+              <w:jc w:val="center"/>
+              <w:rPr>
+                <w:rFonts w:ascii="Aptos Narrow" w:hAnsi="Aptos Narrow"/>
+                <w:color w:val="000000"/>
+              </w:rPr>
+            </w:pPr>
+          </w:p>
+        </w:tc>
+        <w:tc>
+          <w:tcPr>
+            <w:tcW w:w="1980" w:type="dxa"/>
+            <w:tcBorders>
+              <w:top w:val="nil"/>
+              <w:left w:val="nil"/>
+              <w:bottom w:val="nil"/>
+              <w:right w:val="nil"/>
+            </w:tcBorders>
+            <w:shd w:val="clear" w:color="auto" w:fill="auto"/>
+            <w:noWrap/>
+            <w:vAlign w:val="center"/>
+            <w:hideMark/>
+          </w:tcPr>
+          <w:p>
+            <w:pPr>
+              <w:jc w:val="center"/>
+              <w:rPr>
+                <w:sz w:val="20"/>
+                <w:szCs w:val="20"/>
+              </w:rPr>
+            </w:pPr>
+          </w:p>
+        </w:tc>
+        <w:tc>
+          <w:tcPr>
+            <w:tcW w:w="3060" w:type="dxa"/>
+            <w:tcBorders>
+              <w:top w:val="nil"/>
+              <w:left w:val="nil"/>
+              <w:bottom w:val="nil"/>
+              <w:right w:val="nil"/>
+            </w:tcBorders>
+            <w:shd w:val="clear" w:color="auto" w:fill="auto"/>
+            <w:noWrap/>
+            <w:vAlign w:val="center"/>
+            <w:hideMark/>
+          </w:tcPr>
+          <w:p>
+            <w:pPr>
+              <w:jc w:val="center"/>
+              <w:rPr>
+                <w:sz w:val="20"/>
+                <w:szCs w:val="20"/>
+              </w:rPr>
+            </w:pPr>
+          </w:p>
+        </w:tc>
+      </w:tr>
+      <w:tr>
+        <w:trPr>
+          <w:trHeight w:val="320"/>
+        </w:trPr>
+        <w:tc>
+          <w:tcPr>
+            <w:tcW w:w="2700" w:type="dxa"/>
+            <w:tcBorders>
+              <w:top w:val="nil"/>
+              <w:left w:val="nil"/>
+              <w:bottom w:val="nil"/>
+              <w:right w:val="nil"/>
+            </w:tcBorders>
+            <w:shd w:val="clear" w:color="auto" w:fill="auto"/>
+            <w:noWrap/>
+            <w:vAlign w:val="center"/>
+            <w:hideMark/>
+          </w:tcPr>
+          <w:p>
+            <w:pPr>
+              <w:jc w:val="center"/>
+              <w:rPr>
+                <w:rFonts w:ascii="Aptos Narrow" w:hAnsi="Aptos Narrow"/>
+                <w:b/>
+                <w:bCs/>
+                <w:color w:val="000000"/>
+              </w:rPr>
+            </w:pPr>
+            <w:r>
+              <w:rPr>
+                <w:rFonts w:ascii="Aptos Narrow" w:hAnsi="Aptos Narrow"/>
+                <w:b/>
+                <w:bCs/>
+                <w:color w:val="000000"/>
+              </w:rPr>
+              <w:t>Sensitivity</w:t>
+            </w:r>
+          </w:p>
+        </w:tc>
+        <w:tc>
+          <w:tcPr>
+            <w:tcW w:w="1980" w:type="dxa"/>
+            <w:tcBorders>
+              <w:top w:val="nil"/>
+              <w:left w:val="nil"/>
+              <w:bottom w:val="nil"/>
+              <w:right w:val="nil"/>
+            </w:tcBorders>
+            <w:shd w:val="clear" w:color="auto" w:fill="auto"/>
+            <w:noWrap/>
+            <w:vAlign w:val="center"/>
+            <w:hideMark/>
+          </w:tcPr>
+          <w:p>
+            <w:pPr>
+              <w:jc w:val="center"/>
+              <w:rPr>
+                <w:rFonts w:ascii="Aptos Narrow" w:hAnsi="Aptos Narrow"/>
+                <w:color w:val="000000"/>
+              </w:rPr>
+            </w:pPr>
+            <w:r>
+              <w:rPr>
+                <w:rFonts w:ascii="Aptos Narrow" w:hAnsi="Aptos Narrow"/>
+                <w:color w:val="000000"/>
+              </w:rPr>
+              <w:t>0.5</w:t>
+            </w:r>
+          </w:p>
+        </w:tc>
+        <w:tc>
+          <w:tcPr>
+            <w:tcW w:w="3060" w:type="dxa"/>
+            <w:tcBorders>
+              <w:top w:val="nil"/>
+              <w:left w:val="nil"/>
+              <w:bottom w:val="nil"/>
+              <w:right w:val="nil"/>
+            </w:tcBorders>
+            <w:shd w:val="clear" w:color="auto" w:fill="auto"/>
+            <w:noWrap/>
+            <w:vAlign w:val="center"/>
+            <w:hideMark/>
+          </w:tcPr>
+          <w:p>
+            <w:pPr>
+              <w:jc w:val="center"/>
+              <w:rPr>
+                <w:rFonts w:ascii="Aptos Narrow" w:hAnsi="Aptos Narrow"/>
+                <w:color w:val="000000"/>
+              </w:rPr>
+            </w:pPr>
+          </w:p>
+        </w:tc>
+      </w:tr>
+      <w:tr>
+        <w:trPr>
+          <w:trHeight w:val="320"/>
+        </w:trPr>
+        <w:tc>
+          <w:tcPr>
+            <w:tcW w:w="2700" w:type="dxa"/>
+            <w:tcBorders>
+              <w:top w:val="nil"/>
+              <w:left w:val="nil"/>
+              <w:bottom w:val="nil"/>
+              <w:right w:val="nil"/>
+            </w:tcBorders>
+            <w:shd w:val="clear" w:color="auto" w:fill="auto"/>
+            <w:noWrap/>
+            <w:vAlign w:val="center"/>
+            <w:hideMark/>
+          </w:tcPr>
+          <w:p>
+            <w:pPr>
+              <w:jc w:val="center"/>
+              <w:rPr>
+                <w:rFonts w:ascii="Aptos Narrow" w:hAnsi="Aptos Narrow"/>
+                <w:b/>
+                <w:bCs/>
+                <w:color w:val="000000"/>
+              </w:rPr>
+            </w:pPr>
+            <w:r>
+              <w:rPr>
+                <w:rFonts w:ascii="Aptos Narrow" w:hAnsi="Aptos Narrow"/>
+                <w:b/>
+                <w:bCs/>
+                <w:color w:val="000000"/>
+              </w:rPr>
+              <w:t>Specificity</w:t>
+            </w:r>
+          </w:p>
+        </w:tc>
+        <w:tc>
+          <w:tcPr>
+            <w:tcW w:w="1980" w:type="dxa"/>
+            <w:tcBorders>
+              <w:top w:val="nil"/>
+              <w:left w:val="nil"/>
+              <w:bottom w:val="nil"/>
+              <w:right w:val="nil"/>
+            </w:tcBorders>
+            <w:shd w:val="clear" w:color="auto" w:fill="auto"/>
+            <w:noWrap/>
+            <w:vAlign w:val="center"/>
+            <w:hideMark/>
+          </w:tcPr>
+          <w:p>
+            <w:pPr>
+              <w:jc w:val="center"/>
+              <w:rPr>
+                <w:rFonts w:ascii="Aptos Narrow" w:hAnsi="Aptos Narrow"/>
+                <w:color w:val="000000"/>
+              </w:rPr>
+            </w:pPr>
+            <w:r>
+              <w:rPr>
+                <w:rFonts w:ascii="Aptos Narrow" w:hAnsi="Aptos Narrow"/>
+                <w:color w:val="000000"/>
+              </w:rPr>
+              <w:t>0.943396226</w:t>
+            </w:r>
+          </w:p>
+        </w:tc>
+        <w:tc>
+          <w:tcPr>
+            <w:tcW w:w="3060" w:type="dxa"/>
+            <w:tcBorders>
+              <w:top w:val="nil"/>
+              <w:left w:val="nil"/>
+              <w:bottom w:val="nil"/>
+              <w:right w:val="nil"/>
+            </w:tcBorders>
+            <w:shd w:val="clear" w:color="auto" w:fill="auto"/>
+            <w:noWrap/>
+            <w:vAlign w:val="center"/>
+            <w:hideMark/>
+          </w:tcPr>
+          <w:p>
+            <w:pPr>
+              <w:jc w:val="center"/>
+              <w:rPr>
+                <w:rFonts w:ascii="Aptos Narrow" w:hAnsi="Aptos Narrow"/>
+                <w:color w:val="000000"/>
+              </w:rPr>
+            </w:pPr>
+          </w:p>
+        </w:tc>
+      </w:tr>
+    </w:tbl>
+    <w:p>
+      <w:pPr>
+        <w:ind w:firstLine="360"/>
+        <w:rPr>
+          <w:rFonts w:ascii="Gadugi" w:hAnsi="Gadugi"/>
+        </w:rPr>
+      </w:pPr>
+    </w:p>
+    <w:p>
+      <w:pPr>
+        <w:rPr>
+          <w:rFonts w:ascii="Gadugi" w:hAnsi="Gadugi"/>
+        </w:rPr>
+      </w:pPr>
+      <w:r>
+        <w:rPr>
+          <w:rFonts w:ascii="Gadugi" w:hAnsi="Gadugi"/>
+        </w:rPr>
+        <w:t xml:space="preserve">For people </w:t>
+      </w:r>
+      <w:r>
+        <w:rPr>
+          <w:rFonts w:ascii="Gadugi" w:hAnsi="Gadugi"/>
+        </w:rPr>
+        <w:t xml:space="preserve">without </w:t>
+      </w:r>
+      <w:r>
+        <w:rPr>
+          <w:rFonts w:ascii="Gadugi" w:hAnsi="Gadugi"/>
+        </w:rPr>
+        <w:t xml:space="preserve">HIV, the test has </w:t>
+      </w:r>
+      <w:r>
+        <w:rPr>
+          <w:rFonts w:ascii="Gadugi" w:hAnsi="Gadugi"/>
+        </w:rPr>
+        <w:t xml:space="preserve">a </w:t>
+      </w:r>
+      <w:r>
+        <w:rPr>
+          <w:rFonts w:ascii="Gadugi" w:hAnsi="Gadugi"/>
+        </w:rPr>
+        <w:t xml:space="preserve">50% probability </w:t>
+      </w:r>
+      <w:r>
+        <w:rPr>
+          <w:rFonts w:ascii="Gadugi" w:hAnsi="Gadugi"/>
+        </w:rPr>
+        <w:t>of correctly detecting TB in those who have it, this means that for people without HIV who have TB, the test performs no better than random chance. However, within the same group, the test shows a very high probability, ~ 94% of correctly identifying individuals without TB as healthy. For individuals without HIV who do not have TB, the test is very accurate classifying them as TB-free.</w:t>
+      </w:r>
+    </w:p>
+    <w:p>
+      <w:pPr>
+        <w:ind w:firstLine="360"/>
+        <w:rPr>
+          <w:rFonts w:ascii="Gadugi" w:hAnsi="Gadugi"/>
+        </w:rPr>
+      </w:pPr>
+    </w:p>
+    <w:p>
+      <w:pPr>
+        <w:ind w:firstLine="360"/>
+        <w:rPr>
+          <w:rFonts w:ascii="Gadugi" w:hAnsi="Gadugi"/>
+          <w:u w:val="single"/>
+        </w:rPr>
+      </w:pPr>
+      <w:r>
+        <w:rPr>
+          <w:rFonts w:ascii="Gadugi" w:hAnsi="Gadugi"/>
+          <w:u w:val="single"/>
+        </w:rPr>
+        <w:t>HIV+ groups (n = 180)</w:t>
+      </w:r>
+    </w:p>
+    <w:p>
+      <w:pPr>
+        <w:ind w:firstLine="360"/>
+        <w:rPr>
+          <w:rFonts w:ascii="Gadugi" w:hAnsi="Gadugi"/>
+        </w:rPr>
+      </w:pPr>
+      <w:r>
+        <w:rPr>
+          <w:rFonts w:ascii="Gadugi" w:hAnsi="Gadugi"/>
+        </w:rPr>
+        <w:t>Pulmonary TB+ = 70/80</w:t>
+      </w:r>
+    </w:p>
+    <w:p>
+      <w:pPr>
+        <w:ind w:firstLine="360"/>
+        <w:rPr>
+          <w:rFonts w:ascii="Gadugi" w:hAnsi="Gadugi"/>
+        </w:rPr>
+      </w:pPr>
+      <w:r>
+        <w:rPr>
+          <w:rFonts w:ascii="Gadugi" w:hAnsi="Gadugi"/>
+        </w:rPr>
+        <w:t>Extrapulmonary TB+ = 36/42</w:t>
+      </w:r>
+    </w:p>
+    <w:p>
+      <w:pPr>
+        <w:ind w:firstLine="360"/>
+        <w:rPr>
+          <w:rFonts w:ascii="Gadugi" w:hAnsi="Gadugi"/>
+        </w:rPr>
+      </w:pPr>
       <w:r>
         <w:rPr>
           <w:rFonts w:ascii="Gadugi" w:hAnsi="Gadugi"/>
@@ -409,22 +1303,1562 @@
     </w:p>
     <w:p>
       <w:pPr>
+        <w:pStyle w:val="Body"/>
+      </w:pPr>
+    </w:p>
+    <w:tbl>
+      <w:tblPr>
+        <w:tblW w:w="7830" w:type="dxa"/>
+        <w:tblLook w:val="04A0" w:firstRow="1" w:lastRow="0" w:firstColumn="1" w:lastColumn="0" w:noHBand="0" w:noVBand="1"/>
+      </w:tblPr>
+      <w:tblGrid>
+        <w:gridCol w:w="2610"/>
+        <w:gridCol w:w="2160"/>
+        <w:gridCol w:w="3060"/>
+      </w:tblGrid>
+      <w:tr>
+        <w:trPr>
+          <w:trHeight w:val="320"/>
+        </w:trPr>
+        <w:tc>
+          <w:tcPr>
+            <w:tcW w:w="2610" w:type="dxa"/>
+            <w:tcBorders>
+              <w:top w:val="nil"/>
+              <w:left w:val="nil"/>
+              <w:bottom w:val="nil"/>
+              <w:right w:val="nil"/>
+            </w:tcBorders>
+            <w:shd w:val="clear" w:color="auto" w:fill="auto"/>
+            <w:noWrap/>
+            <w:vAlign w:val="center"/>
+            <w:hideMark/>
+          </w:tcPr>
+          <w:p/>
+        </w:tc>
+        <w:tc>
+          <w:tcPr>
+            <w:tcW w:w="2160" w:type="dxa"/>
+            <w:tcBorders>
+              <w:top w:val="single" w:sz="4" w:space="0" w:color="auto"/>
+              <w:left w:val="single" w:sz="4" w:space="0" w:color="auto"/>
+              <w:bottom w:val="single" w:sz="4" w:space="0" w:color="auto"/>
+              <w:right w:val="single" w:sz="4" w:space="0" w:color="auto"/>
+            </w:tcBorders>
+            <w:shd w:val="clear" w:color="auto" w:fill="auto"/>
+            <w:noWrap/>
+            <w:vAlign w:val="center"/>
+            <w:hideMark/>
+          </w:tcPr>
+          <w:p>
+            <w:pPr>
+              <w:jc w:val="center"/>
+              <w:rPr>
+                <w:rFonts w:ascii="Aptos Narrow" w:hAnsi="Aptos Narrow"/>
+                <w:b/>
+                <w:bCs/>
+                <w:color w:val="000000"/>
+              </w:rPr>
+            </w:pPr>
+            <w:r>
+              <w:rPr>
+                <w:rFonts w:ascii="Aptos Narrow" w:hAnsi="Aptos Narrow"/>
+                <w:b/>
+                <w:bCs/>
+                <w:color w:val="000000"/>
+              </w:rPr>
+              <w:t xml:space="preserve">TB+, </w:t>
+            </w:r>
+            <w:proofErr w:type="spellStart"/>
+            <w:r>
+              <w:rPr>
+                <w:rFonts w:ascii="Aptos Narrow" w:hAnsi="Aptos Narrow"/>
+                <w:b/>
+                <w:bCs/>
+                <w:color w:val="000000"/>
+              </w:rPr>
+              <w:t>Extra.TB</w:t>
+            </w:r>
+            <w:proofErr w:type="spellEnd"/>
+            <w:r>
+              <w:rPr>
+                <w:rFonts w:ascii="Aptos Narrow" w:hAnsi="Aptos Narrow"/>
+                <w:b/>
+                <w:bCs/>
+                <w:color w:val="000000"/>
+              </w:rPr>
+              <w:t>+</w:t>
+            </w:r>
+          </w:p>
+        </w:tc>
+        <w:tc>
+          <w:tcPr>
+            <w:tcW w:w="3060" w:type="dxa"/>
+            <w:tcBorders>
+              <w:top w:val="single" w:sz="4" w:space="0" w:color="auto"/>
+              <w:left w:val="nil"/>
+              <w:bottom w:val="single" w:sz="4" w:space="0" w:color="auto"/>
+              <w:right w:val="single" w:sz="4" w:space="0" w:color="auto"/>
+            </w:tcBorders>
+            <w:shd w:val="clear" w:color="auto" w:fill="auto"/>
+            <w:noWrap/>
+            <w:vAlign w:val="center"/>
+            <w:hideMark/>
+          </w:tcPr>
+          <w:p>
+            <w:pPr>
+              <w:jc w:val="center"/>
+              <w:rPr>
+                <w:rFonts w:ascii="Aptos Narrow" w:hAnsi="Aptos Narrow"/>
+                <w:b/>
+                <w:bCs/>
+                <w:color w:val="000000"/>
+              </w:rPr>
+            </w:pPr>
+            <w:r>
+              <w:rPr>
+                <w:rFonts w:ascii="Aptos Narrow" w:hAnsi="Aptos Narrow"/>
+                <w:b/>
+                <w:bCs/>
+                <w:color w:val="000000"/>
+              </w:rPr>
+              <w:t>TB-</w:t>
+            </w:r>
+          </w:p>
+        </w:tc>
+      </w:tr>
+      <w:tr>
+        <w:trPr>
+          <w:trHeight w:val="320"/>
+        </w:trPr>
+        <w:tc>
+          <w:tcPr>
+            <w:tcW w:w="2610" w:type="dxa"/>
+            <w:tcBorders>
+              <w:top w:val="single" w:sz="4" w:space="0" w:color="auto"/>
+              <w:left w:val="single" w:sz="4" w:space="0" w:color="auto"/>
+              <w:bottom w:val="single" w:sz="4" w:space="0" w:color="auto"/>
+              <w:right w:val="single" w:sz="4" w:space="0" w:color="auto"/>
+            </w:tcBorders>
+            <w:shd w:val="clear" w:color="auto" w:fill="auto"/>
+            <w:noWrap/>
+            <w:vAlign w:val="center"/>
+            <w:hideMark/>
+          </w:tcPr>
+          <w:p>
+            <w:pPr>
+              <w:jc w:val="center"/>
+              <w:rPr>
+                <w:rFonts w:ascii="Aptos Narrow" w:hAnsi="Aptos Narrow"/>
+                <w:b/>
+                <w:bCs/>
+                <w:color w:val="000000"/>
+              </w:rPr>
+            </w:pPr>
+            <w:r>
+              <w:rPr>
+                <w:rFonts w:ascii="Aptos Narrow" w:hAnsi="Aptos Narrow"/>
+                <w:b/>
+                <w:bCs/>
+                <w:color w:val="000000"/>
+              </w:rPr>
+              <w:t>Positive Test Result</w:t>
+            </w:r>
+          </w:p>
+        </w:tc>
+        <w:tc>
+          <w:tcPr>
+            <w:tcW w:w="2160" w:type="dxa"/>
+            <w:tcBorders>
+              <w:top w:val="nil"/>
+              <w:left w:val="nil"/>
+              <w:bottom w:val="single" w:sz="4" w:space="0" w:color="auto"/>
+              <w:right w:val="single" w:sz="4" w:space="0" w:color="auto"/>
+            </w:tcBorders>
+            <w:shd w:val="clear" w:color="auto" w:fill="auto"/>
+            <w:noWrap/>
+            <w:vAlign w:val="center"/>
+            <w:hideMark/>
+          </w:tcPr>
+          <w:p>
+            <w:pPr>
+              <w:jc w:val="center"/>
+              <w:rPr>
+                <w:rFonts w:ascii="Aptos Narrow" w:hAnsi="Aptos Narrow"/>
+                <w:color w:val="000000"/>
+              </w:rPr>
+            </w:pPr>
+            <w:r>
+              <w:rPr>
+                <w:rFonts w:ascii="Aptos Narrow" w:hAnsi="Aptos Narrow"/>
+                <w:color w:val="000000"/>
+              </w:rPr>
+              <w:t>106</w:t>
+            </w:r>
+          </w:p>
+        </w:tc>
+        <w:tc>
+          <w:tcPr>
+            <w:tcW w:w="3060" w:type="dxa"/>
+            <w:tcBorders>
+              <w:top w:val="nil"/>
+              <w:left w:val="nil"/>
+              <w:bottom w:val="single" w:sz="4" w:space="0" w:color="auto"/>
+              <w:right w:val="single" w:sz="4" w:space="0" w:color="auto"/>
+            </w:tcBorders>
+            <w:shd w:val="clear" w:color="auto" w:fill="auto"/>
+            <w:noWrap/>
+            <w:vAlign w:val="center"/>
+            <w:hideMark/>
+          </w:tcPr>
+          <w:p>
+            <w:pPr>
+              <w:jc w:val="center"/>
+              <w:rPr>
+                <w:rFonts w:ascii="Aptos Narrow" w:hAnsi="Aptos Narrow"/>
+                <w:color w:val="000000"/>
+              </w:rPr>
+            </w:pPr>
+            <w:r>
+              <w:rPr>
+                <w:rFonts w:ascii="Aptos Narrow" w:hAnsi="Aptos Narrow"/>
+                <w:color w:val="000000"/>
+              </w:rPr>
+              <w:t>52</w:t>
+            </w:r>
+          </w:p>
+        </w:tc>
+      </w:tr>
+      <w:tr>
+        <w:trPr>
+          <w:trHeight w:val="320"/>
+        </w:trPr>
+        <w:tc>
+          <w:tcPr>
+            <w:tcW w:w="2610" w:type="dxa"/>
+            <w:tcBorders>
+              <w:top w:val="nil"/>
+              <w:left w:val="single" w:sz="4" w:space="0" w:color="auto"/>
+              <w:bottom w:val="single" w:sz="4" w:space="0" w:color="auto"/>
+              <w:right w:val="single" w:sz="4" w:space="0" w:color="auto"/>
+            </w:tcBorders>
+            <w:shd w:val="clear" w:color="auto" w:fill="auto"/>
+            <w:noWrap/>
+            <w:vAlign w:val="center"/>
+            <w:hideMark/>
+          </w:tcPr>
+          <w:p>
+            <w:pPr>
+              <w:jc w:val="center"/>
+              <w:rPr>
+                <w:rFonts w:ascii="Aptos Narrow" w:hAnsi="Aptos Narrow"/>
+                <w:b/>
+                <w:bCs/>
+                <w:color w:val="000000"/>
+              </w:rPr>
+            </w:pPr>
+            <w:r>
+              <w:rPr>
+                <w:rFonts w:ascii="Aptos Narrow" w:hAnsi="Aptos Narrow"/>
+                <w:b/>
+                <w:bCs/>
+                <w:color w:val="000000"/>
+              </w:rPr>
+              <w:t>Negative Test Result</w:t>
+            </w:r>
+          </w:p>
+        </w:tc>
+        <w:tc>
+          <w:tcPr>
+            <w:tcW w:w="2160" w:type="dxa"/>
+            <w:tcBorders>
+              <w:top w:val="nil"/>
+              <w:left w:val="nil"/>
+              <w:bottom w:val="single" w:sz="4" w:space="0" w:color="auto"/>
+              <w:right w:val="single" w:sz="4" w:space="0" w:color="auto"/>
+            </w:tcBorders>
+            <w:shd w:val="clear" w:color="auto" w:fill="auto"/>
+            <w:noWrap/>
+            <w:vAlign w:val="center"/>
+            <w:hideMark/>
+          </w:tcPr>
+          <w:p>
+            <w:pPr>
+              <w:jc w:val="center"/>
+              <w:rPr>
+                <w:rFonts w:ascii="Aptos Narrow" w:hAnsi="Aptos Narrow"/>
+                <w:color w:val="000000"/>
+              </w:rPr>
+            </w:pPr>
+            <w:r>
+              <w:rPr>
+                <w:rFonts w:ascii="Aptos Narrow" w:hAnsi="Aptos Narrow"/>
+                <w:color w:val="000000"/>
+              </w:rPr>
+              <w:t>16</w:t>
+            </w:r>
+          </w:p>
+        </w:tc>
+        <w:tc>
+          <w:tcPr>
+            <w:tcW w:w="3060" w:type="dxa"/>
+            <w:tcBorders>
+              <w:top w:val="nil"/>
+              <w:left w:val="nil"/>
+              <w:bottom w:val="single" w:sz="4" w:space="0" w:color="auto"/>
+              <w:right w:val="single" w:sz="4" w:space="0" w:color="auto"/>
+            </w:tcBorders>
+            <w:shd w:val="clear" w:color="auto" w:fill="auto"/>
+            <w:noWrap/>
+            <w:vAlign w:val="center"/>
+            <w:hideMark/>
+          </w:tcPr>
+          <w:p>
+            <w:pPr>
+              <w:jc w:val="center"/>
+              <w:rPr>
+                <w:rFonts w:ascii="Aptos Narrow" w:hAnsi="Aptos Narrow"/>
+                <w:color w:val="000000"/>
+              </w:rPr>
+            </w:pPr>
+            <w:r>
+              <w:rPr>
+                <w:rFonts w:ascii="Aptos Narrow" w:hAnsi="Aptos Narrow"/>
+                <w:color w:val="000000"/>
+              </w:rPr>
+              <w:t>6</w:t>
+            </w:r>
+          </w:p>
+        </w:tc>
+      </w:tr>
+      <w:tr>
+        <w:trPr>
+          <w:trHeight w:val="320"/>
+        </w:trPr>
+        <w:tc>
+          <w:tcPr>
+            <w:tcW w:w="2610" w:type="dxa"/>
+            <w:tcBorders>
+              <w:top w:val="nil"/>
+              <w:left w:val="nil"/>
+              <w:bottom w:val="nil"/>
+              <w:right w:val="nil"/>
+            </w:tcBorders>
+            <w:shd w:val="clear" w:color="auto" w:fill="auto"/>
+            <w:noWrap/>
+            <w:vAlign w:val="center"/>
+            <w:hideMark/>
+          </w:tcPr>
+          <w:p>
+            <w:pPr>
+              <w:jc w:val="center"/>
+              <w:rPr>
+                <w:rFonts w:ascii="Aptos Narrow" w:hAnsi="Aptos Narrow"/>
+                <w:color w:val="000000"/>
+              </w:rPr>
+            </w:pPr>
+          </w:p>
+        </w:tc>
+        <w:tc>
+          <w:tcPr>
+            <w:tcW w:w="2160" w:type="dxa"/>
+            <w:tcBorders>
+              <w:top w:val="nil"/>
+              <w:left w:val="nil"/>
+              <w:bottom w:val="nil"/>
+              <w:right w:val="nil"/>
+            </w:tcBorders>
+            <w:shd w:val="clear" w:color="auto" w:fill="auto"/>
+            <w:noWrap/>
+            <w:vAlign w:val="center"/>
+            <w:hideMark/>
+          </w:tcPr>
+          <w:p>
+            <w:pPr>
+              <w:jc w:val="center"/>
+              <w:rPr>
+                <w:rFonts w:ascii="Aptos Narrow" w:hAnsi="Aptos Narrow"/>
+                <w:color w:val="000000"/>
+              </w:rPr>
+            </w:pPr>
+            <w:r>
+              <w:rPr>
+                <w:rFonts w:ascii="Aptos Narrow" w:hAnsi="Aptos Narrow"/>
+                <w:color w:val="000000"/>
+              </w:rPr>
+              <w:t>122</w:t>
+            </w:r>
+          </w:p>
+        </w:tc>
+        <w:tc>
+          <w:tcPr>
+            <w:tcW w:w="3060" w:type="dxa"/>
+            <w:tcBorders>
+              <w:top w:val="nil"/>
+              <w:left w:val="nil"/>
+              <w:bottom w:val="nil"/>
+              <w:right w:val="nil"/>
+            </w:tcBorders>
+            <w:shd w:val="clear" w:color="auto" w:fill="auto"/>
+            <w:noWrap/>
+            <w:vAlign w:val="center"/>
+            <w:hideMark/>
+          </w:tcPr>
+          <w:p>
+            <w:pPr>
+              <w:jc w:val="center"/>
+              <w:rPr>
+                <w:rFonts w:ascii="Aptos Narrow" w:hAnsi="Aptos Narrow"/>
+                <w:color w:val="000000"/>
+              </w:rPr>
+            </w:pPr>
+            <w:r>
+              <w:rPr>
+                <w:rFonts w:ascii="Aptos Narrow" w:hAnsi="Aptos Narrow"/>
+                <w:color w:val="000000"/>
+              </w:rPr>
+              <w:t>58</w:t>
+            </w:r>
+          </w:p>
+        </w:tc>
+      </w:tr>
+      <w:tr>
+        <w:trPr>
+          <w:trHeight w:val="320"/>
+        </w:trPr>
+        <w:tc>
+          <w:tcPr>
+            <w:tcW w:w="2610" w:type="dxa"/>
+            <w:tcBorders>
+              <w:top w:val="nil"/>
+              <w:left w:val="nil"/>
+              <w:bottom w:val="nil"/>
+              <w:right w:val="nil"/>
+            </w:tcBorders>
+            <w:shd w:val="clear" w:color="auto" w:fill="auto"/>
+            <w:noWrap/>
+            <w:vAlign w:val="center"/>
+            <w:hideMark/>
+          </w:tcPr>
+          <w:p>
+            <w:pPr>
+              <w:jc w:val="center"/>
+              <w:rPr>
+                <w:rFonts w:ascii="Aptos Narrow" w:hAnsi="Aptos Narrow"/>
+                <w:color w:val="000000"/>
+              </w:rPr>
+            </w:pPr>
+          </w:p>
+        </w:tc>
+        <w:tc>
+          <w:tcPr>
+            <w:tcW w:w="2160" w:type="dxa"/>
+            <w:tcBorders>
+              <w:top w:val="nil"/>
+              <w:left w:val="nil"/>
+              <w:bottom w:val="nil"/>
+              <w:right w:val="nil"/>
+            </w:tcBorders>
+            <w:shd w:val="clear" w:color="auto" w:fill="auto"/>
+            <w:noWrap/>
+            <w:vAlign w:val="center"/>
+            <w:hideMark/>
+          </w:tcPr>
+          <w:p>
+            <w:pPr>
+              <w:jc w:val="center"/>
+              <w:rPr>
+                <w:sz w:val="20"/>
+                <w:szCs w:val="20"/>
+              </w:rPr>
+            </w:pPr>
+          </w:p>
+        </w:tc>
+        <w:tc>
+          <w:tcPr>
+            <w:tcW w:w="3060" w:type="dxa"/>
+            <w:tcBorders>
+              <w:top w:val="nil"/>
+              <w:left w:val="nil"/>
+              <w:bottom w:val="nil"/>
+              <w:right w:val="nil"/>
+            </w:tcBorders>
+            <w:shd w:val="clear" w:color="auto" w:fill="auto"/>
+            <w:noWrap/>
+            <w:vAlign w:val="center"/>
+            <w:hideMark/>
+          </w:tcPr>
+          <w:p>
+            <w:pPr>
+              <w:jc w:val="center"/>
+              <w:rPr>
+                <w:sz w:val="20"/>
+                <w:szCs w:val="20"/>
+              </w:rPr>
+            </w:pPr>
+          </w:p>
+        </w:tc>
+      </w:tr>
+      <w:tr>
+        <w:trPr>
+          <w:trHeight w:val="320"/>
+        </w:trPr>
+        <w:tc>
+          <w:tcPr>
+            <w:tcW w:w="2610" w:type="dxa"/>
+            <w:tcBorders>
+              <w:top w:val="nil"/>
+              <w:left w:val="nil"/>
+              <w:bottom w:val="nil"/>
+              <w:right w:val="nil"/>
+            </w:tcBorders>
+            <w:shd w:val="clear" w:color="auto" w:fill="auto"/>
+            <w:noWrap/>
+            <w:vAlign w:val="center"/>
+            <w:hideMark/>
+          </w:tcPr>
+          <w:p>
+            <w:pPr>
+              <w:jc w:val="center"/>
+              <w:rPr>
+                <w:rFonts w:ascii="Aptos Narrow" w:hAnsi="Aptos Narrow"/>
+                <w:b/>
+                <w:bCs/>
+                <w:color w:val="000000"/>
+              </w:rPr>
+            </w:pPr>
+            <w:r>
+              <w:rPr>
+                <w:rFonts w:ascii="Aptos Narrow" w:hAnsi="Aptos Narrow"/>
+                <w:b/>
+                <w:bCs/>
+                <w:color w:val="000000"/>
+              </w:rPr>
+              <w:t>Sensitivity</w:t>
+            </w:r>
+          </w:p>
+        </w:tc>
+        <w:tc>
+          <w:tcPr>
+            <w:tcW w:w="2160" w:type="dxa"/>
+            <w:tcBorders>
+              <w:top w:val="nil"/>
+              <w:left w:val="nil"/>
+              <w:bottom w:val="nil"/>
+              <w:right w:val="nil"/>
+            </w:tcBorders>
+            <w:shd w:val="clear" w:color="auto" w:fill="auto"/>
+            <w:noWrap/>
+            <w:vAlign w:val="center"/>
+            <w:hideMark/>
+          </w:tcPr>
+          <w:p>
+            <w:pPr>
+              <w:jc w:val="center"/>
+              <w:rPr>
+                <w:rFonts w:ascii="Aptos Narrow" w:hAnsi="Aptos Narrow"/>
+                <w:color w:val="000000"/>
+              </w:rPr>
+            </w:pPr>
+            <w:r>
+              <w:rPr>
+                <w:rFonts w:ascii="Aptos Narrow" w:hAnsi="Aptos Narrow"/>
+                <w:color w:val="000000"/>
+              </w:rPr>
+              <w:t>0.868852459</w:t>
+            </w:r>
+          </w:p>
+        </w:tc>
+        <w:tc>
+          <w:tcPr>
+            <w:tcW w:w="3060" w:type="dxa"/>
+            <w:tcBorders>
+              <w:top w:val="nil"/>
+              <w:left w:val="nil"/>
+              <w:bottom w:val="nil"/>
+              <w:right w:val="nil"/>
+            </w:tcBorders>
+            <w:shd w:val="clear" w:color="auto" w:fill="auto"/>
+            <w:noWrap/>
+            <w:vAlign w:val="center"/>
+            <w:hideMark/>
+          </w:tcPr>
+          <w:p>
+            <w:pPr>
+              <w:jc w:val="center"/>
+              <w:rPr>
+                <w:rFonts w:ascii="Aptos Narrow" w:hAnsi="Aptos Narrow"/>
+                <w:color w:val="000000"/>
+              </w:rPr>
+            </w:pPr>
+          </w:p>
+        </w:tc>
+      </w:tr>
+      <w:tr>
+        <w:trPr>
+          <w:trHeight w:val="320"/>
+        </w:trPr>
+        <w:tc>
+          <w:tcPr>
+            <w:tcW w:w="2610" w:type="dxa"/>
+            <w:tcBorders>
+              <w:top w:val="nil"/>
+              <w:left w:val="nil"/>
+              <w:bottom w:val="nil"/>
+              <w:right w:val="nil"/>
+            </w:tcBorders>
+            <w:shd w:val="clear" w:color="auto" w:fill="auto"/>
+            <w:noWrap/>
+            <w:vAlign w:val="center"/>
+            <w:hideMark/>
+          </w:tcPr>
+          <w:p>
+            <w:pPr>
+              <w:jc w:val="center"/>
+              <w:rPr>
+                <w:rFonts w:ascii="Aptos Narrow" w:hAnsi="Aptos Narrow"/>
+                <w:b/>
+                <w:bCs/>
+                <w:color w:val="000000"/>
+              </w:rPr>
+            </w:pPr>
+            <w:r>
+              <w:rPr>
+                <w:rFonts w:ascii="Aptos Narrow" w:hAnsi="Aptos Narrow"/>
+                <w:b/>
+                <w:bCs/>
+                <w:color w:val="000000"/>
+              </w:rPr>
+              <w:t>Specificity</w:t>
+            </w:r>
+          </w:p>
+        </w:tc>
+        <w:tc>
+          <w:tcPr>
+            <w:tcW w:w="2160" w:type="dxa"/>
+            <w:tcBorders>
+              <w:top w:val="nil"/>
+              <w:left w:val="nil"/>
+              <w:bottom w:val="nil"/>
+              <w:right w:val="nil"/>
+            </w:tcBorders>
+            <w:shd w:val="clear" w:color="auto" w:fill="auto"/>
+            <w:noWrap/>
+            <w:vAlign w:val="center"/>
+            <w:hideMark/>
+          </w:tcPr>
+          <w:p>
+            <w:pPr>
+              <w:jc w:val="center"/>
+              <w:rPr>
+                <w:rFonts w:ascii="Aptos Narrow" w:hAnsi="Aptos Narrow"/>
+                <w:color w:val="000000"/>
+              </w:rPr>
+            </w:pPr>
+            <w:r>
+              <w:rPr>
+                <w:rFonts w:ascii="Aptos Narrow" w:hAnsi="Aptos Narrow"/>
+                <w:color w:val="000000"/>
+              </w:rPr>
+              <w:t>0.103448276</w:t>
+            </w:r>
+          </w:p>
+        </w:tc>
+        <w:tc>
+          <w:tcPr>
+            <w:tcW w:w="3060" w:type="dxa"/>
+            <w:tcBorders>
+              <w:top w:val="nil"/>
+              <w:left w:val="nil"/>
+              <w:bottom w:val="nil"/>
+              <w:right w:val="nil"/>
+            </w:tcBorders>
+            <w:shd w:val="clear" w:color="auto" w:fill="auto"/>
+            <w:noWrap/>
+            <w:vAlign w:val="center"/>
+            <w:hideMark/>
+          </w:tcPr>
+          <w:p>
+            <w:pPr>
+              <w:jc w:val="center"/>
+              <w:rPr>
+                <w:rFonts w:ascii="Aptos Narrow" w:hAnsi="Aptos Narrow"/>
+                <w:color w:val="000000"/>
+              </w:rPr>
+            </w:pPr>
+          </w:p>
+        </w:tc>
+      </w:tr>
+    </w:tbl>
+    <w:p>
+      <w:pPr>
+        <w:pStyle w:val="Body"/>
+      </w:pPr>
+    </w:p>
+    <w:p>
+      <w:pPr>
+        <w:pStyle w:val="Body"/>
+      </w:pPr>
+      <w:r>
+        <w:t xml:space="preserve">In the </w:t>
+      </w:r>
+      <w:r>
+        <w:t xml:space="preserve">group of people with HIV, the test performs </w:t>
+      </w:r>
+      <w:r>
+        <w:t>differently</w:t>
+      </w:r>
+      <w:r>
+        <w:t xml:space="preserve">; It can significantly detect people </w:t>
+      </w:r>
+      <w:r>
+        <w:t xml:space="preserve">with </w:t>
+      </w:r>
+      <w:r>
+        <w:t>TB</w:t>
+      </w:r>
+      <w:r>
+        <w:t xml:space="preserve">, achieving </w:t>
+      </w:r>
+      <w:r>
+        <w:t xml:space="preserve">an accuracy of </w:t>
+      </w:r>
+      <w:r>
+        <w:t>approximately</w:t>
+      </w:r>
+      <w:r>
+        <w:t xml:space="preserve"> 86%</w:t>
+      </w:r>
+      <w:r>
+        <w:t xml:space="preserve">, which means that for people with HIV who have TB, the test effectively detects the infection in most cases. However, the test </w:t>
+      </w:r>
+      <w:r>
+        <w:t xml:space="preserve">performs poorly for </w:t>
+      </w:r>
+      <w:r>
+        <w:t xml:space="preserve">healthy </w:t>
+      </w:r>
+      <w:r>
+        <w:t>individuals</w:t>
+      </w:r>
+      <w:r>
+        <w:t xml:space="preserve"> </w:t>
+      </w:r>
+      <w:r>
+        <w:t>with</w:t>
+      </w:r>
+      <w:r>
+        <w:t>in the same group</w:t>
+      </w:r>
+      <w:r>
+        <w:t>. It struggles to accurately classify healthy people as disease-free.</w:t>
+      </w:r>
+    </w:p>
+    <w:p>
+      <w:pPr>
+        <w:pStyle w:val="Body"/>
+      </w:pPr>
+    </w:p>
+    <w:p>
+      <w:pPr>
+        <w:pStyle w:val="Body"/>
+      </w:pPr>
+    </w:p>
+    <w:p>
+      <w:pPr>
+        <w:pStyle w:val="Body"/>
+      </w:pPr>
+    </w:p>
+    <w:p>
+      <w:pPr>
+        <w:pStyle w:val="Body"/>
+      </w:pPr>
+    </w:p>
+    <w:p>
+      <w:pPr>
+        <w:pStyle w:val="Body"/>
+      </w:pPr>
+    </w:p>
+    <w:p>
+      <w:pPr>
+        <w:pStyle w:val="Body"/>
+        <w:rPr>
+          <w:b/>
+          <w:bCs w:val="0"/>
+          <w:u w:val="single"/>
+        </w:rPr>
+      </w:pPr>
+      <w:r>
+        <w:rPr>
+          <w:b/>
+          <w:bCs w:val="0"/>
+          <w:u w:val="single"/>
+        </w:rPr>
+        <w:lastRenderedPageBreak/>
+        <w:t>HIV- + HIV+</w:t>
+      </w:r>
+    </w:p>
+    <w:tbl>
+      <w:tblPr>
+        <w:tblW w:w="8010" w:type="dxa"/>
+        <w:tblLook w:val="04A0" w:firstRow="1" w:lastRow="0" w:firstColumn="1" w:lastColumn="0" w:noHBand="0" w:noVBand="1"/>
+      </w:tblPr>
+      <w:tblGrid>
+        <w:gridCol w:w="2790"/>
+        <w:gridCol w:w="1980"/>
+        <w:gridCol w:w="3240"/>
+      </w:tblGrid>
+      <w:tr>
+        <w:trPr>
+          <w:trHeight w:val="320"/>
+        </w:trPr>
+        <w:tc>
+          <w:tcPr>
+            <w:tcW w:w="2790" w:type="dxa"/>
+            <w:tcBorders>
+              <w:top w:val="nil"/>
+              <w:left w:val="nil"/>
+              <w:bottom w:val="nil"/>
+              <w:right w:val="nil"/>
+            </w:tcBorders>
+            <w:shd w:val="clear" w:color="auto" w:fill="auto"/>
+            <w:noWrap/>
+            <w:vAlign w:val="center"/>
+            <w:hideMark/>
+          </w:tcPr>
+          <w:p/>
+        </w:tc>
+        <w:tc>
+          <w:tcPr>
+            <w:tcW w:w="1980" w:type="dxa"/>
+            <w:tcBorders>
+              <w:top w:val="single" w:sz="4" w:space="0" w:color="auto"/>
+              <w:left w:val="single" w:sz="4" w:space="0" w:color="auto"/>
+              <w:bottom w:val="single" w:sz="4" w:space="0" w:color="auto"/>
+              <w:right w:val="single" w:sz="4" w:space="0" w:color="auto"/>
+            </w:tcBorders>
+            <w:shd w:val="clear" w:color="auto" w:fill="auto"/>
+            <w:noWrap/>
+            <w:vAlign w:val="center"/>
+            <w:hideMark/>
+          </w:tcPr>
+          <w:p>
+            <w:pPr>
+              <w:jc w:val="center"/>
+              <w:rPr>
+                <w:rFonts w:ascii="Aptos Narrow" w:hAnsi="Aptos Narrow"/>
+                <w:b/>
+                <w:bCs/>
+                <w:color w:val="000000"/>
+              </w:rPr>
+            </w:pPr>
+            <w:r>
+              <w:rPr>
+                <w:rFonts w:ascii="Aptos Narrow" w:hAnsi="Aptos Narrow"/>
+                <w:b/>
+                <w:bCs/>
+                <w:color w:val="000000"/>
+              </w:rPr>
+              <w:t>TB+</w:t>
+            </w:r>
+          </w:p>
+        </w:tc>
+        <w:tc>
+          <w:tcPr>
+            <w:tcW w:w="3240" w:type="dxa"/>
+            <w:tcBorders>
+              <w:top w:val="single" w:sz="4" w:space="0" w:color="auto"/>
+              <w:left w:val="nil"/>
+              <w:bottom w:val="single" w:sz="4" w:space="0" w:color="auto"/>
+              <w:right w:val="single" w:sz="4" w:space="0" w:color="auto"/>
+            </w:tcBorders>
+            <w:shd w:val="clear" w:color="auto" w:fill="auto"/>
+            <w:noWrap/>
+            <w:vAlign w:val="center"/>
+            <w:hideMark/>
+          </w:tcPr>
+          <w:p>
+            <w:pPr>
+              <w:jc w:val="center"/>
+              <w:rPr>
+                <w:rFonts w:ascii="Aptos Narrow" w:hAnsi="Aptos Narrow"/>
+                <w:b/>
+                <w:bCs/>
+                <w:color w:val="000000"/>
+              </w:rPr>
+            </w:pPr>
+            <w:r>
+              <w:rPr>
+                <w:rFonts w:ascii="Aptos Narrow" w:hAnsi="Aptos Narrow"/>
+                <w:b/>
+                <w:bCs/>
+                <w:color w:val="000000"/>
+              </w:rPr>
+              <w:t>TB-</w:t>
+            </w:r>
+          </w:p>
+        </w:tc>
+      </w:tr>
+      <w:tr>
+        <w:trPr>
+          <w:trHeight w:val="320"/>
+        </w:trPr>
+        <w:tc>
+          <w:tcPr>
+            <w:tcW w:w="2790" w:type="dxa"/>
+            <w:tcBorders>
+              <w:top w:val="single" w:sz="4" w:space="0" w:color="auto"/>
+              <w:left w:val="single" w:sz="4" w:space="0" w:color="auto"/>
+              <w:bottom w:val="single" w:sz="4" w:space="0" w:color="auto"/>
+              <w:right w:val="single" w:sz="4" w:space="0" w:color="auto"/>
+            </w:tcBorders>
+            <w:shd w:val="clear" w:color="auto" w:fill="auto"/>
+            <w:noWrap/>
+            <w:vAlign w:val="center"/>
+            <w:hideMark/>
+          </w:tcPr>
+          <w:p>
+            <w:pPr>
+              <w:jc w:val="center"/>
+              <w:rPr>
+                <w:rFonts w:ascii="Aptos Narrow" w:hAnsi="Aptos Narrow"/>
+                <w:b/>
+                <w:bCs/>
+                <w:color w:val="000000"/>
+              </w:rPr>
+            </w:pPr>
+            <w:r>
+              <w:rPr>
+                <w:rFonts w:ascii="Aptos Narrow" w:hAnsi="Aptos Narrow"/>
+                <w:b/>
+                <w:bCs/>
+                <w:color w:val="000000"/>
+              </w:rPr>
+              <w:t>Positive Test Result</w:t>
+            </w:r>
+          </w:p>
+        </w:tc>
+        <w:tc>
+          <w:tcPr>
+            <w:tcW w:w="1980" w:type="dxa"/>
+            <w:tcBorders>
+              <w:top w:val="nil"/>
+              <w:left w:val="nil"/>
+              <w:bottom w:val="single" w:sz="4" w:space="0" w:color="auto"/>
+              <w:right w:val="single" w:sz="4" w:space="0" w:color="auto"/>
+            </w:tcBorders>
+            <w:shd w:val="clear" w:color="auto" w:fill="auto"/>
+            <w:noWrap/>
+            <w:vAlign w:val="center"/>
+            <w:hideMark/>
+          </w:tcPr>
+          <w:p>
+            <w:pPr>
+              <w:jc w:val="center"/>
+              <w:rPr>
+                <w:rFonts w:ascii="Aptos Narrow" w:hAnsi="Aptos Narrow"/>
+                <w:color w:val="000000"/>
+              </w:rPr>
+            </w:pPr>
+            <w:r>
+              <w:rPr>
+                <w:rFonts w:ascii="Aptos Narrow" w:hAnsi="Aptos Narrow"/>
+                <w:color w:val="000000"/>
+              </w:rPr>
+              <w:t>164</w:t>
+            </w:r>
+          </w:p>
+        </w:tc>
+        <w:tc>
+          <w:tcPr>
+            <w:tcW w:w="3240" w:type="dxa"/>
+            <w:tcBorders>
+              <w:top w:val="nil"/>
+              <w:left w:val="nil"/>
+              <w:bottom w:val="single" w:sz="4" w:space="0" w:color="auto"/>
+              <w:right w:val="single" w:sz="4" w:space="0" w:color="auto"/>
+            </w:tcBorders>
+            <w:shd w:val="clear" w:color="auto" w:fill="auto"/>
+            <w:noWrap/>
+            <w:vAlign w:val="center"/>
+            <w:hideMark/>
+          </w:tcPr>
+          <w:p>
+            <w:pPr>
+              <w:jc w:val="center"/>
+              <w:rPr>
+                <w:rFonts w:ascii="Aptos Narrow" w:hAnsi="Aptos Narrow"/>
+                <w:color w:val="000000"/>
+              </w:rPr>
+            </w:pPr>
+            <w:r>
+              <w:rPr>
+                <w:rFonts w:ascii="Aptos Narrow" w:hAnsi="Aptos Narrow"/>
+                <w:color w:val="000000"/>
+              </w:rPr>
+              <w:t>58</w:t>
+            </w:r>
+          </w:p>
+        </w:tc>
+      </w:tr>
+      <w:tr>
+        <w:trPr>
+          <w:trHeight w:val="320"/>
+        </w:trPr>
+        <w:tc>
+          <w:tcPr>
+            <w:tcW w:w="2790" w:type="dxa"/>
+            <w:tcBorders>
+              <w:top w:val="nil"/>
+              <w:left w:val="single" w:sz="4" w:space="0" w:color="auto"/>
+              <w:bottom w:val="single" w:sz="4" w:space="0" w:color="auto"/>
+              <w:right w:val="single" w:sz="4" w:space="0" w:color="auto"/>
+            </w:tcBorders>
+            <w:shd w:val="clear" w:color="auto" w:fill="auto"/>
+            <w:noWrap/>
+            <w:vAlign w:val="center"/>
+            <w:hideMark/>
+          </w:tcPr>
+          <w:p>
+            <w:pPr>
+              <w:jc w:val="center"/>
+              <w:rPr>
+                <w:rFonts w:ascii="Aptos Narrow" w:hAnsi="Aptos Narrow"/>
+                <w:b/>
+                <w:bCs/>
+                <w:color w:val="000000"/>
+              </w:rPr>
+            </w:pPr>
+            <w:r>
+              <w:rPr>
+                <w:rFonts w:ascii="Aptos Narrow" w:hAnsi="Aptos Narrow"/>
+                <w:b/>
+                <w:bCs/>
+                <w:color w:val="000000"/>
+              </w:rPr>
+              <w:t>Negative Test Result</w:t>
+            </w:r>
+          </w:p>
+        </w:tc>
+        <w:tc>
+          <w:tcPr>
+            <w:tcW w:w="1980" w:type="dxa"/>
+            <w:tcBorders>
+              <w:top w:val="nil"/>
+              <w:left w:val="nil"/>
+              <w:bottom w:val="single" w:sz="4" w:space="0" w:color="auto"/>
+              <w:right w:val="single" w:sz="4" w:space="0" w:color="auto"/>
+            </w:tcBorders>
+            <w:shd w:val="clear" w:color="auto" w:fill="auto"/>
+            <w:noWrap/>
+            <w:vAlign w:val="center"/>
+            <w:hideMark/>
+          </w:tcPr>
+          <w:p>
+            <w:pPr>
+              <w:jc w:val="center"/>
+              <w:rPr>
+                <w:rFonts w:ascii="Aptos Narrow" w:hAnsi="Aptos Narrow"/>
+                <w:color w:val="000000"/>
+              </w:rPr>
+            </w:pPr>
+            <w:r>
+              <w:rPr>
+                <w:rFonts w:ascii="Aptos Narrow" w:hAnsi="Aptos Narrow"/>
+                <w:color w:val="000000"/>
+              </w:rPr>
+              <w:t>74</w:t>
+            </w:r>
+          </w:p>
+        </w:tc>
+        <w:tc>
+          <w:tcPr>
+            <w:tcW w:w="3240" w:type="dxa"/>
+            <w:tcBorders>
+              <w:top w:val="nil"/>
+              <w:left w:val="nil"/>
+              <w:bottom w:val="single" w:sz="4" w:space="0" w:color="auto"/>
+              <w:right w:val="single" w:sz="4" w:space="0" w:color="auto"/>
+            </w:tcBorders>
+            <w:shd w:val="clear" w:color="auto" w:fill="auto"/>
+            <w:noWrap/>
+            <w:vAlign w:val="center"/>
+            <w:hideMark/>
+          </w:tcPr>
+          <w:p>
+            <w:pPr>
+              <w:jc w:val="center"/>
+              <w:rPr>
+                <w:rFonts w:ascii="Aptos Narrow" w:hAnsi="Aptos Narrow"/>
+                <w:color w:val="000000"/>
+              </w:rPr>
+            </w:pPr>
+            <w:r>
+              <w:rPr>
+                <w:rFonts w:ascii="Aptos Narrow" w:hAnsi="Aptos Narrow"/>
+                <w:color w:val="000000"/>
+              </w:rPr>
+              <w:t>106</w:t>
+            </w:r>
+          </w:p>
+        </w:tc>
+      </w:tr>
+      <w:tr>
+        <w:trPr>
+          <w:trHeight w:val="320"/>
+        </w:trPr>
+        <w:tc>
+          <w:tcPr>
+            <w:tcW w:w="2790" w:type="dxa"/>
+            <w:tcBorders>
+              <w:top w:val="nil"/>
+              <w:left w:val="nil"/>
+              <w:bottom w:val="nil"/>
+              <w:right w:val="nil"/>
+            </w:tcBorders>
+            <w:shd w:val="clear" w:color="auto" w:fill="auto"/>
+            <w:noWrap/>
+            <w:vAlign w:val="center"/>
+            <w:hideMark/>
+          </w:tcPr>
+          <w:p>
+            <w:pPr>
+              <w:jc w:val="center"/>
+              <w:rPr>
+                <w:rFonts w:ascii="Aptos Narrow" w:hAnsi="Aptos Narrow"/>
+                <w:color w:val="000000"/>
+              </w:rPr>
+            </w:pPr>
+          </w:p>
+        </w:tc>
+        <w:tc>
+          <w:tcPr>
+            <w:tcW w:w="1980" w:type="dxa"/>
+            <w:tcBorders>
+              <w:top w:val="nil"/>
+              <w:left w:val="nil"/>
+              <w:bottom w:val="nil"/>
+              <w:right w:val="nil"/>
+            </w:tcBorders>
+            <w:shd w:val="clear" w:color="auto" w:fill="auto"/>
+            <w:noWrap/>
+            <w:vAlign w:val="center"/>
+            <w:hideMark/>
+          </w:tcPr>
+          <w:p>
+            <w:pPr>
+              <w:jc w:val="center"/>
+              <w:rPr>
+                <w:rFonts w:ascii="Aptos Narrow" w:hAnsi="Aptos Narrow"/>
+                <w:color w:val="000000"/>
+              </w:rPr>
+            </w:pPr>
+            <w:r>
+              <w:rPr>
+                <w:rFonts w:ascii="Aptos Narrow" w:hAnsi="Aptos Narrow"/>
+                <w:color w:val="000000"/>
+              </w:rPr>
+              <w:t>238</w:t>
+            </w:r>
+          </w:p>
+        </w:tc>
+        <w:tc>
+          <w:tcPr>
+            <w:tcW w:w="3240" w:type="dxa"/>
+            <w:tcBorders>
+              <w:top w:val="nil"/>
+              <w:left w:val="nil"/>
+              <w:bottom w:val="nil"/>
+              <w:right w:val="nil"/>
+            </w:tcBorders>
+            <w:shd w:val="clear" w:color="auto" w:fill="auto"/>
+            <w:noWrap/>
+            <w:vAlign w:val="center"/>
+            <w:hideMark/>
+          </w:tcPr>
+          <w:p>
+            <w:pPr>
+              <w:jc w:val="center"/>
+              <w:rPr>
+                <w:rFonts w:ascii="Aptos Narrow" w:hAnsi="Aptos Narrow"/>
+                <w:color w:val="000000"/>
+              </w:rPr>
+            </w:pPr>
+            <w:r>
+              <w:rPr>
+                <w:rFonts w:ascii="Aptos Narrow" w:hAnsi="Aptos Narrow"/>
+                <w:color w:val="000000"/>
+              </w:rPr>
+              <w:t>164</w:t>
+            </w:r>
+          </w:p>
+        </w:tc>
+      </w:tr>
+      <w:tr>
+        <w:trPr>
+          <w:trHeight w:val="320"/>
+        </w:trPr>
+        <w:tc>
+          <w:tcPr>
+            <w:tcW w:w="2790" w:type="dxa"/>
+            <w:tcBorders>
+              <w:top w:val="nil"/>
+              <w:left w:val="nil"/>
+              <w:bottom w:val="nil"/>
+              <w:right w:val="nil"/>
+            </w:tcBorders>
+            <w:shd w:val="clear" w:color="auto" w:fill="auto"/>
+            <w:noWrap/>
+            <w:vAlign w:val="center"/>
+            <w:hideMark/>
+          </w:tcPr>
+          <w:p>
+            <w:pPr>
+              <w:jc w:val="center"/>
+              <w:rPr>
+                <w:rFonts w:ascii="Aptos Narrow" w:hAnsi="Aptos Narrow"/>
+                <w:color w:val="000000"/>
+              </w:rPr>
+            </w:pPr>
+          </w:p>
+        </w:tc>
+        <w:tc>
+          <w:tcPr>
+            <w:tcW w:w="1980" w:type="dxa"/>
+            <w:tcBorders>
+              <w:top w:val="nil"/>
+              <w:left w:val="nil"/>
+              <w:bottom w:val="nil"/>
+              <w:right w:val="nil"/>
+            </w:tcBorders>
+            <w:shd w:val="clear" w:color="auto" w:fill="auto"/>
+            <w:noWrap/>
+            <w:vAlign w:val="center"/>
+            <w:hideMark/>
+          </w:tcPr>
+          <w:p>
+            <w:pPr>
+              <w:jc w:val="center"/>
+              <w:rPr>
+                <w:sz w:val="20"/>
+                <w:szCs w:val="20"/>
+              </w:rPr>
+            </w:pPr>
+          </w:p>
+        </w:tc>
+        <w:tc>
+          <w:tcPr>
+            <w:tcW w:w="3240" w:type="dxa"/>
+            <w:tcBorders>
+              <w:top w:val="nil"/>
+              <w:left w:val="nil"/>
+              <w:bottom w:val="nil"/>
+              <w:right w:val="nil"/>
+            </w:tcBorders>
+            <w:shd w:val="clear" w:color="auto" w:fill="auto"/>
+            <w:noWrap/>
+            <w:vAlign w:val="center"/>
+            <w:hideMark/>
+          </w:tcPr>
+          <w:p>
+            <w:pPr>
+              <w:jc w:val="center"/>
+              <w:rPr>
+                <w:sz w:val="20"/>
+                <w:szCs w:val="20"/>
+              </w:rPr>
+            </w:pPr>
+          </w:p>
+        </w:tc>
+      </w:tr>
+      <w:tr>
+        <w:trPr>
+          <w:trHeight w:val="320"/>
+        </w:trPr>
+        <w:tc>
+          <w:tcPr>
+            <w:tcW w:w="2790" w:type="dxa"/>
+            <w:tcBorders>
+              <w:top w:val="nil"/>
+              <w:left w:val="nil"/>
+              <w:bottom w:val="nil"/>
+              <w:right w:val="nil"/>
+            </w:tcBorders>
+            <w:shd w:val="clear" w:color="auto" w:fill="auto"/>
+            <w:noWrap/>
+            <w:vAlign w:val="center"/>
+            <w:hideMark/>
+          </w:tcPr>
+          <w:p>
+            <w:pPr>
+              <w:jc w:val="center"/>
+              <w:rPr>
+                <w:rFonts w:ascii="Aptos Narrow" w:hAnsi="Aptos Narrow"/>
+                <w:b/>
+                <w:bCs/>
+                <w:color w:val="000000"/>
+              </w:rPr>
+            </w:pPr>
+            <w:r>
+              <w:rPr>
+                <w:rFonts w:ascii="Aptos Narrow" w:hAnsi="Aptos Narrow"/>
+                <w:b/>
+                <w:bCs/>
+                <w:color w:val="000000"/>
+              </w:rPr>
+              <w:t>Sensitivity</w:t>
+            </w:r>
+          </w:p>
+        </w:tc>
+        <w:tc>
+          <w:tcPr>
+            <w:tcW w:w="1980" w:type="dxa"/>
+            <w:tcBorders>
+              <w:top w:val="nil"/>
+              <w:left w:val="nil"/>
+              <w:bottom w:val="nil"/>
+              <w:right w:val="nil"/>
+            </w:tcBorders>
+            <w:shd w:val="clear" w:color="auto" w:fill="auto"/>
+            <w:noWrap/>
+            <w:vAlign w:val="center"/>
+            <w:hideMark/>
+          </w:tcPr>
+          <w:p>
+            <w:pPr>
+              <w:jc w:val="center"/>
+              <w:rPr>
+                <w:rFonts w:ascii="Aptos Narrow" w:hAnsi="Aptos Narrow"/>
+                <w:color w:val="000000"/>
+              </w:rPr>
+            </w:pPr>
+            <w:r>
+              <w:rPr>
+                <w:rFonts w:ascii="Aptos Narrow" w:hAnsi="Aptos Narrow"/>
+                <w:color w:val="000000"/>
+              </w:rPr>
+              <w:t>0.68907563</w:t>
+            </w:r>
+          </w:p>
+        </w:tc>
+        <w:tc>
+          <w:tcPr>
+            <w:tcW w:w="3240" w:type="dxa"/>
+            <w:tcBorders>
+              <w:top w:val="nil"/>
+              <w:left w:val="nil"/>
+              <w:bottom w:val="nil"/>
+              <w:right w:val="nil"/>
+            </w:tcBorders>
+            <w:shd w:val="clear" w:color="auto" w:fill="auto"/>
+            <w:noWrap/>
+            <w:vAlign w:val="center"/>
+            <w:hideMark/>
+          </w:tcPr>
+          <w:p>
+            <w:pPr>
+              <w:jc w:val="center"/>
+              <w:rPr>
+                <w:rFonts w:ascii="Aptos Narrow" w:hAnsi="Aptos Narrow"/>
+                <w:color w:val="000000"/>
+              </w:rPr>
+            </w:pPr>
+          </w:p>
+        </w:tc>
+      </w:tr>
+      <w:tr>
+        <w:trPr>
+          <w:trHeight w:val="320"/>
+        </w:trPr>
+        <w:tc>
+          <w:tcPr>
+            <w:tcW w:w="2790" w:type="dxa"/>
+            <w:tcBorders>
+              <w:top w:val="nil"/>
+              <w:left w:val="nil"/>
+              <w:bottom w:val="nil"/>
+              <w:right w:val="nil"/>
+            </w:tcBorders>
+            <w:shd w:val="clear" w:color="auto" w:fill="auto"/>
+            <w:noWrap/>
+            <w:vAlign w:val="center"/>
+            <w:hideMark/>
+          </w:tcPr>
+          <w:p>
+            <w:pPr>
+              <w:jc w:val="center"/>
+              <w:rPr>
+                <w:rFonts w:ascii="Aptos Narrow" w:hAnsi="Aptos Narrow"/>
+                <w:b/>
+                <w:bCs/>
+                <w:color w:val="000000"/>
+              </w:rPr>
+            </w:pPr>
+            <w:r>
+              <w:rPr>
+                <w:rFonts w:ascii="Aptos Narrow" w:hAnsi="Aptos Narrow"/>
+                <w:b/>
+                <w:bCs/>
+                <w:color w:val="000000"/>
+              </w:rPr>
+              <w:t>Specificity</w:t>
+            </w:r>
+          </w:p>
+        </w:tc>
+        <w:tc>
+          <w:tcPr>
+            <w:tcW w:w="1980" w:type="dxa"/>
+            <w:tcBorders>
+              <w:top w:val="nil"/>
+              <w:left w:val="nil"/>
+              <w:bottom w:val="nil"/>
+              <w:right w:val="nil"/>
+            </w:tcBorders>
+            <w:shd w:val="clear" w:color="auto" w:fill="auto"/>
+            <w:noWrap/>
+            <w:vAlign w:val="center"/>
+            <w:hideMark/>
+          </w:tcPr>
+          <w:p>
+            <w:pPr>
+              <w:jc w:val="center"/>
+              <w:rPr>
+                <w:rFonts w:ascii="Aptos Narrow" w:hAnsi="Aptos Narrow"/>
+                <w:color w:val="000000"/>
+              </w:rPr>
+            </w:pPr>
+            <w:r>
+              <w:rPr>
+                <w:rFonts w:ascii="Aptos Narrow" w:hAnsi="Aptos Narrow"/>
+                <w:color w:val="000000"/>
+              </w:rPr>
+              <w:t>0.646341463</w:t>
+            </w:r>
+          </w:p>
+        </w:tc>
+        <w:tc>
+          <w:tcPr>
+            <w:tcW w:w="3240" w:type="dxa"/>
+            <w:tcBorders>
+              <w:top w:val="nil"/>
+              <w:left w:val="nil"/>
+              <w:bottom w:val="nil"/>
+              <w:right w:val="nil"/>
+            </w:tcBorders>
+            <w:shd w:val="clear" w:color="auto" w:fill="auto"/>
+            <w:noWrap/>
+            <w:vAlign w:val="center"/>
+            <w:hideMark/>
+          </w:tcPr>
+          <w:p>
+            <w:pPr>
+              <w:jc w:val="center"/>
+              <w:rPr>
+                <w:rFonts w:ascii="Aptos Narrow" w:hAnsi="Aptos Narrow"/>
+                <w:color w:val="000000"/>
+              </w:rPr>
+            </w:pPr>
+          </w:p>
+        </w:tc>
+      </w:tr>
+    </w:tbl>
+    <w:p>
+      <w:pPr>
         <w:pStyle w:val="NumberList"/>
         <w:ind w:left="720"/>
       </w:pPr>
     </w:p>
     <w:p>
       <w:pPr>
+        <w:pStyle w:val="NumberList"/>
+        <w:spacing w:after="0"/>
+        <w:ind w:left="0" w:firstLine="0"/>
+      </w:pPr>
+      <w:r>
+        <w:t xml:space="preserve">Assuming that the experiment is representative of the number of people with HIV and without, </w:t>
+      </w:r>
+      <w:r>
+        <w:t xml:space="preserve">including both </w:t>
+      </w:r>
+      <w:r>
+        <w:t xml:space="preserve">healthy </w:t>
+      </w:r>
+      <w:r>
+        <w:t xml:space="preserve">individuals </w:t>
+      </w:r>
+      <w:r>
+        <w:t xml:space="preserve">and </w:t>
+      </w:r>
+      <w:r>
+        <w:t>those</w:t>
+      </w:r>
+      <w:r>
+        <w:t xml:space="preserve"> </w:t>
+      </w:r>
+      <w:r>
+        <w:t xml:space="preserve">with TB, </w:t>
+      </w:r>
+      <w:r>
+        <w:t>the test’s overall ability to distinguish between TB+ and TB- individuals is subpar.</w:t>
+      </w:r>
+      <w:r>
+        <w:t xml:space="preserve"> Specifically, the test ability in detecting TB+ individuals and correctly identifying TB- people are </w:t>
+      </w:r>
+      <w:r>
+        <w:t>approx. 68% and 64%.</w:t>
+      </w:r>
+      <w:r>
+        <w:t xml:space="preserve"> </w:t>
+      </w:r>
+      <w:r>
+        <w:t xml:space="preserve">These performances could put on pause </w:t>
+      </w:r>
+      <w:r>
+        <w:t xml:space="preserve">the </w:t>
+      </w:r>
+      <w:r>
+        <w:t xml:space="preserve">approval for </w:t>
+      </w:r>
+      <w:r>
+        <w:t xml:space="preserve">the test’s </w:t>
+      </w:r>
+      <w:r>
+        <w:t xml:space="preserve">deployment. </w:t>
+      </w:r>
+    </w:p>
+    <w:p>
+      <w:pPr>
+        <w:pStyle w:val="NumberList"/>
+        <w:spacing w:after="0"/>
+        <w:ind w:left="0" w:firstLine="0"/>
+      </w:pPr>
+    </w:p>
+    <w:p>
+      <w:pPr>
+        <w:pStyle w:val="NumberList"/>
+        <w:ind w:left="720"/>
+      </w:pPr>
+    </w:p>
+    <w:p>
+      <w:pPr>
         <w:pStyle w:val="NumberedList"/>
       </w:pPr>
       <w:r>
         <w:t xml:space="preserve">Compare and contrast </w:t>
       </w:r>
+      <w:proofErr w:type="gramStart"/>
       <w:r>
         <w:rPr>
           <w:i/>
         </w:rPr>
-        <w:t xml:space="preserve">Large scale screening </w:t>
+        <w:t>Large</w:t>
+      </w:r>
+      <w:proofErr w:type="gramEnd"/>
+      <w:r>
+        <w:rPr>
+          <w:i/>
+        </w:rPr>
+        <w:t xml:space="preserve"> scale screening </w:t>
       </w:r>
       <w:r>
         <w:t xml:space="preserve">to </w:t>
@@ -692,7 +3126,7 @@
 </file>
 
 <file path=word/endnotes.xml><?xml version="1.0" encoding="utf-8"?>
-<w:endnotes xmlns:wpc="http://schemas.microsoft.com/office/word/2010/wordprocessingCanvas" xmlns:mc="http://schemas.openxmlformats.org/markup-compatibility/2006" xmlns:o="urn:schemas-microsoft-com:office:office" xmlns:r="http://schemas.openxmlformats.org/officeDocument/2006/relationships" xmlns:m="http://schemas.openxmlformats.org/officeDocument/2006/math" xmlns:v="urn:schemas-microsoft-com:vml" xmlns:wp14="http://schemas.microsoft.com/office/word/2010/wordprocessingDrawing" xmlns:wp="http://schemas.openxmlformats.org/drawingml/2006/wordprocessingDrawing" xmlns:w10="urn:schemas-microsoft-com:office:word" xmlns:w="http://schemas.openxmlformats.org/wordprocessingml/2006/main" xmlns:w14="http://schemas.microsoft.com/office/word/2010/wordml" xmlns:w15="http://schemas.microsoft.com/office/word/2012/wordml" xmlns:wpg="http://schemas.microsoft.com/office/word/2010/wordprocessingGroup" xmlns:wpi="http://schemas.microsoft.com/office/word/2010/wordprocessingInk" xmlns:wne="http://schemas.microsoft.com/office/word/2006/wordml" xmlns:wps="http://schemas.microsoft.com/office/word/2010/wordprocessingShape" mc:Ignorable="w14 w15 wp14">
+<w:endnotes xmlns:wpc="http://schemas.microsoft.com/office/word/2010/wordprocessingCanvas" xmlns:cx="http://schemas.microsoft.com/office/drawing/2014/chartex" xmlns:cx1="http://schemas.microsoft.com/office/drawing/2015/9/8/chartex" xmlns:cx2="http://schemas.microsoft.com/office/drawing/2015/10/21/chartex" xmlns:cx3="http://schemas.microsoft.com/office/drawing/2016/5/9/chartex" xmlns:cx4="http://schemas.microsoft.com/office/drawing/2016/5/10/chartex" xmlns:cx5="http://schemas.microsoft.com/office/drawing/2016/5/11/chartex" xmlns:cx6="http://schemas.microsoft.com/office/drawing/2016/5/12/chartex" xmlns:cx7="http://schemas.microsoft.com/office/drawing/2016/5/13/chartex" xmlns:cx8="http://schemas.microsoft.com/office/drawing/2016/5/14/chartex" xmlns:mc="http://schemas.openxmlformats.org/markup-compatibility/2006" xmlns:aink="http://schemas.microsoft.com/office/drawing/2016/ink" xmlns:am3d="http://schemas.microsoft.com/office/drawing/2017/model3d" xmlns:o="urn:schemas-microsoft-com:office:office" xmlns:oel="http://schemas.microsoft.com/office/2019/extlst" xmlns:r="http://schemas.openxmlformats.org/officeDocument/2006/relationships" xmlns:m="http://schemas.openxmlformats.org/officeDocument/2006/math" xmlns:v="urn:schemas-microsoft-com:vml" xmlns:wp14="http://schemas.microsoft.com/office/word/2010/wordprocessingDrawing" xmlns:wp="http://schemas.openxmlformats.org/drawingml/2006/wordprocessingDrawing" xmlns:w10="urn:schemas-microsoft-com:office:word" xmlns:w="http://schemas.openxmlformats.org/wordprocessingml/2006/main" xmlns:w14="http://schemas.microsoft.com/office/word/2010/wordml" xmlns:w15="http://schemas.microsoft.com/office/word/2012/wordml" xmlns:w16cex="http://schemas.microsoft.com/office/word/2018/wordml/cex" xmlns:w16cid="http://schemas.microsoft.com/office/word/2016/wordml/cid" xmlns:w16="http://schemas.microsoft.com/office/word/2018/wordml" xmlns:w16sdtdh="http://schemas.microsoft.com/office/word/2020/wordml/sdtdatahash" xmlns:w16se="http://schemas.microsoft.com/office/word/2015/wordml/symex" xmlns:wpg="http://schemas.microsoft.com/office/word/2010/wordprocessingGroup" xmlns:wpi="http://schemas.microsoft.com/office/word/2010/wordprocessingInk" xmlns:wne="http://schemas.microsoft.com/office/word/2006/wordml" xmlns:wps="http://schemas.microsoft.com/office/word/2010/wordprocessingShape" mc:Ignorable="w14 w15 w16se w16cid w16 w16cex w16sdtdh wp14">
   <w:endnote w:type="separator" w:id="-1">
     <w:p>
       <w:r>
@@ -711,7 +3145,7 @@
 </file>
 
 <file path=word/footer1.xml><?xml version="1.0" encoding="utf-8"?>
-<w:ftr xmlns:wpc="http://schemas.microsoft.com/office/word/2010/wordprocessingCanvas" xmlns:mc="http://schemas.openxmlformats.org/markup-compatibility/2006" xmlns:o="urn:schemas-microsoft-com:office:office" xmlns:r="http://schemas.openxmlformats.org/officeDocument/2006/relationships" xmlns:m="http://schemas.openxmlformats.org/officeDocument/2006/math" xmlns:v="urn:schemas-microsoft-com:vml" xmlns:wp14="http://schemas.microsoft.com/office/word/2010/wordprocessingDrawing" xmlns:wp="http://schemas.openxmlformats.org/drawingml/2006/wordprocessingDrawing" xmlns:w10="urn:schemas-microsoft-com:office:word" xmlns:w="http://schemas.openxmlformats.org/wordprocessingml/2006/main" xmlns:w14="http://schemas.microsoft.com/office/word/2010/wordml" xmlns:w15="http://schemas.microsoft.com/office/word/2012/wordml" xmlns:wpg="http://schemas.microsoft.com/office/word/2010/wordprocessingGroup" xmlns:wpi="http://schemas.microsoft.com/office/word/2010/wordprocessingInk" xmlns:wne="http://schemas.microsoft.com/office/word/2006/wordml" xmlns:wps="http://schemas.microsoft.com/office/word/2010/wordprocessingShape" mc:Ignorable="w14 w15 wp14">
+<w:ftr xmlns:wpc="http://schemas.microsoft.com/office/word/2010/wordprocessingCanvas" xmlns:cx="http://schemas.microsoft.com/office/drawing/2014/chartex" xmlns:cx1="http://schemas.microsoft.com/office/drawing/2015/9/8/chartex" xmlns:cx2="http://schemas.microsoft.com/office/drawing/2015/10/21/chartex" xmlns:cx3="http://schemas.microsoft.com/office/drawing/2016/5/9/chartex" xmlns:cx4="http://schemas.microsoft.com/office/drawing/2016/5/10/chartex" xmlns:cx5="http://schemas.microsoft.com/office/drawing/2016/5/11/chartex" xmlns:cx6="http://schemas.microsoft.com/office/drawing/2016/5/12/chartex" xmlns:cx7="http://schemas.microsoft.com/office/drawing/2016/5/13/chartex" xmlns:cx8="http://schemas.microsoft.com/office/drawing/2016/5/14/chartex" xmlns:mc="http://schemas.openxmlformats.org/markup-compatibility/2006" xmlns:aink="http://schemas.microsoft.com/office/drawing/2016/ink" xmlns:am3d="http://schemas.microsoft.com/office/drawing/2017/model3d" xmlns:o="urn:schemas-microsoft-com:office:office" xmlns:oel="http://schemas.microsoft.com/office/2019/extlst" xmlns:r="http://schemas.openxmlformats.org/officeDocument/2006/relationships" xmlns:m="http://schemas.openxmlformats.org/officeDocument/2006/math" xmlns:v="urn:schemas-microsoft-com:vml" xmlns:wp14="http://schemas.microsoft.com/office/word/2010/wordprocessingDrawing" xmlns:wp="http://schemas.openxmlformats.org/drawingml/2006/wordprocessingDrawing" xmlns:w10="urn:schemas-microsoft-com:office:word" xmlns:w="http://schemas.openxmlformats.org/wordprocessingml/2006/main" xmlns:w14="http://schemas.microsoft.com/office/word/2010/wordml" xmlns:w15="http://schemas.microsoft.com/office/word/2012/wordml" xmlns:w16cex="http://schemas.microsoft.com/office/word/2018/wordml/cex" xmlns:w16cid="http://schemas.microsoft.com/office/word/2016/wordml/cid" xmlns:w16="http://schemas.microsoft.com/office/word/2018/wordml" xmlns:w16sdtdh="http://schemas.microsoft.com/office/word/2020/wordml/sdtdatahash" xmlns:w16se="http://schemas.microsoft.com/office/word/2015/wordml/symex" xmlns:wpg="http://schemas.microsoft.com/office/word/2010/wordprocessingGroup" xmlns:wpi="http://schemas.microsoft.com/office/word/2010/wordprocessingInk" xmlns:wne="http://schemas.microsoft.com/office/word/2006/wordml" xmlns:wps="http://schemas.microsoft.com/office/word/2010/wordprocessingShape" mc:Ignorable="w14 w15 w16se w16cid w16 w16cex w16sdtdh wp14">
   <w:p>
     <w:pPr>
       <w:tabs>
@@ -723,7 +3157,7 @@
         <w:noProof/>
       </w:rPr>
       <w:drawing>
-        <wp:anchor distT="0" distB="0" distL="114300" distR="114300" simplePos="0" relativeHeight="251658752" behindDoc="1" locked="0" layoutInCell="1" allowOverlap="1" wp14:anchorId="4FF4B7FB" wp14:editId="7A42F803">
+        <wp:anchor distT="0" distB="0" distL="114300" distR="114300" simplePos="0" relativeHeight="251658752" behindDoc="1" locked="0" layoutInCell="1" allowOverlap="1" wp14:anchorId="5E7FA0C5" wp14:editId="614781CE">
           <wp:simplePos x="0" y="0"/>
           <wp:positionH relativeFrom="column">
             <wp:posOffset>-480060</wp:posOffset>
@@ -774,7 +3208,7 @@
                   </a:ln>
                   <a:extLst>
                     <a:ext uri="{FAA26D3D-D897-4be2-8F04-BA451C77F1D7}">
-                      <ma14:placeholderFlag xmlns="" xmlns:mo="http://schemas.microsoft.com/office/mac/office/2008/main" xmlns:mv="urn:schemas-microsoft-com:mac:vml" xmlns:o="urn:schemas-microsoft-com:office:office" xmlns:v="urn:schemas-microsoft-com:vml" xmlns:w10="urn:schemas-microsoft-com:office:word" xmlns:w="http://schemas.openxmlformats.org/wordprocessingml/2006/main" xmlns:ma14="http://schemas.microsoft.com/office/mac/drawingml/2011/main" xmlns:w16se="http://schemas.microsoft.com/office/word/2015/wordml/symex" xmlns:w16cid="http://schemas.microsoft.com/office/word/2016/wordml/cid" xmlns:am3d="http://schemas.microsoft.com/office/drawing/2017/model3d" xmlns:aink="http://schemas.microsoft.com/office/drawing/2016/ink" xmlns:cx8="http://schemas.microsoft.com/office/drawing/2016/5/14/chartex" xmlns:cx7="http://schemas.microsoft.com/office/drawing/2016/5/13/chartex" xmlns:cx6="http://schemas.microsoft.com/office/drawing/2016/5/12/chartex" xmlns:cx5="http://schemas.microsoft.com/office/drawing/2016/5/11/chartex" xmlns:cx4="http://schemas.microsoft.com/office/drawing/2016/5/10/chartex" xmlns:cx3="http://schemas.microsoft.com/office/drawing/2016/5/9/chartex" xmlns:cx2="http://schemas.microsoft.com/office/drawing/2015/10/21/chartex" xmlns:cx1="http://schemas.microsoft.com/office/drawing/2015/9/8/chartex" xmlns:cx="http://schemas.microsoft.com/office/drawing/2014/chartex"/>
+                      <ma14:placeholderFlag xmlns="" xmlns:mo="http://schemas.microsoft.com/office/mac/office/2008/main" xmlns:mv="urn:schemas-microsoft-com:mac:vml" xmlns:o="urn:schemas-microsoft-com:office:office" xmlns:v="urn:schemas-microsoft-com:vml" xmlns:w10="urn:schemas-microsoft-com:office:word" xmlns:w="http://schemas.openxmlformats.org/wordprocessingml/2006/main" xmlns:ma14="http://schemas.microsoft.com/office/mac/drawingml/2011/main"/>
                     </a:ext>
                   </a:extLst>
                 </pic:spPr>
@@ -798,7 +3232,7 @@
 </file>
 
 <file path=word/footnotes.xml><?xml version="1.0" encoding="utf-8"?>
-<w:footnotes xmlns:wpc="http://schemas.microsoft.com/office/word/2010/wordprocessingCanvas" xmlns:mc="http://schemas.openxmlformats.org/markup-compatibility/2006" xmlns:o="urn:schemas-microsoft-com:office:office" xmlns:r="http://schemas.openxmlformats.org/officeDocument/2006/relationships" xmlns:m="http://schemas.openxmlformats.org/officeDocument/2006/math" xmlns:v="urn:schemas-microsoft-com:vml" xmlns:wp14="http://schemas.microsoft.com/office/word/2010/wordprocessingDrawing" xmlns:wp="http://schemas.openxmlformats.org/drawingml/2006/wordprocessingDrawing" xmlns:w10="urn:schemas-microsoft-com:office:word" xmlns:w="http://schemas.openxmlformats.org/wordprocessingml/2006/main" xmlns:w14="http://schemas.microsoft.com/office/word/2010/wordml" xmlns:w15="http://schemas.microsoft.com/office/word/2012/wordml" xmlns:wpg="http://schemas.microsoft.com/office/word/2010/wordprocessingGroup" xmlns:wpi="http://schemas.microsoft.com/office/word/2010/wordprocessingInk" xmlns:wne="http://schemas.microsoft.com/office/word/2006/wordml" xmlns:wps="http://schemas.microsoft.com/office/word/2010/wordprocessingShape" mc:Ignorable="w14 w15 wp14">
+<w:footnotes xmlns:wpc="http://schemas.microsoft.com/office/word/2010/wordprocessingCanvas" xmlns:cx="http://schemas.microsoft.com/office/drawing/2014/chartex" xmlns:cx1="http://schemas.microsoft.com/office/drawing/2015/9/8/chartex" xmlns:cx2="http://schemas.microsoft.com/office/drawing/2015/10/21/chartex" xmlns:cx3="http://schemas.microsoft.com/office/drawing/2016/5/9/chartex" xmlns:cx4="http://schemas.microsoft.com/office/drawing/2016/5/10/chartex" xmlns:cx5="http://schemas.microsoft.com/office/drawing/2016/5/11/chartex" xmlns:cx6="http://schemas.microsoft.com/office/drawing/2016/5/12/chartex" xmlns:cx7="http://schemas.microsoft.com/office/drawing/2016/5/13/chartex" xmlns:cx8="http://schemas.microsoft.com/office/drawing/2016/5/14/chartex" xmlns:mc="http://schemas.openxmlformats.org/markup-compatibility/2006" xmlns:aink="http://schemas.microsoft.com/office/drawing/2016/ink" xmlns:am3d="http://schemas.microsoft.com/office/drawing/2017/model3d" xmlns:o="urn:schemas-microsoft-com:office:office" xmlns:oel="http://schemas.microsoft.com/office/2019/extlst" xmlns:r="http://schemas.openxmlformats.org/officeDocument/2006/relationships" xmlns:m="http://schemas.openxmlformats.org/officeDocument/2006/math" xmlns:v="urn:schemas-microsoft-com:vml" xmlns:wp14="http://schemas.microsoft.com/office/word/2010/wordprocessingDrawing" xmlns:wp="http://schemas.openxmlformats.org/drawingml/2006/wordprocessingDrawing" xmlns:w10="urn:schemas-microsoft-com:office:word" xmlns:w="http://schemas.openxmlformats.org/wordprocessingml/2006/main" xmlns:w14="http://schemas.microsoft.com/office/word/2010/wordml" xmlns:w15="http://schemas.microsoft.com/office/word/2012/wordml" xmlns:w16cex="http://schemas.microsoft.com/office/word/2018/wordml/cex" xmlns:w16cid="http://schemas.microsoft.com/office/word/2016/wordml/cid" xmlns:w16="http://schemas.microsoft.com/office/word/2018/wordml" xmlns:w16sdtdh="http://schemas.microsoft.com/office/word/2020/wordml/sdtdatahash" xmlns:w16se="http://schemas.microsoft.com/office/word/2015/wordml/symex" xmlns:wpg="http://schemas.microsoft.com/office/word/2010/wordprocessingGroup" xmlns:wpi="http://schemas.microsoft.com/office/word/2010/wordprocessingInk" xmlns:wne="http://schemas.microsoft.com/office/word/2006/wordml" xmlns:wps="http://schemas.microsoft.com/office/word/2010/wordprocessingShape" mc:Ignorable="w14 w15 w16se w16cid w16 w16cex w16sdtdh wp14">
   <w:footnote w:type="separator" w:id="-1">
     <w:p>
       <w:r>
@@ -817,7 +3251,7 @@
 </file>
 
 <file path=word/numbering.xml><?xml version="1.0" encoding="utf-8"?>
-<w:numbering xmlns:wpc="http://schemas.microsoft.com/office/word/2010/wordprocessingCanvas" xmlns:mc="http://schemas.openxmlformats.org/markup-compatibility/2006" xmlns:o="urn:schemas-microsoft-com:office:office" xmlns:r="http://schemas.openxmlformats.org/officeDocument/2006/relationships" xmlns:m="http://schemas.openxmlformats.org/officeDocument/2006/math" xmlns:v="urn:schemas-microsoft-com:vml" xmlns:wp14="http://schemas.microsoft.com/office/word/2010/wordprocessingDrawing" xmlns:wp="http://schemas.openxmlformats.org/drawingml/2006/wordprocessingDrawing" xmlns:w10="urn:schemas-microsoft-com:office:word" xmlns:w="http://schemas.openxmlformats.org/wordprocessingml/2006/main" xmlns:w14="http://schemas.microsoft.com/office/word/2010/wordml" xmlns:w15="http://schemas.microsoft.com/office/word/2012/wordml" xmlns:wpg="http://schemas.microsoft.com/office/word/2010/wordprocessingGroup" xmlns:wpi="http://schemas.microsoft.com/office/word/2010/wordprocessingInk" xmlns:wne="http://schemas.microsoft.com/office/word/2006/wordml" xmlns:wps="http://schemas.microsoft.com/office/word/2010/wordprocessingShape" mc:Ignorable="w14 w15 wp14">
+<w:numbering xmlns:wpc="http://schemas.microsoft.com/office/word/2010/wordprocessingCanvas" xmlns:cx="http://schemas.microsoft.com/office/drawing/2014/chartex" xmlns:cx1="http://schemas.microsoft.com/office/drawing/2015/9/8/chartex" xmlns:cx2="http://schemas.microsoft.com/office/drawing/2015/10/21/chartex" xmlns:cx3="http://schemas.microsoft.com/office/drawing/2016/5/9/chartex" xmlns:cx4="http://schemas.microsoft.com/office/drawing/2016/5/10/chartex" xmlns:cx5="http://schemas.microsoft.com/office/drawing/2016/5/11/chartex" xmlns:cx6="http://schemas.microsoft.com/office/drawing/2016/5/12/chartex" xmlns:cx7="http://schemas.microsoft.com/office/drawing/2016/5/13/chartex" xmlns:cx8="http://schemas.microsoft.com/office/drawing/2016/5/14/chartex" xmlns:mc="http://schemas.openxmlformats.org/markup-compatibility/2006" xmlns:aink="http://schemas.microsoft.com/office/drawing/2016/ink" xmlns:am3d="http://schemas.microsoft.com/office/drawing/2017/model3d" xmlns:o="urn:schemas-microsoft-com:office:office" xmlns:oel="http://schemas.microsoft.com/office/2019/extlst" xmlns:r="http://schemas.openxmlformats.org/officeDocument/2006/relationships" xmlns:m="http://schemas.openxmlformats.org/officeDocument/2006/math" xmlns:v="urn:schemas-microsoft-com:vml" xmlns:wp14="http://schemas.microsoft.com/office/word/2010/wordprocessingDrawing" xmlns:wp="http://schemas.openxmlformats.org/drawingml/2006/wordprocessingDrawing" xmlns:w10="urn:schemas-microsoft-com:office:word" xmlns:w="http://schemas.openxmlformats.org/wordprocessingml/2006/main" xmlns:w14="http://schemas.microsoft.com/office/word/2010/wordml" xmlns:w15="http://schemas.microsoft.com/office/word/2012/wordml" xmlns:w16cex="http://schemas.microsoft.com/office/word/2018/wordml/cex" xmlns:w16cid="http://schemas.microsoft.com/office/word/2016/wordml/cid" xmlns:w16="http://schemas.microsoft.com/office/word/2018/wordml" xmlns:w16sdtdh="http://schemas.microsoft.com/office/word/2020/wordml/sdtdatahash" xmlns:w16se="http://schemas.microsoft.com/office/word/2015/wordml/symex" xmlns:wpg="http://schemas.microsoft.com/office/word/2010/wordprocessingGroup" xmlns:wpi="http://schemas.microsoft.com/office/word/2010/wordprocessingInk" xmlns:wne="http://schemas.microsoft.com/office/word/2006/wordml" xmlns:wps="http://schemas.microsoft.com/office/word/2010/wordprocessingShape" mc:Ignorable="w14 w15 w16se w16cid w16 w16cex w16sdtdh wp14">
   <w:abstractNum w:abstractNumId="0" w15:restartNumberingAfterBreak="0">
     <w:nsid w:val="FFFFFF1D"/>
     <w:multiLevelType w:val="multilevel"/>
@@ -2100,16 +4534,16 @@
       </w:rPr>
     </w:lvl>
   </w:abstractNum>
-  <w:num w:numId="1">
+  <w:num w:numId="1" w16cid:durableId="222446604">
     <w:abstractNumId w:val="7"/>
   </w:num>
-  <w:num w:numId="2">
+  <w:num w:numId="2" w16cid:durableId="103767068">
     <w:abstractNumId w:val="10"/>
   </w:num>
-  <w:num w:numId="3">
+  <w:num w:numId="3" w16cid:durableId="1671449163">
     <w:abstractNumId w:val="3"/>
   </w:num>
-  <w:num w:numId="4">
+  <w:num w:numId="4" w16cid:durableId="205995170">
     <w:abstractNumId w:val="7"/>
     <w:lvlOverride w:ilvl="0">
       <w:startOverride w:val="1"/>
@@ -2139,50 +4573,50 @@
       <w:startOverride w:val="1"/>
     </w:lvlOverride>
   </w:num>
-  <w:num w:numId="5">
+  <w:num w:numId="5" w16cid:durableId="1381593593">
     <w:abstractNumId w:val="0"/>
   </w:num>
-  <w:num w:numId="6">
+  <w:num w:numId="6" w16cid:durableId="231046505">
     <w:abstractNumId w:val="4"/>
   </w:num>
-  <w:num w:numId="7">
+  <w:num w:numId="7" w16cid:durableId="1286810789">
     <w:abstractNumId w:val="2"/>
   </w:num>
-  <w:num w:numId="8">
+  <w:num w:numId="8" w16cid:durableId="1456481605">
     <w:abstractNumId w:val="1"/>
   </w:num>
-  <w:num w:numId="9">
+  <w:num w:numId="9" w16cid:durableId="1802503596">
     <w:abstractNumId w:val="7"/>
   </w:num>
-  <w:num w:numId="10">
+  <w:num w:numId="10" w16cid:durableId="2088842597">
     <w:abstractNumId w:val="4"/>
   </w:num>
-  <w:num w:numId="11">
+  <w:num w:numId="11" w16cid:durableId="505676166">
     <w:abstractNumId w:val="7"/>
   </w:num>
-  <w:num w:numId="12">
+  <w:num w:numId="12" w16cid:durableId="761948947">
     <w:abstractNumId w:val="11"/>
   </w:num>
-  <w:num w:numId="13">
+  <w:num w:numId="13" w16cid:durableId="999500448">
     <w:abstractNumId w:val="8"/>
   </w:num>
-  <w:num w:numId="14">
+  <w:num w:numId="14" w16cid:durableId="514197357">
     <w:abstractNumId w:val="9"/>
   </w:num>
-  <w:num w:numId="15">
+  <w:num w:numId="15" w16cid:durableId="1319459266">
     <w:abstractNumId w:val="5"/>
   </w:num>
-  <w:num w:numId="16">
+  <w:num w:numId="16" w16cid:durableId="640769755">
     <w:abstractNumId w:val="12"/>
   </w:num>
-  <w:num w:numId="17">
+  <w:num w:numId="17" w16cid:durableId="897976778">
     <w:abstractNumId w:val="6"/>
   </w:num>
 </w:numbering>
 </file>
 
 <file path=word/styles.xml><?xml version="1.0" encoding="utf-8"?>
-<w:styles xmlns:mc="http://schemas.openxmlformats.org/markup-compatibility/2006" xmlns:r="http://schemas.openxmlformats.org/officeDocument/2006/relationships" xmlns:w="http://schemas.openxmlformats.org/wordprocessingml/2006/main" xmlns:w14="http://schemas.microsoft.com/office/word/2010/wordml" xmlns:w15="http://schemas.microsoft.com/office/word/2012/wordml" mc:Ignorable="w14 w15">
+<w:styles xmlns:mc="http://schemas.openxmlformats.org/markup-compatibility/2006" xmlns:r="http://schemas.openxmlformats.org/officeDocument/2006/relationships" xmlns:w="http://schemas.openxmlformats.org/wordprocessingml/2006/main" xmlns:w14="http://schemas.microsoft.com/office/word/2010/wordml" xmlns:w15="http://schemas.microsoft.com/office/word/2012/wordml" xmlns:w16cex="http://schemas.microsoft.com/office/word/2018/wordml/cex" xmlns:w16cid="http://schemas.microsoft.com/office/word/2016/wordml/cid" xmlns:w16="http://schemas.microsoft.com/office/word/2018/wordml" xmlns:w16sdtdh="http://schemas.microsoft.com/office/word/2020/wordml/sdtdatahash" xmlns:w16se="http://schemas.microsoft.com/office/word/2015/wordml/symex" mc:Ignorable="w14 w15 w16se w16cid w16 w16cex w16sdtdh">
   <w:docDefaults>
     <w:rPrDefault>
       <w:rPr>
@@ -2194,8 +4628,8 @@
     </w:rPrDefault>
     <w:pPrDefault/>
   </w:docDefaults>
-  <w:latentStyles w:defLockedState="0" w:defUIPriority="0" w:defSemiHidden="0" w:defUnhideWhenUsed="0" w:defQFormat="0" w:count="371">
-    <w:lsdException w:name="Normal" w:uiPriority="2"/>
+  <w:latentStyles w:defLockedState="0" w:defUIPriority="0" w:defSemiHidden="0" w:defUnhideWhenUsed="0" w:defQFormat="0" w:count="376">
+    <w:lsdException w:name="Normal" w:uiPriority="2" w:qFormat="1"/>
     <w:lsdException w:name="heading 1" w:uiPriority="2"/>
     <w:lsdException w:name="heading 2" w:semiHidden="1" w:uiPriority="2" w:unhideWhenUsed="1" w:qFormat="1"/>
     <w:lsdException w:name="heading 3" w:semiHidden="1" w:unhideWhenUsed="1" w:qFormat="1"/>
@@ -2556,12 +4990,20 @@
     <w:lsdException w:name="List Table 5 Dark Accent 6" w:uiPriority="50"/>
     <w:lsdException w:name="List Table 6 Colorful Accent 6" w:uiPriority="51"/>
     <w:lsdException w:name="List Table 7 Colorful Accent 6" w:uiPriority="52"/>
+    <w:lsdException w:name="Mention" w:semiHidden="1" w:uiPriority="99" w:unhideWhenUsed="1"/>
+    <w:lsdException w:name="Smart Hyperlink" w:semiHidden="1" w:uiPriority="99" w:unhideWhenUsed="1"/>
+    <w:lsdException w:name="Hashtag" w:semiHidden="1" w:uiPriority="99" w:unhideWhenUsed="1"/>
+    <w:lsdException w:name="Unresolved Mention" w:semiHidden="1" w:uiPriority="99" w:unhideWhenUsed="1"/>
+    <w:lsdException w:name="Smart Link" w:semiHidden="1" w:uiPriority="99" w:unhideWhenUsed="1"/>
   </w:latentStyles>
   <w:style w:type="paragraph" w:default="1" w:styleId="Normal">
     <w:name w:val="Normal"/>
-    <w:next w:val="Body"/>
     <w:uiPriority w:val="2"/>
-    <w:rsid w:val="00965BAA"/>
+    <w:qFormat/>
+    <w:rsid w:val="00DB2641"/>
+    <w:rPr>
+      <w:rFonts w:ascii="Times New Roman" w:hAnsi="Times New Roman"/>
+    </w:rPr>
   </w:style>
   <w:style w:type="paragraph" w:styleId="Heading1">
     <w:name w:val="heading 1"/>
@@ -2644,6 +5086,7 @@
     <w:uiPriority w:val="2"/>
     <w:rsid w:val="00965BAA"/>
     <w:rPr>
+      <w:rFonts w:ascii="Arial" w:hAnsi="Arial"/>
       <w:sz w:val="20"/>
       <w:szCs w:val="20"/>
     </w:rPr>
@@ -2679,6 +5122,9 @@
         <w:tab w:val="right" w:pos="8640"/>
       </w:tabs>
     </w:pPr>
+    <w:rPr>
+      <w:rFonts w:ascii="Arial" w:hAnsi="Arial"/>
+    </w:rPr>
   </w:style>
   <w:style w:type="character" w:customStyle="1" w:styleId="HeaderChar">
     <w:name w:val="Header Char"/>
@@ -2703,7 +5149,7 @@
       <w:outlineLvl w:val="1"/>
     </w:pPr>
     <w:rPr>
-      <w:rFonts w:cs="Arial"/>
+      <w:rFonts w:ascii="Arial" w:hAnsi="Arial" w:cs="Arial"/>
       <w:b/>
       <w:bCs/>
       <w:color w:val="404040" w:themeColor="text1" w:themeTint="BF"/>
@@ -2754,7 +5200,7 @@
       <w:spacing w:after="60"/>
     </w:pPr>
     <w:rPr>
-      <w:rFonts w:cs="Arial"/>
+      <w:rFonts w:ascii="Arial" w:hAnsi="Arial" w:cs="Arial"/>
       <w:bCs/>
       <w:szCs w:val="22"/>
     </w:rPr>
@@ -2810,7 +5256,7 @@
       <w:ind w:left="360" w:hanging="360"/>
     </w:pPr>
     <w:rPr>
-      <w:rFonts w:cs="Arial"/>
+      <w:rFonts w:ascii="Arial" w:hAnsi="Arial" w:cs="Arial"/>
       <w:bCs/>
       <w:szCs w:val="22"/>
     </w:rPr>
@@ -2821,7 +5267,7 @@
     <w:uiPriority w:val="2"/>
     <w:rsid w:val="00965BAA"/>
     <w:rPr>
-      <w:rFonts w:cs="Arial"/>
+      <w:rFonts w:ascii="Arial" w:hAnsi="Arial" w:cs="Arial"/>
       <w:bCs/>
       <w:szCs w:val="22"/>
     </w:rPr>
@@ -2853,6 +5299,9 @@
         <w:tab w:val="right" w:pos="9360"/>
       </w:tabs>
     </w:pPr>
+    <w:rPr>
+      <w:rFonts w:ascii="Arial" w:hAnsi="Arial"/>
+    </w:rPr>
   </w:style>
   <w:style w:type="character" w:customStyle="1" w:styleId="FooterChar">
     <w:name w:val="Footer Char"/>
@@ -2895,7 +5344,7 @@
       <w:outlineLvl w:val="1"/>
     </w:pPr>
     <w:rPr>
-      <w:rFonts w:cs="Arial"/>
+      <w:rFonts w:ascii="Arial" w:hAnsi="Arial" w:cs="Arial"/>
       <w:b/>
       <w:color w:val="004A84"/>
       <w:kern w:val="36"/>
@@ -2926,6 +5375,24 @@
       <w:ind w:left="720"/>
       <w:contextualSpacing/>
     </w:pPr>
+    <w:rPr>
+      <w:rFonts w:ascii="Arial" w:hAnsi="Arial"/>
+    </w:rPr>
+  </w:style>
+  <w:style w:type="table" w:styleId="TableGrid">
+    <w:name w:val="Table Grid"/>
+    <w:basedOn w:val="TableNormal"/>
+    <w:rsid w:val="003A3FF7"/>
+    <w:tblPr>
+      <w:tblBorders>
+        <w:top w:val="single" w:sz="4" w:space="0" w:color="auto"/>
+        <w:left w:val="single" w:sz="4" w:space="0" w:color="auto"/>
+        <w:bottom w:val="single" w:sz="4" w:space="0" w:color="auto"/>
+        <w:right w:val="single" w:sz="4" w:space="0" w:color="auto"/>
+        <w:insideH w:val="single" w:sz="4" w:space="0" w:color="auto"/>
+        <w:insideV w:val="single" w:sz="4" w:space="0" w:color="auto"/>
+      </w:tblBorders>
+    </w:tblPr>
   </w:style>
 </w:styles>
 </file>

</xml_diff>

<commit_message>
Module 7 in progress
</commit_message>
<xml_diff>
--- a/Module7/Assignment/Module 7 Assignment_2019.docx
+++ b/Module7/Assignment/Module 7 Assignment_2019.docx
@@ -3367,13 +3367,17 @@
             </w:pPr>
             <w:r>
               <w:lastRenderedPageBreak/>
-              <w:t xml:space="preserve">Low throughput: compared to HTS, analyze of fewer compounds or hypotheses at a </w:t>
-            </w:r>
-            <w:proofErr w:type="gramStart"/>
-            <w:r>
-              <w:t>time</w:t>
-            </w:r>
-            <w:proofErr w:type="gramEnd"/>
+              <w:t>Low throughput: compared to HTS, analyze</w:t>
+            </w:r>
+            <w:r>
+              <w:t>s</w:t>
+            </w:r>
+            <w:r>
+              <w:t xml:space="preserve"> of fewer compounds or hypotheses at a time</w:t>
+            </w:r>
+            <w:r>
+              <w:t>.</w:t>
+            </w:r>
           </w:p>
           <w:p>
             <w:pPr>
@@ -3399,7 +3403,13 @@
               </w:numPr>
             </w:pPr>
             <w:r>
-              <w:t>Require more resources</w:t>
+              <w:t>Require</w:t>
+            </w:r>
+            <w:r>
+              <w:t>s</w:t>
+            </w:r>
+            <w:r>
+              <w:t xml:space="preserve"> more resources</w:t>
             </w:r>
             <w:r>
               <w:t xml:space="preserve">, </w:t>
@@ -3577,6 +3587,11 @@
     </w:p>
     <w:p>
       <w:pPr>
+        <w:pStyle w:val="NumberList"/>
+      </w:pPr>
+    </w:p>
+    <w:p>
+      <w:pPr>
         <w:pStyle w:val="NumberedList"/>
         <w:numPr>
           <w:ilvl w:val="0"/>
@@ -3584,16 +3599,6 @@
         </w:numPr>
         <w:ind w:left="360"/>
       </w:pPr>
-    </w:p>
-    <w:p>
-      <w:pPr>
-        <w:pStyle w:val="NumberedList"/>
-        <w:numPr>
-          <w:ilvl w:val="0"/>
-          <w:numId w:val="0"/>
-        </w:numPr>
-        <w:ind w:left="360"/>
-      </w:pPr>
       <w:r>
         <w:t>In your consideration of your design, please list specifically how the therapeutic was designed with design constraints such as:</w:t>
       </w:r>
@@ -3670,29 +3675,492 @@
     </w:p>
     <w:p>
       <w:pPr>
-        <w:ind w:left="360"/>
-      </w:pPr>
-    </w:p>
-    <w:p/>
-    <w:p/>
-    <w:p/>
-    <w:p/>
-    <w:p/>
-    <w:p/>
-    <w:p/>
-    <w:p/>
-    <w:p/>
-    <w:p/>
-    <w:p/>
-    <w:p/>
-    <w:p/>
-    <w:p/>
-    <w:p/>
-    <w:p>
-      <w:pPr>
-        <w:jc w:val="center"/>
-      </w:pPr>
-    </w:p>
+        <w:pStyle w:val="NumberList"/>
+      </w:pPr>
+    </w:p>
+    <w:p>
+      <w:pPr>
+        <w:pStyle w:val="NumberList"/>
+        <w:rPr>
+          <w:b/>
+          <w:bCs w:val="0"/>
+        </w:rPr>
+      </w:pPr>
+      <w:r>
+        <w:rPr>
+          <w:b/>
+          <w:bCs w:val="0"/>
+        </w:rPr>
+        <w:lastRenderedPageBreak/>
+        <w:t>Malaria</w:t>
+      </w:r>
+      <w:r>
+        <w:rPr>
+          <w:b/>
+          <w:bCs w:val="0"/>
+        </w:rPr>
+        <w:t xml:space="preserve"> Biomaterial Therapeutic</w:t>
+      </w:r>
+    </w:p>
+    <w:p>
+      <w:pPr>
+        <w:pStyle w:val="NumberList"/>
+        <w:spacing w:after="0"/>
+        <w:ind w:left="0" w:firstLine="0"/>
+      </w:pPr>
+      <w:r>
+        <w:t xml:space="preserve">Malaria is a parasitic infection transmitted to humans by the Plasmodium species, with 5 species known to infect humans. Among them, </w:t>
+      </w:r>
+      <w:proofErr w:type="spellStart"/>
+      <w:proofErr w:type="gramStart"/>
+      <w:r>
+        <w:rPr>
+          <w:i/>
+          <w:iCs/>
+        </w:rPr>
+        <w:t>P.</w:t>
+      </w:r>
+      <w:r>
+        <w:rPr>
+          <w:i/>
+          <w:iCs/>
+        </w:rPr>
+        <w:t>f</w:t>
+      </w:r>
+      <w:r>
+        <w:rPr>
+          <w:i/>
+          <w:iCs/>
+        </w:rPr>
+        <w:t>alciparum</w:t>
+      </w:r>
+      <w:proofErr w:type="spellEnd"/>
+      <w:proofErr w:type="gramEnd"/>
+      <w:r>
+        <w:t xml:space="preserve"> and </w:t>
+      </w:r>
+      <w:proofErr w:type="spellStart"/>
+      <w:r>
+        <w:rPr>
+          <w:i/>
+          <w:iCs/>
+        </w:rPr>
+        <w:t>P.vivax</w:t>
+      </w:r>
+      <w:proofErr w:type="spellEnd"/>
+      <w:r>
+        <w:rPr>
+          <w:i/>
+          <w:iCs/>
+        </w:rPr>
+        <w:t xml:space="preserve"> </w:t>
+      </w:r>
+      <w:r>
+        <w:t>are the most prevalent. The disease’s lifecycle begins when Anopheles mosquitoes, having fed on the blood containing parasitized RBCs (</w:t>
+      </w:r>
+      <w:proofErr w:type="spellStart"/>
+      <w:r>
+        <w:t>pRBCs</w:t>
+      </w:r>
+      <w:proofErr w:type="spellEnd"/>
+      <w:r>
+        <w:t>) of an infected individual, transmit the parasite to a new human host</w:t>
+      </w:r>
+      <w:r>
+        <w:t xml:space="preserve"> </w:t>
+      </w:r>
+      <w:sdt>
+        <w:sdtPr>
+          <w:alias w:val="SmartCite Citation"/>
+          <w:tag w:val="ce22528b-be9e-4e42-9171-10fd25b6886e:2e44731c-f55f-45e7-881b-9b9f03f78ab5+"/>
+          <w:id w:val="-486170748"/>
+          <w:placeholder>
+            <w:docPart w:val="DefaultPlaceholder_-1854013440"/>
+          </w:placeholder>
+        </w:sdtPr>
+        <w:sdtContent>
+          <w:r>
+            <w:t>[1]</w:t>
+          </w:r>
+        </w:sdtContent>
+      </w:sdt>
+      <w:r>
+        <w:t xml:space="preserve">. </w:t>
+      </w:r>
+    </w:p>
+    <w:p>
+      <w:pPr>
+        <w:pStyle w:val="NumberList"/>
+        <w:spacing w:after="0"/>
+        <w:ind w:left="0" w:firstLine="0"/>
+      </w:pPr>
+      <w:r>
+        <w:t xml:space="preserve">Historically, quinine (QN) has been the most effective in malaria treatment, though lacks efficacity against </w:t>
+      </w:r>
+      <w:proofErr w:type="spellStart"/>
+      <w:proofErr w:type="gramStart"/>
+      <w:r>
+        <w:rPr>
+          <w:i/>
+          <w:iCs/>
+        </w:rPr>
+        <w:t>P.falcip</w:t>
+      </w:r>
+      <w:r>
+        <w:rPr>
+          <w:i/>
+          <w:iCs/>
+        </w:rPr>
+        <w:t>a</w:t>
+      </w:r>
+      <w:r>
+        <w:rPr>
+          <w:i/>
+          <w:iCs/>
+        </w:rPr>
+        <w:t>rum</w:t>
+      </w:r>
+      <w:proofErr w:type="spellEnd"/>
+      <w:proofErr w:type="gramEnd"/>
+      <w:r>
+        <w:t xml:space="preserve"> and has triggered resistance. In response, </w:t>
+      </w:r>
+      <w:proofErr w:type="spellStart"/>
+      <w:r>
+        <w:t>artemisin</w:t>
+      </w:r>
+      <w:proofErr w:type="spellEnd"/>
+      <w:r>
+        <w:t>-based combination therapy (ACT) has shown the most promising results in treating malaria.</w:t>
+      </w:r>
+    </w:p>
+    <w:p>
+      <w:pPr>
+        <w:pStyle w:val="NumberList"/>
+        <w:spacing w:after="0"/>
+        <w:ind w:left="0" w:firstLine="0"/>
+      </w:pPr>
+      <w:r>
+        <w:t>These therapies combine artemisinin-derivatives with chloroquine (CQ) and include artesunate (ATS) with amodiaquine, mefloquine, and proguanil</w:t>
+      </w:r>
+      <w:r>
+        <w:t xml:space="preserve"> </w:t>
+      </w:r>
+      <w:sdt>
+        <w:sdtPr>
+          <w:alias w:val="SmartCite Citation"/>
+          <w:tag w:val="ce22528b-be9e-4e42-9171-10fd25b6886e:2e44731c-f55f-45e7-881b-9b9f03f78ab5+"/>
+          <w:id w:val="-1007208775"/>
+          <w:placeholder>
+            <w:docPart w:val="DefaultPlaceholder_-1854013440"/>
+          </w:placeholder>
+        </w:sdtPr>
+        <w:sdtContent>
+          <w:r>
+            <w:t>[1]</w:t>
+          </w:r>
+        </w:sdtContent>
+      </w:sdt>
+      <w:r>
+        <w:t>.</w:t>
+      </w:r>
+    </w:p>
+    <w:p>
+      <w:pPr>
+        <w:pStyle w:val="NumberList"/>
+        <w:spacing w:after="0"/>
+        <w:ind w:left="0" w:firstLine="0"/>
+      </w:pPr>
+      <w:r>
+        <w:t>We use PLGA as the base material for our nanoparticle delivery system. PLGA nanoparticles have been extensively studied for drug delivery, known for their safety and biocompatibility in clinical settings. They degrade into non-toxic byproducts that the body can easily eliminate. Producing these nanoparticles is cost-effective due to streamlined production processes.</w:t>
+      </w:r>
+    </w:p>
+    <w:p>
+      <w:pPr>
+        <w:pStyle w:val="NumberList"/>
+        <w:spacing w:after="0"/>
+        <w:ind w:left="0" w:firstLine="0"/>
+      </w:pPr>
+      <w:r>
+        <w:t xml:space="preserve">To enhance treatment success, we might also use big data to identify biomarkers to classify individuals in group who could benefit most from a specific ACT treatment. We then encapsulate an ACT therapeutic within the PLGA nanoparticles. </w:t>
+      </w:r>
+    </w:p>
+    <w:p>
+      <w:pPr>
+        <w:pStyle w:val="NumberList"/>
+        <w:spacing w:after="0"/>
+        <w:ind w:left="0" w:firstLine="0"/>
+      </w:pPr>
+      <w:r>
+        <w:t xml:space="preserve">One target for increasing drug delivery specificity is the Plasmodium falciparum erythrocyte membrane protein 1 (PfEMP1), found on the surface of </w:t>
+      </w:r>
+      <w:proofErr w:type="spellStart"/>
+      <w:r>
+        <w:t>pRBCs</w:t>
+      </w:r>
+      <w:proofErr w:type="spellEnd"/>
+      <w:r>
+        <w:t xml:space="preserve">.  We attach antibodies against PfEMP1 to the </w:t>
+      </w:r>
+      <w:r>
+        <w:t xml:space="preserve">nanoparticles </w:t>
+      </w:r>
+      <w:sdt>
+        <w:sdtPr>
+          <w:alias w:val="SmartCite Citation"/>
+          <w:tag w:val="ce22528b-be9e-4e42-9171-10fd25b6886e:2e44731c-f55f-45e7-881b-9b9f03f78ab5+"/>
+          <w:id w:val="-1372837579"/>
+          <w:placeholder>
+            <w:docPart w:val="6227DAD9A5B28D479A8419866D9FA434"/>
+          </w:placeholder>
+        </w:sdtPr>
+        <w:sdtContent>
+          <w:r>
+            <w:t>[1]</w:t>
+          </w:r>
+        </w:sdtContent>
+      </w:sdt>
+      <w:r>
+        <w:t>.</w:t>
+      </w:r>
+    </w:p>
+    <w:p>
+      <w:pPr>
+        <w:pStyle w:val="NumberList"/>
+        <w:spacing w:after="0"/>
+        <w:ind w:left="0" w:firstLine="0"/>
+      </w:pPr>
+      <w:r>
+        <w:t>Given the acidic environment (pH 5.0-5.4) inside the Plasmodium’s digestive vacuole, we incorporate a pH sensitive linker that releases the drug right at the infection site, boosting the treatment’s effectiveness</w:t>
+      </w:r>
+      <w:r>
+        <w:t xml:space="preserve"> </w:t>
+      </w:r>
+      <w:sdt>
+        <w:sdtPr>
+          <w:alias w:val="SmartCite Citation"/>
+          <w:tag w:val="ce22528b-be9e-4e42-9171-10fd25b6886e:2e44731c-f55f-45e7-881b-9b9f03f78ab5+"/>
+          <w:id w:val="1004854412"/>
+          <w:placeholder>
+            <w:docPart w:val="C302D9DD83C5D84D9607C2A17EC2E372"/>
+          </w:placeholder>
+        </w:sdtPr>
+        <w:sdtContent>
+          <w:r>
+            <w:t>[1]</w:t>
+          </w:r>
+        </w:sdtContent>
+      </w:sdt>
+      <w:r>
+        <w:t>.</w:t>
+      </w:r>
+    </w:p>
+    <w:p>
+      <w:pPr>
+        <w:pStyle w:val="NumberList"/>
+        <w:spacing w:after="0"/>
+        <w:ind w:left="0" w:firstLine="0"/>
+      </w:pPr>
+    </w:p>
+    <w:p>
+      <w:pPr>
+        <w:pStyle w:val="NumberList"/>
+        <w:spacing w:after="0"/>
+        <w:ind w:left="0" w:firstLine="0"/>
+      </w:pPr>
+      <w:r>
+        <w:t xml:space="preserve">Research by </w:t>
+      </w:r>
+      <w:proofErr w:type="spellStart"/>
+      <w:r>
+        <w:t>by</w:t>
+      </w:r>
+      <w:proofErr w:type="spellEnd"/>
+      <w:r>
+        <w:t xml:space="preserve"> </w:t>
+      </w:r>
+      <w:proofErr w:type="spellStart"/>
+      <w:r>
+        <w:t>Najer</w:t>
+      </w:r>
+      <w:proofErr w:type="spellEnd"/>
+      <w:r>
+        <w:t xml:space="preserve"> et al</w:t>
+      </w:r>
+      <w:r>
+        <w:t xml:space="preserve">. </w:t>
+      </w:r>
+      <w:sdt>
+        <w:sdtPr>
+          <w:alias w:val="SmartCite Citation"/>
+          <w:tag w:val="ce22528b-be9e-4e42-9171-10fd25b6886e:3e71cf4f-7a81-4572-bac2-c8fd1ca04a3b+"/>
+          <w:id w:val="-575508883"/>
+          <w:placeholder>
+            <w:docPart w:val="DefaultPlaceholder_-1854013440"/>
+          </w:placeholder>
+        </w:sdtPr>
+        <w:sdtContent>
+          <w:r>
+            <w:t>[2]</w:t>
+          </w:r>
+        </w:sdtContent>
+      </w:sdt>
+      <w:r>
+        <w:t xml:space="preserve">, polymer-based RBC membrane mimicking RBC membrane, can not only block the parasite from entering new </w:t>
+      </w:r>
+      <w:r>
+        <w:t>cells but</w:t>
+      </w:r>
+      <w:r>
+        <w:t xml:space="preserve"> showed high binding affinity with </w:t>
+      </w:r>
+      <w:proofErr w:type="spellStart"/>
+      <w:r>
+        <w:t>P.falciparum</w:t>
+      </w:r>
+      <w:proofErr w:type="spellEnd"/>
+      <w:r>
+        <w:t xml:space="preserve"> merozoite surface protein1. We design the nanoparticles with specific stiffness that mimics RBCs, to help them stay in circulation longer.</w:t>
+      </w:r>
+    </w:p>
+    <w:p>
+      <w:pPr>
+        <w:pStyle w:val="NumberList"/>
+        <w:spacing w:after="0"/>
+        <w:ind w:left="0" w:firstLine="0"/>
+      </w:pPr>
+      <w:r>
+        <w:t>Developing this treatment will involve extensive lab and animal studies to refine its safety, efficacy, and precision. Preclinical trials will assess its performance against different strains of malaria and evaluate any potential side effects.</w:t>
+      </w:r>
+    </w:p>
+    <w:sdt>
+      <w:sdtPr>
+        <w:alias w:val="SmartCite Bibliography"/>
+        <w:tag w:val="IEEE (with URL)+{&quot;language&quot;:&quot;en-US&quot;,&quot;isSectionsModeOn&quot;:false}"/>
+        <w:id w:val="650264407"/>
+        <w:placeholder>
+          <w:docPart w:val="DefaultPlaceholder_-1854013440"/>
+        </w:placeholder>
+      </w:sdtPr>
+      <w:sdtContent>
+        <w:p>
+          <w:pPr>
+            <w:divId w:val="393623808"/>
+          </w:pPr>
+        </w:p>
+        <w:p>
+          <w:pPr>
+            <w:pStyle w:val="bibliography"/>
+            <w:divId w:val="393623808"/>
+          </w:pPr>
+          <w:r>
+            <w:t xml:space="preserve">[1] L. N. </w:t>
+          </w:r>
+          <w:proofErr w:type="spellStart"/>
+          <w:r>
+            <w:t>Borgheti</w:t>
+          </w:r>
+          <w:proofErr w:type="spellEnd"/>
+          <w:r>
+            <w:t xml:space="preserve">-Cardoso </w:t>
+          </w:r>
+          <w:r>
+            <w:rPr>
+              <w:i/>
+              <w:iCs/>
+            </w:rPr>
+            <w:t>et al.</w:t>
+          </w:r>
+          <w:r>
+            <w:t xml:space="preserve">, “Promising nanomaterials in the fight against malaria,” </w:t>
+          </w:r>
+          <w:r>
+            <w:rPr>
+              <w:i/>
+              <w:iCs/>
+            </w:rPr>
+            <w:t>J. Mater. Chem. B</w:t>
+          </w:r>
+          <w:r>
+            <w:t xml:space="preserve">, vol. 8, no. 41, pp. 9428–9448, 2020, </w:t>
+          </w:r>
+          <w:proofErr w:type="spellStart"/>
+          <w:r>
+            <w:t>doi</w:t>
+          </w:r>
+          <w:proofErr w:type="spellEnd"/>
+          <w:r>
+            <w:t>: 10.1039/d0tb01398f</w:t>
+          </w:r>
+        </w:p>
+        <w:p>
+          <w:pPr>
+            <w:pStyle w:val="bibliography"/>
+            <w:divId w:val="393623808"/>
+          </w:pPr>
+          <w:r>
+            <w:t xml:space="preserve">[2] A. </w:t>
+          </w:r>
+          <w:proofErr w:type="spellStart"/>
+          <w:r>
+            <w:t>Najer</w:t>
+          </w:r>
+          <w:proofErr w:type="spellEnd"/>
+          <w:r>
+            <w:t xml:space="preserve"> </w:t>
+          </w:r>
+          <w:r>
+            <w:rPr>
+              <w:i/>
+              <w:iCs/>
+            </w:rPr>
+            <w:t>et al.</w:t>
+          </w:r>
+          <w:r>
+            <w:t>, “</w:t>
+          </w:r>
+          <w:proofErr w:type="spellStart"/>
+          <w:r>
+            <w:t>Nanomimics</w:t>
+          </w:r>
+          <w:proofErr w:type="spellEnd"/>
+          <w:r>
+            <w:t xml:space="preserve"> of Host Cell Membranes Block Invasion and Expose Invasive Malaria Parasites,” </w:t>
+          </w:r>
+          <w:r>
+            <w:rPr>
+              <w:i/>
+              <w:iCs/>
+            </w:rPr>
+            <w:t>ACS Nano</w:t>
+          </w:r>
+          <w:r>
+            <w:t xml:space="preserve">, vol. 8, no. 12, pp. 12560–12571, 2014, </w:t>
+          </w:r>
+          <w:proofErr w:type="spellStart"/>
+          <w:r>
+            <w:t>doi</w:t>
+          </w:r>
+          <w:proofErr w:type="spellEnd"/>
+          <w:r>
+            <w:t>: 10.1021/</w:t>
+          </w:r>
+          <w:proofErr w:type="gramStart"/>
+          <w:r>
+            <w:t>nn5054206</w:t>
+          </w:r>
+          <w:proofErr w:type="gramEnd"/>
+        </w:p>
+        <w:p>
+          <w:pPr>
+            <w:jc w:val="center"/>
+          </w:pPr>
+          <w:r>
+            <w:t> </w:t>
+          </w:r>
+        </w:p>
+      </w:sdtContent>
+    </w:sdt>
     <w:sectPr>
       <w:footerReference w:type="default" r:id="rId8"/>
       <w:pgSz w:w="12240" w:h="15840"/>
@@ -6294,7 +6762,708 @@
       </w:tblBorders>
     </w:tblPr>
   </w:style>
+  <w:style w:type="character" w:styleId="PlaceholderText">
+    <w:name w:val="Placeholder Text"/>
+    <w:basedOn w:val="DefaultParagraphFont"/>
+    <w:uiPriority w:val="67"/>
+    <w:semiHidden/>
+    <w:rsid w:val="00C352EE"/>
+    <w:rPr>
+      <w:color w:val="666666"/>
+    </w:rPr>
+  </w:style>
+  <w:style w:type="paragraph" w:customStyle="1" w:styleId="bibliography">
+    <w:name w:val="bibliography"/>
+    <w:basedOn w:val="Normal"/>
+    <w:rsid w:val="00C352EE"/>
+    <w:pPr>
+      <w:spacing w:before="100" w:beforeAutospacing="1" w:after="100" w:afterAutospacing="1"/>
+    </w:pPr>
+    <w:rPr>
+      <w:rFonts w:eastAsiaTheme="minorEastAsia"/>
+    </w:rPr>
+  </w:style>
 </w:styles>
+</file>
+
+<file path=word/glossary/document.xml><?xml version="1.0" encoding="utf-8"?>
+<w:glossaryDocument xmlns:wpc="http://schemas.microsoft.com/office/word/2010/wordprocessingCanvas" xmlns:cx="http://schemas.microsoft.com/office/drawing/2014/chartex" xmlns:cx1="http://schemas.microsoft.com/office/drawing/2015/9/8/chartex" xmlns:cx2="http://schemas.microsoft.com/office/drawing/2015/10/21/chartex" xmlns:cx3="http://schemas.microsoft.com/office/drawing/2016/5/9/chartex" xmlns:cx4="http://schemas.microsoft.com/office/drawing/2016/5/10/chartex" xmlns:cx5="http://schemas.microsoft.com/office/drawing/2016/5/11/chartex" xmlns:cx6="http://schemas.microsoft.com/office/drawing/2016/5/12/chartex" xmlns:cx7="http://schemas.microsoft.com/office/drawing/2016/5/13/chartex" xmlns:cx8="http://schemas.microsoft.com/office/drawing/2016/5/14/chartex" xmlns:mc="http://schemas.openxmlformats.org/markup-compatibility/2006" xmlns:aink="http://schemas.microsoft.com/office/drawing/2016/ink" xmlns:am3d="http://schemas.microsoft.com/office/drawing/2017/model3d" xmlns:o="urn:schemas-microsoft-com:office:office" xmlns:oel="http://schemas.microsoft.com/office/2019/extlst" xmlns:r="http://schemas.openxmlformats.org/officeDocument/2006/relationships" xmlns:m="http://schemas.openxmlformats.org/officeDocument/2006/math" xmlns:v="urn:schemas-microsoft-com:vml" xmlns:wp14="http://schemas.microsoft.com/office/word/2010/wordprocessingDrawing" xmlns:wp="http://schemas.openxmlformats.org/drawingml/2006/wordprocessingDrawing" xmlns:w10="urn:schemas-microsoft-com:office:word" xmlns:w="http://schemas.openxmlformats.org/wordprocessingml/2006/main" xmlns:w14="http://schemas.microsoft.com/office/word/2010/wordml" xmlns:w15="http://schemas.microsoft.com/office/word/2012/wordml" xmlns:w16cex="http://schemas.microsoft.com/office/word/2018/wordml/cex" xmlns:w16cid="http://schemas.microsoft.com/office/word/2016/wordml/cid" xmlns:w16="http://schemas.microsoft.com/office/word/2018/wordml" xmlns:w16sdtdh="http://schemas.microsoft.com/office/word/2020/wordml/sdtdatahash" xmlns:w16se="http://schemas.microsoft.com/office/word/2015/wordml/symex" xmlns:wpg="http://schemas.microsoft.com/office/word/2010/wordprocessingGroup" xmlns:wpi="http://schemas.microsoft.com/office/word/2010/wordprocessingInk" xmlns:wne="http://schemas.microsoft.com/office/word/2006/wordml" xmlns:wps="http://schemas.microsoft.com/office/word/2010/wordprocessingShape" mc:Ignorable="w14 w15 w16se w16cid w16 w16cex w16sdtdh wp14">
+  <w:docParts>
+    <w:docPart>
+      <w:docPartPr>
+        <w:name w:val="DefaultPlaceholder_-1854013440"/>
+        <w:category>
+          <w:name w:val="General"/>
+          <w:gallery w:val="placeholder"/>
+        </w:category>
+        <w:types>
+          <w:type w:val="bbPlcHdr"/>
+        </w:types>
+        <w:behaviors>
+          <w:behavior w:val="content"/>
+        </w:behaviors>
+        <w:guid w:val="{7B40ED98-B580-5B43-8E50-40771A3DED89}"/>
+      </w:docPartPr>
+      <w:docPartBody>
+        <w:p>
+          <w:r>
+            <w:rPr>
+              <w:rStyle w:val="PlaceholderText"/>
+            </w:rPr>
+            <w:t>Click or tap here to enter text.</w:t>
+          </w:r>
+        </w:p>
+      </w:docPartBody>
+    </w:docPart>
+    <w:docPart>
+      <w:docPartPr>
+        <w:name w:val="6227DAD9A5B28D479A8419866D9FA434"/>
+        <w:category>
+          <w:name w:val="General"/>
+          <w:gallery w:val="placeholder"/>
+        </w:category>
+        <w:types>
+          <w:type w:val="bbPlcHdr"/>
+        </w:types>
+        <w:behaviors>
+          <w:behavior w:val="content"/>
+        </w:behaviors>
+        <w:guid w:val="{F10A95BD-9B77-4341-8793-6F42A9282BE9}"/>
+      </w:docPartPr>
+      <w:docPartBody>
+        <w:p>
+          <w:pPr>
+            <w:pStyle w:val="6227DAD9A5B28D479A8419866D9FA434"/>
+          </w:pPr>
+          <w:r>
+            <w:rPr>
+              <w:rStyle w:val="PlaceholderText"/>
+            </w:rPr>
+            <w:t>Click or tap here to enter text.</w:t>
+          </w:r>
+        </w:p>
+      </w:docPartBody>
+    </w:docPart>
+    <w:docPart>
+      <w:docPartPr>
+        <w:name w:val="C302D9DD83C5D84D9607C2A17EC2E372"/>
+        <w:category>
+          <w:name w:val="General"/>
+          <w:gallery w:val="placeholder"/>
+        </w:category>
+        <w:types>
+          <w:type w:val="bbPlcHdr"/>
+        </w:types>
+        <w:behaviors>
+          <w:behavior w:val="content"/>
+        </w:behaviors>
+        <w:guid w:val="{D572FBDF-96FD-1245-BDCF-BFEFAA719048}"/>
+      </w:docPartPr>
+      <w:docPartBody>
+        <w:p>
+          <w:pPr>
+            <w:pStyle w:val="C302D9DD83C5D84D9607C2A17EC2E372"/>
+          </w:pPr>
+          <w:r>
+            <w:rPr>
+              <w:rStyle w:val="PlaceholderText"/>
+            </w:rPr>
+            <w:t>Click or tap here to enter text.</w:t>
+          </w:r>
+        </w:p>
+      </w:docPartBody>
+    </w:docPart>
+  </w:docParts>
+</w:glossaryDocument>
+</file>
+
+<file path=word/glossary/fontTable.xml><?xml version="1.0" encoding="utf-8"?>
+<w:fonts xmlns:mc="http://schemas.openxmlformats.org/markup-compatibility/2006" xmlns:r="http://schemas.openxmlformats.org/officeDocument/2006/relationships" xmlns:w="http://schemas.openxmlformats.org/wordprocessingml/2006/main" xmlns:w14="http://schemas.microsoft.com/office/word/2010/wordml" xmlns:w15="http://schemas.microsoft.com/office/word/2012/wordml" xmlns:w16cex="http://schemas.microsoft.com/office/word/2018/wordml/cex" xmlns:w16cid="http://schemas.microsoft.com/office/word/2016/wordml/cid" xmlns:w16="http://schemas.microsoft.com/office/word/2018/wordml" xmlns:w16sdtdh="http://schemas.microsoft.com/office/word/2020/wordml/sdtdatahash" xmlns:w16se="http://schemas.microsoft.com/office/word/2015/wordml/symex" mc:Ignorable="w14 w15 w16se w16cid w16 w16cex w16sdtdh">
+  <w:font w:name="Symbol">
+    <w:panose1 w:val="05050102010706020507"/>
+    <w:charset w:val="02"/>
+    <w:family w:val="decorative"/>
+    <w:pitch w:val="variable"/>
+    <w:sig w:usb0="00000000" w:usb1="10000000" w:usb2="00000000" w:usb3="00000000" w:csb0="80000000" w:csb1="00000000"/>
+  </w:font>
+  <w:font w:name="Times New Roman">
+    <w:panose1 w:val="02020603050405020304"/>
+    <w:charset w:val="00"/>
+    <w:family w:val="roman"/>
+    <w:pitch w:val="variable"/>
+    <w:sig w:usb0="E0002EFF" w:usb1="C000785B" w:usb2="00000009" w:usb3="00000000" w:csb0="000001FF" w:csb1="00000000"/>
+  </w:font>
+  <w:font w:name="Courier New">
+    <w:panose1 w:val="02070309020205020404"/>
+    <w:charset w:val="00"/>
+    <w:family w:val="modern"/>
+    <w:pitch w:val="fixed"/>
+    <w:sig w:usb0="E0002AFF" w:usb1="C0007843" w:usb2="00000009" w:usb3="00000000" w:csb0="000001FF" w:csb1="00000000"/>
+  </w:font>
+  <w:font w:name="Wingdings">
+    <w:panose1 w:val="05000000000000000000"/>
+    <w:charset w:val="4D"/>
+    <w:family w:val="decorative"/>
+    <w:pitch w:val="variable"/>
+    <w:sig w:usb0="00000003" w:usb1="00000000" w:usb2="00000000" w:usb3="00000000" w:csb0="80000001" w:csb1="00000000"/>
+  </w:font>
+  <w:font w:name="Arial">
+    <w:panose1 w:val="020B0604020202020204"/>
+    <w:charset w:val="00"/>
+    <w:family w:val="swiss"/>
+    <w:pitch w:val="variable"/>
+    <w:sig w:usb0="E0002AFF" w:usb1="C0007843" w:usb2="00000009" w:usb3="00000000" w:csb0="000001FF" w:csb1="00000000"/>
+  </w:font>
+  <w:font w:name="MS Gothic">
+    <w:altName w:val="ＭＳ ゴシック"/>
+    <w:panose1 w:val="020B0609070205080204"/>
+    <w:charset w:val="80"/>
+    <w:family w:val="modern"/>
+    <w:pitch w:val="fixed"/>
+    <w:sig w:usb0="E00002FF" w:usb1="6AC7FDFB" w:usb2="08000012" w:usb3="00000000" w:csb0="0002009F" w:csb1="00000000"/>
+  </w:font>
+  <w:font w:name="Lucida Grande">
+    <w:altName w:val="Franklin Gothic Medium Cond"/>
+    <w:panose1 w:val="020B0600040502020204"/>
+    <w:charset w:val="00"/>
+    <w:family w:val="swiss"/>
+    <w:pitch w:val="variable"/>
+    <w:sig w:usb0="E1000AEF" w:usb1="5000A1FF" w:usb2="00000000" w:usb3="00000000" w:csb0="000001BF" w:csb1="00000000"/>
+  </w:font>
+  <w:font w:name="MS Mincho">
+    <w:altName w:val="ＭＳ 明朝"/>
+    <w:panose1 w:val="02020609040205080304"/>
+    <w:charset w:val="80"/>
+    <w:family w:val="modern"/>
+    <w:pitch w:val="fixed"/>
+    <w:sig w:usb0="E00002FF" w:usb1="6AC7FDFB" w:usb2="08000012" w:usb3="00000000" w:csb0="0002009F" w:csb1="00000000"/>
+  </w:font>
+  <w:font w:name="Gadugi">
+    <w:altName w:val="Gautami"/>
+    <w:panose1 w:val="020B0502040204020203"/>
+    <w:charset w:val="00"/>
+    <w:family w:val="swiss"/>
+    <w:pitch w:val="variable"/>
+    <w:sig w:usb0="80000003" w:usb1="02000000" w:usb2="00003000" w:usb3="00000000" w:csb0="00000001" w:csb1="00000000"/>
+  </w:font>
+  <w:font w:name="Aptos Narrow">
+    <w:panose1 w:val="020B0004020202020204"/>
+    <w:charset w:val="00"/>
+    <w:family w:val="swiss"/>
+    <w:pitch w:val="variable"/>
+    <w:sig w:usb0="20000287" w:usb1="00000003" w:usb2="00000000" w:usb3="00000000" w:csb0="0000019F" w:csb1="00000000"/>
+  </w:font>
+  <w:font w:name="Aptos">
+    <w:panose1 w:val="020B0004020202020204"/>
+    <w:charset w:val="00"/>
+    <w:family w:val="swiss"/>
+    <w:pitch w:val="variable"/>
+    <w:sig w:usb0="20000287" w:usb1="00000003" w:usb2="00000000" w:usb3="00000000" w:csb0="0000019F" w:csb1="00000000"/>
+  </w:font>
+  <w:font w:name="Aptos Display">
+    <w:panose1 w:val="020B0004020202020204"/>
+    <w:charset w:val="00"/>
+    <w:family w:val="swiss"/>
+    <w:pitch w:val="variable"/>
+    <w:sig w:usb0="20000287" w:usb1="00000003" w:usb2="00000000" w:usb3="00000000" w:csb0="0000019F" w:csb1="00000000"/>
+  </w:font>
+</w:fonts>
+</file>
+
+<file path=word/glossary/settings.xml><?xml version="1.0" encoding="utf-8"?>
+<w:settings xmlns:mc="http://schemas.openxmlformats.org/markup-compatibility/2006" xmlns:o="urn:schemas-microsoft-com:office:office" xmlns:r="http://schemas.openxmlformats.org/officeDocument/2006/relationships" xmlns:m="http://schemas.openxmlformats.org/officeDocument/2006/math" xmlns:v="urn:schemas-microsoft-com:vml" xmlns:w10="urn:schemas-microsoft-com:office:word" xmlns:w="http://schemas.openxmlformats.org/wordprocessingml/2006/main" xmlns:w14="http://schemas.microsoft.com/office/word/2010/wordml" xmlns:w15="http://schemas.microsoft.com/office/word/2012/wordml" xmlns:w16cex="http://schemas.microsoft.com/office/word/2018/wordml/cex" xmlns:w16cid="http://schemas.microsoft.com/office/word/2016/wordml/cid" xmlns:w16="http://schemas.microsoft.com/office/word/2018/wordml" xmlns:w16sdtdh="http://schemas.microsoft.com/office/word/2020/wordml/sdtdatahash" xmlns:w16se="http://schemas.microsoft.com/office/word/2015/wordml/symex" xmlns:sl="http://schemas.openxmlformats.org/schemaLibrary/2006/main" mc:Ignorable="w14 w15 w16se w16cid w16 w16cex w16sdtdh">
+  <w:view w:val="normal"/>
+  <w:defaultTabStop w:val="720"/>
+  <w:characterSpacingControl w:val="doNotCompress"/>
+  <w:compat>
+    <w:useFELayout/>
+    <w:compatSetting w:name="compatibilityMode" w:uri="http://schemas.microsoft.com/office/word" w:val="15"/>
+    <w:compatSetting w:name="overrideTableStyleFontSizeAndJustification" w:uri="http://schemas.microsoft.com/office/word" w:val="1"/>
+    <w:compatSetting w:name="enableOpenTypeFeatures" w:uri="http://schemas.microsoft.com/office/word" w:val="1"/>
+    <w:compatSetting w:name="doNotFlipMirrorIndents" w:uri="http://schemas.microsoft.com/office/word" w:val="1"/>
+    <w:compatSetting w:name="differentiateMultirowTableHeaders" w:uri="http://schemas.microsoft.com/office/word" w:val="1"/>
+    <w:compatSetting w:name="useWord2013TrackBottomHyphenation" w:uri="http://schemas.microsoft.com/office/word" w:val="0"/>
+  </w:compat>
+  <w:rsids>
+    <w:rsidRoot w:val="00CD1C9C"/>
+    <w:rsid w:val="008607D9"/>
+    <w:rsid w:val="00CD1C9C"/>
+  </w:rsids>
+  <m:mathPr>
+    <m:mathFont m:val="Cambria Math"/>
+    <m:brkBin m:val="before"/>
+    <m:brkBinSub m:val="--"/>
+    <m:smallFrac m:val="0"/>
+    <m:dispDef/>
+    <m:lMargin m:val="0"/>
+    <m:rMargin m:val="0"/>
+    <m:defJc m:val="centerGroup"/>
+    <m:wrapIndent m:val="1440"/>
+    <m:intLim m:val="subSup"/>
+    <m:naryLim m:val="undOvr"/>
+  </m:mathPr>
+  <w:themeFontLang w:val="en-US"/>
+  <w:clrSchemeMapping w:bg1="light1" w:t1="dark1" w:bg2="light2" w:t2="dark2" w:accent1="accent1" w:accent2="accent2" w:accent3="accent3" w:accent4="accent4" w:accent5="accent5" w:accent6="accent6" w:hyperlink="hyperlink" w:followedHyperlink="followedHyperlink"/>
+  <w:decimalSymbol w:val="."/>
+  <w:listSeparator w:val=","/>
+  <w15:chartTrackingRefBased/>
+</w:settings>
+</file>
+
+<file path=word/glossary/styles.xml><?xml version="1.0" encoding="utf-8"?>
+<w:styles xmlns:mc="http://schemas.openxmlformats.org/markup-compatibility/2006" xmlns:r="http://schemas.openxmlformats.org/officeDocument/2006/relationships" xmlns:w="http://schemas.openxmlformats.org/wordprocessingml/2006/main" xmlns:w14="http://schemas.microsoft.com/office/word/2010/wordml" xmlns:w15="http://schemas.microsoft.com/office/word/2012/wordml" xmlns:w16cex="http://schemas.microsoft.com/office/word/2018/wordml/cex" xmlns:w16cid="http://schemas.microsoft.com/office/word/2016/wordml/cid" xmlns:w16="http://schemas.microsoft.com/office/word/2018/wordml" xmlns:w16sdtdh="http://schemas.microsoft.com/office/word/2020/wordml/sdtdatahash" xmlns:w16se="http://schemas.microsoft.com/office/word/2015/wordml/symex" mc:Ignorable="w14 w15 w16se w16cid w16 w16cex w16sdtdh">
+  <w:docDefaults>
+    <w:rPrDefault>
+      <w:rPr>
+        <w:rFonts w:asciiTheme="minorHAnsi" w:eastAsiaTheme="minorEastAsia" w:hAnsiTheme="minorHAnsi" w:cstheme="minorBidi"/>
+        <w:kern w:val="2"/>
+        <w:sz w:val="24"/>
+        <w:szCs w:val="24"/>
+        <w:lang w:val="en-US" w:eastAsia="en-US" w:bidi="ar-SA"/>
+        <w14:ligatures w14:val="standardContextual"/>
+      </w:rPr>
+    </w:rPrDefault>
+    <w:pPrDefault>
+      <w:pPr>
+        <w:spacing w:after="160" w:line="278" w:lineRule="auto"/>
+      </w:pPr>
+    </w:pPrDefault>
+  </w:docDefaults>
+  <w:latentStyles w:defLockedState="0" w:defUIPriority="99" w:defSemiHidden="0" w:defUnhideWhenUsed="0" w:defQFormat="0" w:count="376">
+    <w:lsdException w:name="Normal" w:uiPriority="0" w:qFormat="1"/>
+    <w:lsdException w:name="heading 1" w:uiPriority="9" w:qFormat="1"/>
+    <w:lsdException w:name="heading 2" w:semiHidden="1" w:uiPriority="9" w:unhideWhenUsed="1" w:qFormat="1"/>
+    <w:lsdException w:name="heading 3" w:semiHidden="1" w:uiPriority="9" w:unhideWhenUsed="1" w:qFormat="1"/>
+    <w:lsdException w:name="heading 4" w:semiHidden="1" w:uiPriority="9" w:unhideWhenUsed="1" w:qFormat="1"/>
+    <w:lsdException w:name="heading 5" w:semiHidden="1" w:uiPriority="9" w:unhideWhenUsed="1" w:qFormat="1"/>
+    <w:lsdException w:name="heading 6" w:semiHidden="1" w:uiPriority="9" w:unhideWhenUsed="1" w:qFormat="1"/>
+    <w:lsdException w:name="heading 7" w:semiHidden="1" w:uiPriority="9" w:unhideWhenUsed="1" w:qFormat="1"/>
+    <w:lsdException w:name="heading 8" w:semiHidden="1" w:uiPriority="9" w:unhideWhenUsed="1" w:qFormat="1"/>
+    <w:lsdException w:name="heading 9" w:semiHidden="1" w:uiPriority="9" w:unhideWhenUsed="1" w:qFormat="1"/>
+    <w:lsdException w:name="index 1" w:semiHidden="1" w:unhideWhenUsed="1"/>
+    <w:lsdException w:name="index 2" w:semiHidden="1" w:unhideWhenUsed="1"/>
+    <w:lsdException w:name="index 3" w:semiHidden="1" w:unhideWhenUsed="1"/>
+    <w:lsdException w:name="index 4" w:semiHidden="1" w:unhideWhenUsed="1"/>
+    <w:lsdException w:name="index 5" w:semiHidden="1" w:unhideWhenUsed="1"/>
+    <w:lsdException w:name="index 6" w:semiHidden="1" w:unhideWhenUsed="1"/>
+    <w:lsdException w:name="index 7" w:semiHidden="1" w:unhideWhenUsed="1"/>
+    <w:lsdException w:name="index 8" w:semiHidden="1" w:unhideWhenUsed="1"/>
+    <w:lsdException w:name="index 9" w:semiHidden="1" w:unhideWhenUsed="1"/>
+    <w:lsdException w:name="toc 1" w:semiHidden="1" w:uiPriority="39" w:unhideWhenUsed="1"/>
+    <w:lsdException w:name="toc 2" w:semiHidden="1" w:uiPriority="39" w:unhideWhenUsed="1"/>
+    <w:lsdException w:name="toc 3" w:semiHidden="1" w:uiPriority="39" w:unhideWhenUsed="1"/>
+    <w:lsdException w:name="toc 4" w:semiHidden="1" w:uiPriority="39" w:unhideWhenUsed="1"/>
+    <w:lsdException w:name="toc 5" w:semiHidden="1" w:uiPriority="39" w:unhideWhenUsed="1"/>
+    <w:lsdException w:name="toc 6" w:semiHidden="1" w:uiPriority="39" w:unhideWhenUsed="1"/>
+    <w:lsdException w:name="toc 7" w:semiHidden="1" w:uiPriority="39" w:unhideWhenUsed="1"/>
+    <w:lsdException w:name="toc 8" w:semiHidden="1" w:uiPriority="39" w:unhideWhenUsed="1"/>
+    <w:lsdException w:name="toc 9" w:semiHidden="1" w:uiPriority="39" w:unhideWhenUsed="1"/>
+    <w:lsdException w:name="Normal Indent" w:semiHidden="1" w:unhideWhenUsed="1"/>
+    <w:lsdException w:name="footnote text" w:semiHidden="1" w:unhideWhenUsed="1"/>
+    <w:lsdException w:name="annotation text" w:semiHidden="1" w:unhideWhenUsed="1"/>
+    <w:lsdException w:name="header" w:semiHidden="1" w:unhideWhenUsed="1"/>
+    <w:lsdException w:name="footer" w:semiHidden="1" w:unhideWhenUsed="1"/>
+    <w:lsdException w:name="index heading" w:semiHidden="1" w:unhideWhenUsed="1"/>
+    <w:lsdException w:name="caption" w:semiHidden="1" w:uiPriority="35" w:unhideWhenUsed="1" w:qFormat="1"/>
+    <w:lsdException w:name="table of figures" w:semiHidden="1" w:unhideWhenUsed="1"/>
+    <w:lsdException w:name="envelope address" w:semiHidden="1" w:unhideWhenUsed="1"/>
+    <w:lsdException w:name="envelope return" w:semiHidden="1" w:unhideWhenUsed="1"/>
+    <w:lsdException w:name="footnote reference" w:semiHidden="1" w:unhideWhenUsed="1"/>
+    <w:lsdException w:name="annotation reference" w:semiHidden="1" w:unhideWhenUsed="1"/>
+    <w:lsdException w:name="line number" w:semiHidden="1" w:unhideWhenUsed="1"/>
+    <w:lsdException w:name="page number" w:semiHidden="1" w:unhideWhenUsed="1"/>
+    <w:lsdException w:name="endnote reference" w:semiHidden="1" w:unhideWhenUsed="1"/>
+    <w:lsdException w:name="endnote text" w:semiHidden="1" w:unhideWhenUsed="1"/>
+    <w:lsdException w:name="table of authorities" w:semiHidden="1" w:unhideWhenUsed="1"/>
+    <w:lsdException w:name="macro" w:semiHidden="1" w:unhideWhenUsed="1"/>
+    <w:lsdException w:name="toa heading" w:semiHidden="1" w:unhideWhenUsed="1"/>
+    <w:lsdException w:name="List" w:semiHidden="1" w:unhideWhenUsed="1"/>
+    <w:lsdException w:name="List Bullet" w:semiHidden="1" w:unhideWhenUsed="1"/>
+    <w:lsdException w:name="List Number" w:semiHidden="1" w:unhideWhenUsed="1"/>
+    <w:lsdException w:name="List 2" w:semiHidden="1" w:unhideWhenUsed="1"/>
+    <w:lsdException w:name="List 3" w:semiHidden="1" w:unhideWhenUsed="1"/>
+    <w:lsdException w:name="List 4" w:semiHidden="1" w:unhideWhenUsed="1"/>
+    <w:lsdException w:name="List 5" w:semiHidden="1" w:unhideWhenUsed="1"/>
+    <w:lsdException w:name="List Bullet 2" w:semiHidden="1" w:unhideWhenUsed="1"/>
+    <w:lsdException w:name="List Bullet 3" w:semiHidden="1" w:unhideWhenUsed="1"/>
+    <w:lsdException w:name="List Bullet 4" w:semiHidden="1" w:unhideWhenUsed="1"/>
+    <w:lsdException w:name="List Bullet 5" w:semiHidden="1" w:unhideWhenUsed="1"/>
+    <w:lsdException w:name="List Number 2" w:semiHidden="1" w:unhideWhenUsed="1"/>
+    <w:lsdException w:name="List Number 3" w:semiHidden="1" w:unhideWhenUsed="1"/>
+    <w:lsdException w:name="List Number 4" w:semiHidden="1" w:unhideWhenUsed="1"/>
+    <w:lsdException w:name="List Number 5" w:semiHidden="1" w:unhideWhenUsed="1"/>
+    <w:lsdException w:name="Title" w:uiPriority="10" w:qFormat="1"/>
+    <w:lsdException w:name="Closing" w:semiHidden="1" w:unhideWhenUsed="1"/>
+    <w:lsdException w:name="Signature" w:semiHidden="1" w:unhideWhenUsed="1"/>
+    <w:lsdException w:name="Default Paragraph Font" w:semiHidden="1" w:uiPriority="1" w:unhideWhenUsed="1"/>
+    <w:lsdException w:name="Body Text" w:semiHidden="1" w:unhideWhenUsed="1"/>
+    <w:lsdException w:name="Body Text Indent" w:semiHidden="1" w:unhideWhenUsed="1"/>
+    <w:lsdException w:name="List Continue" w:semiHidden="1" w:unhideWhenUsed="1"/>
+    <w:lsdException w:name="List Continue 2" w:semiHidden="1" w:unhideWhenUsed="1"/>
+    <w:lsdException w:name="List Continue 3" w:semiHidden="1" w:unhideWhenUsed="1"/>
+    <w:lsdException w:name="List Continue 4" w:semiHidden="1" w:unhideWhenUsed="1"/>
+    <w:lsdException w:name="List Continue 5" w:semiHidden="1" w:unhideWhenUsed="1"/>
+    <w:lsdException w:name="Message Header" w:semiHidden="1" w:unhideWhenUsed="1"/>
+    <w:lsdException w:name="Subtitle" w:uiPriority="11" w:qFormat="1"/>
+    <w:lsdException w:name="Salutation" w:semiHidden="1" w:unhideWhenUsed="1"/>
+    <w:lsdException w:name="Date" w:semiHidden="1" w:unhideWhenUsed="1"/>
+    <w:lsdException w:name="Body Text First Indent" w:semiHidden="1" w:unhideWhenUsed="1"/>
+    <w:lsdException w:name="Body Text First Indent 2" w:semiHidden="1" w:unhideWhenUsed="1"/>
+    <w:lsdException w:name="Note Heading" w:semiHidden="1" w:unhideWhenUsed="1"/>
+    <w:lsdException w:name="Body Text 2" w:semiHidden="1" w:unhideWhenUsed="1"/>
+    <w:lsdException w:name="Body Text 3" w:semiHidden="1" w:unhideWhenUsed="1"/>
+    <w:lsdException w:name="Body Text Indent 2" w:semiHidden="1" w:unhideWhenUsed="1"/>
+    <w:lsdException w:name="Body Text Indent 3" w:semiHidden="1" w:unhideWhenUsed="1"/>
+    <w:lsdException w:name="Block Text" w:semiHidden="1" w:unhideWhenUsed="1"/>
+    <w:lsdException w:name="Hyperlink" w:semiHidden="1" w:unhideWhenUsed="1"/>
+    <w:lsdException w:name="FollowedHyperlink" w:semiHidden="1" w:unhideWhenUsed="1"/>
+    <w:lsdException w:name="Strong" w:uiPriority="22" w:qFormat="1"/>
+    <w:lsdException w:name="Emphasis" w:uiPriority="20" w:qFormat="1"/>
+    <w:lsdException w:name="Document Map" w:semiHidden="1" w:unhideWhenUsed="1"/>
+    <w:lsdException w:name="Plain Text" w:semiHidden="1" w:unhideWhenUsed="1"/>
+    <w:lsdException w:name="E-mail Signature" w:semiHidden="1" w:unhideWhenUsed="1"/>
+    <w:lsdException w:name="HTML Top of Form" w:semiHidden="1" w:unhideWhenUsed="1"/>
+    <w:lsdException w:name="HTML Bottom of Form" w:semiHidden="1" w:unhideWhenUsed="1"/>
+    <w:lsdException w:name="Normal (Web)" w:semiHidden="1" w:unhideWhenUsed="1"/>
+    <w:lsdException w:name="HTML Acronym" w:semiHidden="1" w:unhideWhenUsed="1"/>
+    <w:lsdException w:name="HTML Address" w:semiHidden="1" w:unhideWhenUsed="1"/>
+    <w:lsdException w:name="HTML Cite" w:semiHidden="1" w:unhideWhenUsed="1"/>
+    <w:lsdException w:name="HTML Code" w:semiHidden="1" w:unhideWhenUsed="1"/>
+    <w:lsdException w:name="HTML Definition" w:semiHidden="1" w:unhideWhenUsed="1"/>
+    <w:lsdException w:name="HTML Keyboard" w:semiHidden="1" w:unhideWhenUsed="1"/>
+    <w:lsdException w:name="HTML Preformatted" w:semiHidden="1" w:unhideWhenUsed="1"/>
+    <w:lsdException w:name="HTML Sample" w:semiHidden="1" w:unhideWhenUsed="1"/>
+    <w:lsdException w:name="HTML Typewriter" w:semiHidden="1" w:unhideWhenUsed="1"/>
+    <w:lsdException w:name="HTML Variable" w:semiHidden="1" w:unhideWhenUsed="1"/>
+    <w:lsdException w:name="Normal Table" w:semiHidden="1" w:unhideWhenUsed="1"/>
+    <w:lsdException w:name="annotation subject" w:semiHidden="1" w:unhideWhenUsed="1"/>
+    <w:lsdException w:name="No List" w:semiHidden="1" w:unhideWhenUsed="1"/>
+    <w:lsdException w:name="Outline List 1" w:semiHidden="1" w:unhideWhenUsed="1"/>
+    <w:lsdException w:name="Outline List 2" w:semiHidden="1" w:unhideWhenUsed="1"/>
+    <w:lsdException w:name="Outline List 3" w:semiHidden="1" w:unhideWhenUsed="1"/>
+    <w:lsdException w:name="Table Simple 1" w:semiHidden="1" w:unhideWhenUsed="1"/>
+    <w:lsdException w:name="Table Simple 2" w:semiHidden="1" w:unhideWhenUsed="1"/>
+    <w:lsdException w:name="Table Simple 3" w:semiHidden="1" w:unhideWhenUsed="1"/>
+    <w:lsdException w:name="Table Classic 1" w:semiHidden="1" w:unhideWhenUsed="1"/>
+    <w:lsdException w:name="Table Classic 2" w:semiHidden="1" w:unhideWhenUsed="1"/>
+    <w:lsdException w:name="Table Classic 3" w:semiHidden="1" w:unhideWhenUsed="1"/>
+    <w:lsdException w:name="Table Classic 4" w:semiHidden="1" w:unhideWhenUsed="1"/>
+    <w:lsdException w:name="Table Colorful 1" w:semiHidden="1" w:unhideWhenUsed="1"/>
+    <w:lsdException w:name="Table Colorful 2" w:semiHidden="1" w:unhideWhenUsed="1"/>
+    <w:lsdException w:name="Table Colorful 3" w:semiHidden="1" w:unhideWhenUsed="1"/>
+    <w:lsdException w:name="Table Columns 1" w:semiHidden="1" w:unhideWhenUsed="1"/>
+    <w:lsdException w:name="Table Columns 2" w:semiHidden="1" w:unhideWhenUsed="1"/>
+    <w:lsdException w:name="Table Columns 3" w:semiHidden="1" w:unhideWhenUsed="1"/>
+    <w:lsdException w:name="Table Columns 4" w:semiHidden="1" w:unhideWhenUsed="1"/>
+    <w:lsdException w:name="Table Columns 5" w:semiHidden="1" w:unhideWhenUsed="1"/>
+    <w:lsdException w:name="Table Grid 1" w:semiHidden="1" w:unhideWhenUsed="1"/>
+    <w:lsdException w:name="Table Grid 2" w:semiHidden="1" w:unhideWhenUsed="1"/>
+    <w:lsdException w:name="Table Grid 3" w:semiHidden="1" w:unhideWhenUsed="1"/>
+    <w:lsdException w:name="Table Grid 4" w:semiHidden="1" w:unhideWhenUsed="1"/>
+    <w:lsdException w:name="Table Grid 5" w:semiHidden="1" w:unhideWhenUsed="1"/>
+    <w:lsdException w:name="Table Grid 6" w:semiHidden="1" w:unhideWhenUsed="1"/>
+    <w:lsdException w:name="Table Grid 7" w:semiHidden="1" w:unhideWhenUsed="1"/>
+    <w:lsdException w:name="Table Grid 8" w:semiHidden="1" w:unhideWhenUsed="1"/>
+    <w:lsdException w:name="Table List 1" w:semiHidden="1" w:unhideWhenUsed="1"/>
+    <w:lsdException w:name="Table List 2" w:semiHidden="1" w:unhideWhenUsed="1"/>
+    <w:lsdException w:name="Table List 3" w:semiHidden="1" w:unhideWhenUsed="1"/>
+    <w:lsdException w:name="Table List 4" w:semiHidden="1" w:unhideWhenUsed="1"/>
+    <w:lsdException w:name="Table List 5" w:semiHidden="1" w:unhideWhenUsed="1"/>
+    <w:lsdException w:name="Table List 6" w:semiHidden="1" w:unhideWhenUsed="1"/>
+    <w:lsdException w:name="Table List 7" w:semiHidden="1" w:unhideWhenUsed="1"/>
+    <w:lsdException w:name="Table List 8" w:semiHidden="1" w:unhideWhenUsed="1"/>
+    <w:lsdException w:name="Table 3D effects 1" w:semiHidden="1" w:unhideWhenUsed="1"/>
+    <w:lsdException w:name="Table 3D effects 2" w:semiHidden="1" w:unhideWhenUsed="1"/>
+    <w:lsdException w:name="Table 3D effects 3" w:semiHidden="1" w:unhideWhenUsed="1"/>
+    <w:lsdException w:name="Table Contemporary" w:semiHidden="1" w:unhideWhenUsed="1"/>
+    <w:lsdException w:name="Table Elegant" w:semiHidden="1" w:unhideWhenUsed="1"/>
+    <w:lsdException w:name="Table Professional" w:semiHidden="1" w:unhideWhenUsed="1"/>
+    <w:lsdException w:name="Table Subtle 1" w:semiHidden="1" w:unhideWhenUsed="1"/>
+    <w:lsdException w:name="Table Subtle 2" w:semiHidden="1" w:unhideWhenUsed="1"/>
+    <w:lsdException w:name="Table Web 1" w:semiHidden="1" w:unhideWhenUsed="1"/>
+    <w:lsdException w:name="Table Web 2" w:semiHidden="1" w:unhideWhenUsed="1"/>
+    <w:lsdException w:name="Table Web 3" w:semiHidden="1" w:unhideWhenUsed="1"/>
+    <w:lsdException w:name="Balloon Text" w:semiHidden="1" w:unhideWhenUsed="1"/>
+    <w:lsdException w:name="Table Grid" w:uiPriority="39"/>
+    <w:lsdException w:name="Table Theme" w:semiHidden="1" w:unhideWhenUsed="1"/>
+    <w:lsdException w:name="Placeholder Text" w:semiHidden="1" w:uiPriority="67"/>
+    <w:lsdException w:name="No Spacing" w:uiPriority="1" w:qFormat="1"/>
+    <w:lsdException w:name="Light Shading" w:uiPriority="60"/>
+    <w:lsdException w:name="Light List" w:uiPriority="61"/>
+    <w:lsdException w:name="Light Grid" w:uiPriority="62"/>
+    <w:lsdException w:name="Medium Shading 1" w:uiPriority="63"/>
+    <w:lsdException w:name="Medium Shading 2" w:uiPriority="64"/>
+    <w:lsdException w:name="Medium List 1" w:uiPriority="65"/>
+    <w:lsdException w:name="Medium List 2" w:uiPriority="66"/>
+    <w:lsdException w:name="Medium Grid 1" w:uiPriority="67"/>
+    <w:lsdException w:name="Medium Grid 2" w:uiPriority="68"/>
+    <w:lsdException w:name="Medium Grid 3" w:uiPriority="69"/>
+    <w:lsdException w:name="Dark List" w:uiPriority="70"/>
+    <w:lsdException w:name="Colorful Shading" w:uiPriority="71"/>
+    <w:lsdException w:name="Colorful List" w:uiPriority="72"/>
+    <w:lsdException w:name="Colorful Grid" w:uiPriority="73"/>
+    <w:lsdException w:name="Light Shading Accent 1" w:uiPriority="60"/>
+    <w:lsdException w:name="Light List Accent 1" w:uiPriority="61"/>
+    <w:lsdException w:name="Light Grid Accent 1" w:uiPriority="62"/>
+    <w:lsdException w:name="Medium Shading 1 Accent 1" w:uiPriority="63"/>
+    <w:lsdException w:name="Medium Shading 2 Accent 1" w:uiPriority="64"/>
+    <w:lsdException w:name="Medium List 1 Accent 1" w:uiPriority="65"/>
+    <w:lsdException w:name="Revision" w:semiHidden="1"/>
+    <w:lsdException w:name="List Paragraph" w:uiPriority="34" w:qFormat="1"/>
+    <w:lsdException w:name="Quote" w:uiPriority="29" w:qFormat="1"/>
+    <w:lsdException w:name="Intense Quote" w:uiPriority="30" w:qFormat="1"/>
+    <w:lsdException w:name="Medium List 2 Accent 1" w:uiPriority="66"/>
+    <w:lsdException w:name="Medium Grid 1 Accent 1" w:uiPriority="67"/>
+    <w:lsdException w:name="Medium Grid 2 Accent 1" w:uiPriority="68"/>
+    <w:lsdException w:name="Medium Grid 3 Accent 1" w:uiPriority="69"/>
+    <w:lsdException w:name="Dark List Accent 1" w:uiPriority="70"/>
+    <w:lsdException w:name="Colorful Shading Accent 1" w:uiPriority="71"/>
+    <w:lsdException w:name="Colorful List Accent 1" w:uiPriority="72"/>
+    <w:lsdException w:name="Colorful Grid Accent 1" w:uiPriority="73"/>
+    <w:lsdException w:name="Light Shading Accent 2" w:uiPriority="60"/>
+    <w:lsdException w:name="Light List Accent 2" w:uiPriority="61"/>
+    <w:lsdException w:name="Light Grid Accent 2" w:uiPriority="62"/>
+    <w:lsdException w:name="Medium Shading 1 Accent 2" w:uiPriority="63"/>
+    <w:lsdException w:name="Medium Shading 2 Accent 2" w:uiPriority="64"/>
+    <w:lsdException w:name="Medium List 1 Accent 2" w:uiPriority="65"/>
+    <w:lsdException w:name="Medium List 2 Accent 2" w:uiPriority="66"/>
+    <w:lsdException w:name="Medium Grid 1 Accent 2" w:uiPriority="67"/>
+    <w:lsdException w:name="Medium Grid 2 Accent 2" w:uiPriority="68"/>
+    <w:lsdException w:name="Medium Grid 3 Accent 2" w:uiPriority="69"/>
+    <w:lsdException w:name="Dark List Accent 2" w:uiPriority="70"/>
+    <w:lsdException w:name="Colorful Shading Accent 2" w:uiPriority="71"/>
+    <w:lsdException w:name="Colorful List Accent 2" w:uiPriority="72"/>
+    <w:lsdException w:name="Colorful Grid Accent 2" w:uiPriority="73"/>
+    <w:lsdException w:name="Light Shading Accent 3" w:uiPriority="60"/>
+    <w:lsdException w:name="Light List Accent 3" w:uiPriority="61"/>
+    <w:lsdException w:name="Light Grid Accent 3" w:uiPriority="62"/>
+    <w:lsdException w:name="Medium Shading 1 Accent 3" w:uiPriority="63"/>
+    <w:lsdException w:name="Medium Shading 2 Accent 3" w:uiPriority="64"/>
+    <w:lsdException w:name="Medium List 1 Accent 3" w:uiPriority="65"/>
+    <w:lsdException w:name="Medium List 2 Accent 3" w:uiPriority="66"/>
+    <w:lsdException w:name="Medium Grid 1 Accent 3" w:uiPriority="67"/>
+    <w:lsdException w:name="Medium Grid 2 Accent 3" w:uiPriority="68"/>
+    <w:lsdException w:name="Medium Grid 3 Accent 3" w:uiPriority="69"/>
+    <w:lsdException w:name="Dark List Accent 3" w:uiPriority="70"/>
+    <w:lsdException w:name="Colorful Shading Accent 3" w:uiPriority="71"/>
+    <w:lsdException w:name="Colorful List Accent 3" w:uiPriority="72"/>
+    <w:lsdException w:name="Colorful Grid Accent 3" w:uiPriority="73"/>
+    <w:lsdException w:name="Light Shading Accent 4" w:uiPriority="60"/>
+    <w:lsdException w:name="Light List Accent 4" w:uiPriority="61"/>
+    <w:lsdException w:name="Light Grid Accent 4" w:uiPriority="62"/>
+    <w:lsdException w:name="Medium Shading 1 Accent 4" w:uiPriority="63"/>
+    <w:lsdException w:name="Medium Shading 2 Accent 4" w:uiPriority="64"/>
+    <w:lsdException w:name="Medium List 1 Accent 4" w:uiPriority="65"/>
+    <w:lsdException w:name="Medium List 2 Accent 4" w:uiPriority="66"/>
+    <w:lsdException w:name="Medium Grid 1 Accent 4" w:uiPriority="67"/>
+    <w:lsdException w:name="Medium Grid 2 Accent 4" w:uiPriority="68"/>
+    <w:lsdException w:name="Medium Grid 3 Accent 4" w:uiPriority="69"/>
+    <w:lsdException w:name="Dark List Accent 4" w:uiPriority="70"/>
+    <w:lsdException w:name="Colorful Shading Accent 4" w:uiPriority="71"/>
+    <w:lsdException w:name="Colorful List Accent 4" w:uiPriority="72"/>
+    <w:lsdException w:name="Colorful Grid Accent 4" w:uiPriority="73"/>
+    <w:lsdException w:name="Light Shading Accent 5" w:uiPriority="60"/>
+    <w:lsdException w:name="Light List Accent 5" w:uiPriority="61"/>
+    <w:lsdException w:name="Light Grid Accent 5" w:uiPriority="62"/>
+    <w:lsdException w:name="Medium Shading 1 Accent 5" w:uiPriority="63"/>
+    <w:lsdException w:name="Medium Shading 2 Accent 5" w:uiPriority="64"/>
+    <w:lsdException w:name="Medium List 1 Accent 5" w:uiPriority="65"/>
+    <w:lsdException w:name="Medium List 2 Accent 5" w:uiPriority="66"/>
+    <w:lsdException w:name="Medium Grid 1 Accent 5" w:uiPriority="67"/>
+    <w:lsdException w:name="Medium Grid 2 Accent 5" w:uiPriority="68"/>
+    <w:lsdException w:name="Medium Grid 3 Accent 5" w:uiPriority="69"/>
+    <w:lsdException w:name="Dark List Accent 5" w:uiPriority="70"/>
+    <w:lsdException w:name="Colorful Shading Accent 5" w:uiPriority="71"/>
+    <w:lsdException w:name="Colorful List Accent 5" w:uiPriority="72"/>
+    <w:lsdException w:name="Colorful Grid Accent 5" w:uiPriority="73"/>
+    <w:lsdException w:name="Light Shading Accent 6" w:uiPriority="60"/>
+    <w:lsdException w:name="Light List Accent 6" w:uiPriority="61"/>
+    <w:lsdException w:name="Light Grid Accent 6" w:uiPriority="62"/>
+    <w:lsdException w:name="Medium Shading 1 Accent 6" w:uiPriority="63"/>
+    <w:lsdException w:name="Medium Shading 2 Accent 6" w:uiPriority="64"/>
+    <w:lsdException w:name="Medium List 1 Accent 6" w:uiPriority="65"/>
+    <w:lsdException w:name="Medium List 2 Accent 6" w:uiPriority="66"/>
+    <w:lsdException w:name="Medium Grid 1 Accent 6" w:uiPriority="67"/>
+    <w:lsdException w:name="Medium Grid 2 Accent 6" w:uiPriority="68"/>
+    <w:lsdException w:name="Medium Grid 3 Accent 6" w:uiPriority="69"/>
+    <w:lsdException w:name="Dark List Accent 6" w:uiPriority="70"/>
+    <w:lsdException w:name="Colorful Shading Accent 6" w:uiPriority="71"/>
+    <w:lsdException w:name="Colorful List Accent 6" w:uiPriority="72"/>
+    <w:lsdException w:name="Colorful Grid Accent 6" w:uiPriority="73"/>
+    <w:lsdException w:name="Subtle Emphasis" w:uiPriority="19" w:qFormat="1"/>
+    <w:lsdException w:name="Intense Emphasis" w:uiPriority="21" w:qFormat="1"/>
+    <w:lsdException w:name="Subtle Reference" w:uiPriority="31" w:qFormat="1"/>
+    <w:lsdException w:name="Intense Reference" w:uiPriority="32" w:qFormat="1"/>
+    <w:lsdException w:name="Book Title" w:uiPriority="33" w:qFormat="1"/>
+    <w:lsdException w:name="Bibliography" w:semiHidden="1" w:uiPriority="37" w:unhideWhenUsed="1"/>
+    <w:lsdException w:name="TOC Heading" w:semiHidden="1" w:uiPriority="39" w:unhideWhenUsed="1" w:qFormat="1"/>
+    <w:lsdException w:name="Plain Table 1" w:uiPriority="41"/>
+    <w:lsdException w:name="Plain Table 2" w:uiPriority="42"/>
+    <w:lsdException w:name="Plain Table 3" w:uiPriority="43"/>
+    <w:lsdException w:name="Plain Table 4" w:uiPriority="44"/>
+    <w:lsdException w:name="Plain Table 5" w:uiPriority="45"/>
+    <w:lsdException w:name="Grid Table Light" w:uiPriority="40"/>
+    <w:lsdException w:name="Grid Table 1 Light" w:uiPriority="46"/>
+    <w:lsdException w:name="Grid Table 2" w:uiPriority="47"/>
+    <w:lsdException w:name="Grid Table 3" w:uiPriority="48"/>
+    <w:lsdException w:name="Grid Table 4" w:uiPriority="49"/>
+    <w:lsdException w:name="Grid Table 5 Dark" w:uiPriority="50"/>
+    <w:lsdException w:name="Grid Table 6 Colorful" w:uiPriority="51"/>
+    <w:lsdException w:name="Grid Table 7 Colorful" w:uiPriority="52"/>
+    <w:lsdException w:name="Grid Table 1 Light Accent 1" w:uiPriority="46"/>
+    <w:lsdException w:name="Grid Table 2 Accent 1" w:uiPriority="47"/>
+    <w:lsdException w:name="Grid Table 3 Accent 1" w:uiPriority="48"/>
+    <w:lsdException w:name="Grid Table 4 Accent 1" w:uiPriority="49"/>
+    <w:lsdException w:name="Grid Table 5 Dark Accent 1" w:uiPriority="50"/>
+    <w:lsdException w:name="Grid Table 6 Colorful Accent 1" w:uiPriority="51"/>
+    <w:lsdException w:name="Grid Table 7 Colorful Accent 1" w:uiPriority="52"/>
+    <w:lsdException w:name="Grid Table 1 Light Accent 2" w:uiPriority="46"/>
+    <w:lsdException w:name="Grid Table 2 Accent 2" w:uiPriority="47"/>
+    <w:lsdException w:name="Grid Table 3 Accent 2" w:uiPriority="48"/>
+    <w:lsdException w:name="Grid Table 4 Accent 2" w:uiPriority="49"/>
+    <w:lsdException w:name="Grid Table 5 Dark Accent 2" w:uiPriority="50"/>
+    <w:lsdException w:name="Grid Table 6 Colorful Accent 2" w:uiPriority="51"/>
+    <w:lsdException w:name="Grid Table 7 Colorful Accent 2" w:uiPriority="52"/>
+    <w:lsdException w:name="Grid Table 1 Light Accent 3" w:uiPriority="46"/>
+    <w:lsdException w:name="Grid Table 2 Accent 3" w:uiPriority="47"/>
+    <w:lsdException w:name="Grid Table 3 Accent 3" w:uiPriority="48"/>
+    <w:lsdException w:name="Grid Table 4 Accent 3" w:uiPriority="49"/>
+    <w:lsdException w:name="Grid Table 5 Dark Accent 3" w:uiPriority="50"/>
+    <w:lsdException w:name="Grid Table 6 Colorful Accent 3" w:uiPriority="51"/>
+    <w:lsdException w:name="Grid Table 7 Colorful Accent 3" w:uiPriority="52"/>
+    <w:lsdException w:name="Grid Table 1 Light Accent 4" w:uiPriority="46"/>
+    <w:lsdException w:name="Grid Table 2 Accent 4" w:uiPriority="47"/>
+    <w:lsdException w:name="Grid Table 3 Accent 4" w:uiPriority="48"/>
+    <w:lsdException w:name="Grid Table 4 Accent 4" w:uiPriority="49"/>
+    <w:lsdException w:name="Grid Table 5 Dark Accent 4" w:uiPriority="50"/>
+    <w:lsdException w:name="Grid Table 6 Colorful Accent 4" w:uiPriority="51"/>
+    <w:lsdException w:name="Grid Table 7 Colorful Accent 4" w:uiPriority="52"/>
+    <w:lsdException w:name="Grid Table 1 Light Accent 5" w:uiPriority="46"/>
+    <w:lsdException w:name="Grid Table 2 Accent 5" w:uiPriority="47"/>
+    <w:lsdException w:name="Grid Table 3 Accent 5" w:uiPriority="48"/>
+    <w:lsdException w:name="Grid Table 4 Accent 5" w:uiPriority="49"/>
+    <w:lsdException w:name="Grid Table 5 Dark Accent 5" w:uiPriority="50"/>
+    <w:lsdException w:name="Grid Table 6 Colorful Accent 5" w:uiPriority="51"/>
+    <w:lsdException w:name="Grid Table 7 Colorful Accent 5" w:uiPriority="52"/>
+    <w:lsdException w:name="Grid Table 1 Light Accent 6" w:uiPriority="46"/>
+    <w:lsdException w:name="Grid Table 2 Accent 6" w:uiPriority="47"/>
+    <w:lsdException w:name="Grid Table 3 Accent 6" w:uiPriority="48"/>
+    <w:lsdException w:name="Grid Table 4 Accent 6" w:uiPriority="49"/>
+    <w:lsdException w:name="Grid Table 5 Dark Accent 6" w:uiPriority="50"/>
+    <w:lsdException w:name="Grid Table 6 Colorful Accent 6" w:uiPriority="51"/>
+    <w:lsdException w:name="Grid Table 7 Colorful Accent 6" w:uiPriority="52"/>
+    <w:lsdException w:name="List Table 1 Light" w:uiPriority="46"/>
+    <w:lsdException w:name="List Table 2" w:uiPriority="47"/>
+    <w:lsdException w:name="List Table 3" w:uiPriority="48"/>
+    <w:lsdException w:name="List Table 4" w:uiPriority="49"/>
+    <w:lsdException w:name="List Table 5 Dark" w:uiPriority="50"/>
+    <w:lsdException w:name="List Table 6 Colorful" w:uiPriority="51"/>
+    <w:lsdException w:name="List Table 7 Colorful" w:uiPriority="52"/>
+    <w:lsdException w:name="List Table 1 Light Accent 1" w:uiPriority="46"/>
+    <w:lsdException w:name="List Table 2 Accent 1" w:uiPriority="47"/>
+    <w:lsdException w:name="List Table 3 Accent 1" w:uiPriority="48"/>
+    <w:lsdException w:name="List Table 4 Accent 1" w:uiPriority="49"/>
+    <w:lsdException w:name="List Table 5 Dark Accent 1" w:uiPriority="50"/>
+    <w:lsdException w:name="List Table 6 Colorful Accent 1" w:uiPriority="51"/>
+    <w:lsdException w:name="List Table 7 Colorful Accent 1" w:uiPriority="52"/>
+    <w:lsdException w:name="List Table 1 Light Accent 2" w:uiPriority="46"/>
+    <w:lsdException w:name="List Table 2 Accent 2" w:uiPriority="47"/>
+    <w:lsdException w:name="List Table 3 Accent 2" w:uiPriority="48"/>
+    <w:lsdException w:name="List Table 4 Accent 2" w:uiPriority="49"/>
+    <w:lsdException w:name="List Table 5 Dark Accent 2" w:uiPriority="50"/>
+    <w:lsdException w:name="List Table 6 Colorful Accent 2" w:uiPriority="51"/>
+    <w:lsdException w:name="List Table 7 Colorful Accent 2" w:uiPriority="52"/>
+    <w:lsdException w:name="List Table 1 Light Accent 3" w:uiPriority="46"/>
+    <w:lsdException w:name="List Table 2 Accent 3" w:uiPriority="47"/>
+    <w:lsdException w:name="List Table 3 Accent 3" w:uiPriority="48"/>
+    <w:lsdException w:name="List Table 4 Accent 3" w:uiPriority="49"/>
+    <w:lsdException w:name="List Table 5 Dark Accent 3" w:uiPriority="50"/>
+    <w:lsdException w:name="List Table 6 Colorful Accent 3" w:uiPriority="51"/>
+    <w:lsdException w:name="List Table 7 Colorful Accent 3" w:uiPriority="52"/>
+    <w:lsdException w:name="List Table 1 Light Accent 4" w:uiPriority="46"/>
+    <w:lsdException w:name="List Table 2 Accent 4" w:uiPriority="47"/>
+    <w:lsdException w:name="List Table 3 Accent 4" w:uiPriority="48"/>
+    <w:lsdException w:name="List Table 4 Accent 4" w:uiPriority="49"/>
+    <w:lsdException w:name="List Table 5 Dark Accent 4" w:uiPriority="50"/>
+    <w:lsdException w:name="List Table 6 Colorful Accent 4" w:uiPriority="51"/>
+    <w:lsdException w:name="List Table 7 Colorful Accent 4" w:uiPriority="52"/>
+    <w:lsdException w:name="List Table 1 Light Accent 5" w:uiPriority="46"/>
+    <w:lsdException w:name="List Table 2 Accent 5" w:uiPriority="47"/>
+    <w:lsdException w:name="List Table 3 Accent 5" w:uiPriority="48"/>
+    <w:lsdException w:name="List Table 4 Accent 5" w:uiPriority="49"/>
+    <w:lsdException w:name="List Table 5 Dark Accent 5" w:uiPriority="50"/>
+    <w:lsdException w:name="List Table 6 Colorful Accent 5" w:uiPriority="51"/>
+    <w:lsdException w:name="List Table 7 Colorful Accent 5" w:uiPriority="52"/>
+    <w:lsdException w:name="List Table 1 Light Accent 6" w:uiPriority="46"/>
+    <w:lsdException w:name="List Table 2 Accent 6" w:uiPriority="47"/>
+    <w:lsdException w:name="List Table 3 Accent 6" w:uiPriority="48"/>
+    <w:lsdException w:name="List Table 4 Accent 6" w:uiPriority="49"/>
+    <w:lsdException w:name="List Table 5 Dark Accent 6" w:uiPriority="50"/>
+    <w:lsdException w:name="List Table 6 Colorful Accent 6" w:uiPriority="51"/>
+    <w:lsdException w:name="List Table 7 Colorful Accent 6" w:uiPriority="52"/>
+    <w:lsdException w:name="Mention" w:semiHidden="1" w:unhideWhenUsed="1"/>
+    <w:lsdException w:name="Smart Hyperlink" w:semiHidden="1" w:unhideWhenUsed="1"/>
+    <w:lsdException w:name="Hashtag" w:semiHidden="1" w:unhideWhenUsed="1"/>
+    <w:lsdException w:name="Unresolved Mention" w:semiHidden="1" w:unhideWhenUsed="1"/>
+    <w:lsdException w:name="Smart Link" w:semiHidden="1" w:unhideWhenUsed="1"/>
+  </w:latentStyles>
+  <w:style w:type="paragraph" w:default="1" w:styleId="Normal">
+    <w:name w:val="Normal"/>
+    <w:qFormat/>
+  </w:style>
+  <w:style w:type="character" w:default="1" w:styleId="DefaultParagraphFont">
+    <w:name w:val="Default Paragraph Font"/>
+    <w:uiPriority w:val="1"/>
+    <w:semiHidden/>
+    <w:unhideWhenUsed/>
+  </w:style>
+  <w:style w:type="table" w:default="1" w:styleId="TableNormal">
+    <w:name w:val="Normal Table"/>
+    <w:uiPriority w:val="99"/>
+    <w:semiHidden/>
+    <w:unhideWhenUsed/>
+    <w:tblPr>
+      <w:tblInd w:w="0" w:type="dxa"/>
+      <w:tblCellMar>
+        <w:top w:w="0" w:type="dxa"/>
+        <w:left w:w="108" w:type="dxa"/>
+        <w:bottom w:w="0" w:type="dxa"/>
+        <w:right w:w="108" w:type="dxa"/>
+      </w:tblCellMar>
+    </w:tblPr>
+  </w:style>
+  <w:style w:type="numbering" w:default="1" w:styleId="NoList">
+    <w:name w:val="No List"/>
+    <w:uiPriority w:val="99"/>
+    <w:semiHidden/>
+    <w:unhideWhenUsed/>
+  </w:style>
+  <w:style w:type="character" w:styleId="PlaceholderText">
+    <w:name w:val="Placeholder Text"/>
+    <w:basedOn w:val="DefaultParagraphFont"/>
+    <w:uiPriority w:val="67"/>
+    <w:semiHidden/>
+    <w:rsid w:val="00CD1C9C"/>
+    <w:rPr>
+      <w:color w:val="666666"/>
+    </w:rPr>
+  </w:style>
+  <w:style w:type="paragraph" w:customStyle="1" w:styleId="6227DAD9A5B28D479A8419866D9FA434">
+    <w:name w:val="6227DAD9A5B28D479A8419866D9FA434"/>
+    <w:rsid w:val="00CD1C9C"/>
+  </w:style>
+  <w:style w:type="paragraph" w:customStyle="1" w:styleId="C302D9DD83C5D84D9607C2A17EC2E372">
+    <w:name w:val="C302D9DD83C5D84D9607C2A17EC2E372"/>
+    <w:rsid w:val="00CD1C9C"/>
+  </w:style>
+</w:styles>
+</file>
+
+<file path=word/glossary/webSettings.xml><?xml version="1.0" encoding="utf-8"?>
+<w:webSettings xmlns:mc="http://schemas.openxmlformats.org/markup-compatibility/2006" xmlns:r="http://schemas.openxmlformats.org/officeDocument/2006/relationships" xmlns:w="http://schemas.openxmlformats.org/wordprocessingml/2006/main" xmlns:w14="http://schemas.microsoft.com/office/word/2010/wordml" xmlns:w15="http://schemas.microsoft.com/office/word/2012/wordml" xmlns:w16cex="http://schemas.microsoft.com/office/word/2018/wordml/cex" xmlns:w16cid="http://schemas.microsoft.com/office/word/2016/wordml/cid" xmlns:w16="http://schemas.microsoft.com/office/word/2018/wordml" xmlns:w16sdtdh="http://schemas.microsoft.com/office/word/2020/wordml/sdtdatahash" xmlns:w16se="http://schemas.microsoft.com/office/word/2015/wordml/symex" mc:Ignorable="w14 w15 w16se w16cid w16 w16cex w16sdtdh">
+  <w:optimizeForBrowser/>
+  <w:allowPNG/>
+</w:webSettings>
 </file>
 
 <file path=word/theme/theme1.xml><?xml version="1.0" encoding="utf-8"?>
@@ -6557,6 +7726,26 @@
 </a:theme>
 </file>
 
+<file path=word/webextensions/taskpanes.xml><?xml version="1.0" encoding="utf-8"?>
+<wetp:taskpanes xmlns:wetp="http://schemas.microsoft.com/office/webextensions/taskpanes/2010/11">
+  <wetp:taskpane dockstate="right" visibility="0" width="350" row="0">
+    <wetp:webextensionref xmlns:r="http://schemas.openxmlformats.org/officeDocument/2006/relationships" r:id="rId1"/>
+  </wetp:taskpane>
+</wetp:taskpanes>
+</file>
+
+<file path=word/webextensions/webextension1.xml><?xml version="1.0" encoding="utf-8"?>
+<we:webextension xmlns:we="http://schemas.microsoft.com/office/webextensions/webextension/2010/11" id="{7FBCE9FB-C8A0-FD42-BD62-D3BE579B056A}">
+  <we:reference id="55da0767-eb41-43c5-87ca-3799bace4589" version="1.0.1.0" store="EXCatalog" storeType="EXCatalog"/>
+  <we:alternateReferences>
+    <we:reference id="WA104380917" version="1.0.1.0" store="en-US" storeType="OMEX"/>
+  </we:alternateReferences>
+  <we:properties/>
+  <we:bindings/>
+  <we:snapshot xmlns:r="http://schemas.openxmlformats.org/officeDocument/2006/relationships"/>
+</we:webextension>
+</file>
+
 <file path=customXml/item1.xml><?xml version="1.0" encoding="utf-8"?>
 <b:Sources xmlns:b="http://schemas.openxmlformats.org/officeDocument/2006/bibliography" xmlns="http://schemas.openxmlformats.org/officeDocument/2006/bibliography" SelectedStyle="/APA.XSL" StyleName="APA"/>
 </file>

</xml_diff>

<commit_message>
More work for Module 7
</commit_message>
<xml_diff>
--- a/Module7/Assignment/Module 7 Assignment_2019.docx
+++ b/Module7/Assignment/Module 7 Assignment_2019.docx
@@ -3511,35 +3511,23 @@
         <w:pStyle w:val="NumberList"/>
         <w:spacing w:after="0"/>
         <w:ind w:left="0" w:firstLine="0"/>
-      </w:pPr>
-      <w:r>
-        <w:rPr>
+        <w:rPr>
+          <w:rFonts w:asciiTheme="minorHAnsi" w:hAnsiTheme="minorHAnsi" w:cstheme="minorHAnsi"/>
           <w:b/>
           <w:bCs w:val="0"/>
           <w:u w:val="single"/>
         </w:rPr>
-        <w:t>High-Throughput Screening (HTS):</w:t>
-      </w:r>
-      <w:r>
-        <w:t xml:space="preserve"> Pivotal in the early stage of drug discovery for identifying quickly among a very large </w:t>
-      </w:r>
-      <w:r>
-        <w:t xml:space="preserve">set </w:t>
-      </w:r>
-      <w:r>
-        <w:t>of potential compounds a few candidate molecules.</w:t>
-      </w:r>
-      <w:r>
-        <w:t xml:space="preserve"> </w:t>
-      </w:r>
-      <w:r>
-        <w:t xml:space="preserve">This method can lead to a </w:t>
-      </w:r>
-      <w:r>
-        <w:t>breakthrough discovery</w:t>
-      </w:r>
-      <w:r>
-        <w:t>, especially when we know a lot about how a disease behaves and we really need to find a new treatment like an antimalarial drug.</w:t>
+      </w:pPr>
+      <w:r>
+        <w:rPr>
+          <w:rFonts w:asciiTheme="minorHAnsi" w:hAnsiTheme="minorHAnsi" w:cstheme="minorHAnsi"/>
+          <w:b/>
+          <w:bCs w:val="0"/>
+          <w:color w:val="000000"/>
+          <w:u w:val="single"/>
+          <w:shd w:val="clear" w:color="auto" w:fill="FFFFFF"/>
+        </w:rPr>
+        <w:t>Engineered Cells</w:t>
       </w:r>
     </w:p>
     <w:p>
@@ -3549,41 +3537,28 @@
         <w:ind w:left="0" w:firstLine="0"/>
       </w:pPr>
       <w:r>
+        <w:t>Engineered</w:t>
+      </w:r>
+      <w:r>
+        <w:t xml:space="preserve"> cells, </w:t>
+      </w:r>
+      <w:r>
+        <w:t>such as chimeric antigen receptor (CAR) T-cells</w:t>
+      </w:r>
+      <w:r>
+        <w:t>, have the potential in fighting infectious disease by targeting pathogens directly or by modulating the immune response. For instance, T-cells engineered cells can be tailored to target specific pathogens with high specificity.</w:t>
+      </w:r>
+    </w:p>
+    <w:p>
+      <w:pPr>
+        <w:pStyle w:val="NumberList"/>
+        <w:spacing w:after="0"/>
+        <w:ind w:left="0" w:firstLine="0"/>
         <w:rPr>
           <w:b/>
           <w:bCs w:val="0"/>
           <w:u w:val="single"/>
         </w:rPr>
-        <w:t>Mechanistic Insight</w:t>
-      </w:r>
-      <w:r>
-        <w:t xml:space="preserve">: </w:t>
-      </w:r>
-      <w:r>
-        <w:t xml:space="preserve">Requires a fundamental understanding of the disease </w:t>
-      </w:r>
-      <w:r>
-        <w:t>but informs the rational design of therapeutics and helps predict efficacy and potential resistance mechanisms.</w:t>
-      </w:r>
-      <w:r>
-        <w:t xml:space="preserve"> </w:t>
-      </w:r>
-    </w:p>
-    <w:p>
-      <w:pPr>
-        <w:pStyle w:val="NumberList"/>
-        <w:spacing w:after="0"/>
-        <w:ind w:left="0" w:firstLine="0"/>
-      </w:pPr>
-      <w:r>
-        <w:t>For instance, with antibiotics, since we haven’t discovered new ones and resistance to current ones is rising, it’s crucial to figure out exactly how existing antibiotics work so we can make new ones that work better.</w:t>
-      </w:r>
-    </w:p>
-    <w:p>
-      <w:pPr>
-        <w:pStyle w:val="NumberList"/>
-        <w:spacing w:after="0"/>
-        <w:ind w:left="0" w:firstLine="0"/>
       </w:pPr>
       <w:r>
         <w:rPr>
@@ -3591,88 +3566,7 @@
           <w:bCs w:val="0"/>
           <w:u w:val="single"/>
         </w:rPr>
-        <w:t>Combination therapy</w:t>
-      </w:r>
-      <w:r>
-        <w:t xml:space="preserve">: increases </w:t>
-      </w:r>
-      <w:r>
-        <w:t>efficacy</w:t>
-      </w:r>
-      <w:r>
-        <w:t xml:space="preserve"> and prevent pathogen escape</w:t>
-      </w:r>
-      <w:r>
-        <w:t xml:space="preserve"> for disease with different signaling pathways or time-dependent phenotypes like early and later stages of the disease.</w:t>
-      </w:r>
-      <w:r>
-        <w:t xml:space="preserve"> For </w:t>
-      </w:r>
-      <w:r>
-        <w:t>example</w:t>
-      </w:r>
-      <w:r>
-        <w:t xml:space="preserve">, </w:t>
-      </w:r>
-      <w:r>
-        <w:t xml:space="preserve">to prevent HIV </w:t>
-      </w:r>
-      <w:r>
-        <w:t>from</w:t>
-      </w:r>
-      <w:r>
-        <w:t xml:space="preserve"> spread</w:t>
-      </w:r>
-      <w:r>
-        <w:t>ing</w:t>
-      </w:r>
-      <w:r>
-        <w:t xml:space="preserve"> or </w:t>
-      </w:r>
-      <w:r>
-        <w:t xml:space="preserve">causing </w:t>
-      </w:r>
-      <w:r>
-        <w:t>infection</w:t>
-      </w:r>
-      <w:r>
-        <w:t>,</w:t>
-      </w:r>
-      <w:r>
-        <w:t xml:space="preserve"> </w:t>
-      </w:r>
-      <w:r>
-        <w:t xml:space="preserve">there are </w:t>
-      </w:r>
-      <w:r>
-        <w:t>different kind of</w:t>
-      </w:r>
-      <w:r>
-        <w:t xml:space="preserve"> </w:t>
-      </w:r>
-      <w:r>
-        <w:t xml:space="preserve">inhibitors </w:t>
-      </w:r>
-      <w:r>
-        <w:t>that can help</w:t>
-      </w:r>
-      <w:r>
-        <w:t>: protease inhibitors, co-receptor antagonist, fusion inhibitors</w:t>
-      </w:r>
-      <w:r>
-        <w:t xml:space="preserve">, </w:t>
-      </w:r>
-      <w:r>
-        <w:t xml:space="preserve">and </w:t>
-      </w:r>
-      <w:r>
-        <w:t xml:space="preserve">reverse transcription </w:t>
-      </w:r>
-      <w:r>
-        <w:t>inhibitors</w:t>
-      </w:r>
-      <w:r>
-        <w:t>. Using a combination of these treatments is often the best approach.</w:t>
+        <w:t>Engineered Microbes and Viruses</w:t>
       </w:r>
     </w:p>
     <w:p>
@@ -3682,46 +3576,181 @@
         <w:ind w:left="0" w:firstLine="0"/>
       </w:pPr>
       <w:r>
+        <w:t>Can he</w:t>
+      </w:r>
+      <w:r>
+        <w:t xml:space="preserve">lp to fight virus infection by </w:t>
+      </w:r>
+      <w:r>
+        <w:t>a) neutralizing their toxic effects on the host b)</w:t>
+      </w:r>
+      <w:r>
+        <w:t xml:space="preserve"> they can sense the bacteria and produce anti-microbial peptides c) </w:t>
+      </w:r>
+      <w:r>
+        <w:t xml:space="preserve">they can release molecules to repress </w:t>
+      </w:r>
+      <w:r>
+        <w:t xml:space="preserve">the virulence genes of the bacteria </w:t>
+      </w:r>
+      <w:r>
+        <w:t xml:space="preserve">and d) they can secrete anti-bodies </w:t>
+      </w:r>
+      <w:r>
+        <w:t xml:space="preserve">that inhibit invasion </w:t>
+      </w:r>
+      <w:r>
+        <w:t>of bacteria.</w:t>
+      </w:r>
+    </w:p>
+    <w:p>
+      <w:pPr>
+        <w:pStyle w:val="NumberList"/>
+        <w:spacing w:after="0"/>
+        <w:ind w:left="0" w:firstLine="0"/>
         <w:rPr>
           <w:b/>
           <w:bCs w:val="0"/>
           <w:u w:val="single"/>
         </w:rPr>
-        <w:t>New Tools</w:t>
-      </w:r>
+      </w:pPr>
       <w:r>
         <w:rPr>
           <w:b/>
           <w:bCs w:val="0"/>
           <w:u w:val="single"/>
         </w:rPr>
-        <w:t>:</w:t>
-      </w:r>
-      <w:r>
-        <w:t xml:space="preserve"> looking at large combinatorial potential candidates </w:t>
-      </w:r>
-      <w:r>
-        <w:t>both gene</w:t>
-      </w:r>
-      <w:r>
-        <w:t xml:space="preserve">, molecules </w:t>
-      </w:r>
-      <w:r>
-        <w:t xml:space="preserve">and can generate molecules with enhanced properties (e.g., </w:t>
-      </w:r>
-      <w:r>
-        <w:t xml:space="preserve">binding </w:t>
-      </w:r>
-      <w:r>
-        <w:t>affinity, specificity, efficacy)</w:t>
-      </w:r>
-      <w:r>
-        <w:t>.</w:t>
-      </w:r>
-    </w:p>
-    <w:p>
-      <w:pPr>
-        <w:pStyle w:val="NumberList"/>
+        <w:t>Engineered Proteins</w:t>
+      </w:r>
+    </w:p>
+    <w:p>
+      <w:pPr>
+        <w:pStyle w:val="NumberList"/>
+        <w:spacing w:after="0"/>
+        <w:ind w:left="0" w:firstLine="0"/>
+      </w:pPr>
+      <w:r>
+        <w:t>Engineered proteins, such as cytokines and antibodies can target infected cells, block the entry of pathogens into host cells, or modulate the immune system. For example, they are used in HIV to target infected CD4+ T cells and direct CD8+ T cells to kill these infected cells.</w:t>
+      </w:r>
+    </w:p>
+    <w:p>
+      <w:pPr>
+        <w:pStyle w:val="NumberList"/>
+        <w:spacing w:after="0"/>
+        <w:ind w:left="0" w:firstLine="0"/>
+        <w:rPr>
+          <w:b/>
+          <w:bCs w:val="0"/>
+          <w:u w:val="single"/>
+        </w:rPr>
+      </w:pPr>
+      <w:r>
+        <w:rPr>
+          <w:b/>
+          <w:bCs w:val="0"/>
+          <w:u w:val="single"/>
+        </w:rPr>
+        <w:t>Engineered Genetic Material</w:t>
+      </w:r>
+    </w:p>
+    <w:p>
+      <w:pPr>
+        <w:pStyle w:val="NumberList"/>
+        <w:spacing w:after="0"/>
+        <w:ind w:left="0" w:firstLine="0"/>
+      </w:pPr>
+      <w:r>
+        <w:t>These therapies can address many challenges of current vaccines:</w:t>
+      </w:r>
+    </w:p>
+    <w:p>
+      <w:pPr>
+        <w:pStyle w:val="NumberList"/>
+        <w:numPr>
+          <w:ilvl w:val="0"/>
+          <w:numId w:val="23"/>
+        </w:numPr>
+        <w:spacing w:after="0"/>
+      </w:pPr>
+      <w:r>
+        <w:t>Can be rapidly scaled and m</w:t>
+      </w:r>
+      <w:r>
+        <w:t>anufactur</w:t>
+      </w:r>
+      <w:r>
+        <w:t>ed</w:t>
+      </w:r>
+      <w:r>
+        <w:t xml:space="preserve"> with </w:t>
+      </w:r>
+      <w:r>
+        <w:t xml:space="preserve">sufficient quality </w:t>
+      </w:r>
+      <w:r>
+        <w:t>control.</w:t>
+      </w:r>
+      <w:r>
+        <w:t xml:space="preserve"> </w:t>
+      </w:r>
+    </w:p>
+    <w:p>
+      <w:pPr>
+        <w:pStyle w:val="NumberList"/>
+        <w:numPr>
+          <w:ilvl w:val="0"/>
+          <w:numId w:val="23"/>
+        </w:numPr>
+        <w:spacing w:after="0"/>
+      </w:pPr>
+      <w:r>
+        <w:t xml:space="preserve">Can be quickly </w:t>
+      </w:r>
+      <w:r>
+        <w:t>reprogrammed</w:t>
+      </w:r>
+      <w:r>
+        <w:t xml:space="preserve"> to address high dynamics of the virus (e.g. in Influenza) and </w:t>
+      </w:r>
+      <w:r>
+        <w:t xml:space="preserve">be potent </w:t>
+      </w:r>
+      <w:r>
+        <w:t>across all age group.</w:t>
+      </w:r>
+      <w:r>
+        <w:t xml:space="preserve"> </w:t>
+      </w:r>
+    </w:p>
+    <w:p>
+      <w:pPr>
+        <w:pStyle w:val="NumberList"/>
+        <w:numPr>
+          <w:ilvl w:val="0"/>
+          <w:numId w:val="23"/>
+        </w:numPr>
+        <w:spacing w:after="0"/>
+      </w:pPr>
+      <w:r>
+        <w:t xml:space="preserve">DNA molecules can provide effective adjuvants </w:t>
+      </w:r>
+      <w:r>
+        <w:t xml:space="preserve">that could be used </w:t>
+      </w:r>
+      <w:r>
+        <w:t>to potentiate</w:t>
+      </w:r>
+      <w:r>
+        <w:t xml:space="preserve"> allergies.</w:t>
+      </w:r>
+      <w:r>
+        <w:tab/>
+      </w:r>
+    </w:p>
+    <w:p>
+      <w:pPr>
+        <w:pStyle w:val="NumberList"/>
+        <w:spacing w:after="0"/>
         <w:ind w:left="0" w:firstLine="0"/>
       </w:pPr>
     </w:p>
@@ -3740,20 +3769,31 @@
     <w:p>
       <w:pPr>
         <w:pStyle w:val="NumberList"/>
+        <w:spacing w:after="0"/>
         <w:ind w:left="0" w:firstLine="0"/>
-      </w:pPr>
-      <w:r>
-        <w:rPr>
+        <w:rPr>
+          <w:rFonts w:asciiTheme="minorHAnsi" w:hAnsiTheme="minorHAnsi" w:cstheme="minorHAnsi"/>
           <w:b/>
           <w:bCs w:val="0"/>
           <w:u w:val="single"/>
         </w:rPr>
-        <w:t>High-Throughput Screening (HTS)</w:t>
-      </w:r>
-    </w:p>
-    <w:p>
-      <w:pPr>
-        <w:pStyle w:val="NumberList"/>
+      </w:pPr>
+      <w:r>
+        <w:rPr>
+          <w:rFonts w:asciiTheme="minorHAnsi" w:hAnsiTheme="minorHAnsi" w:cstheme="minorHAnsi"/>
+          <w:b/>
+          <w:bCs w:val="0"/>
+          <w:color w:val="000000"/>
+          <w:u w:val="single"/>
+          <w:shd w:val="clear" w:color="auto" w:fill="FFFFFF"/>
+        </w:rPr>
+        <w:t>Engineered Cells</w:t>
+      </w:r>
+    </w:p>
+    <w:p>
+      <w:pPr>
+        <w:pStyle w:val="NumberList"/>
+        <w:spacing w:after="0"/>
         <w:ind w:left="0" w:firstLine="0"/>
       </w:pPr>
       <w:r>
@@ -3766,91 +3806,252 @@
         <w:t>:</w:t>
       </w:r>
       <w:r>
+        <w:t xml:space="preserve"> Engineered cells, such as chimeric antigen receptor (CAR) T-cells </w:t>
+      </w:r>
+      <w:r>
+        <w:t>can</w:t>
+      </w:r>
+      <w:r>
+        <w:t xml:space="preserve"> provide a long-lasting immune response. For instance, </w:t>
+      </w:r>
+      <w:r>
+        <w:t xml:space="preserve">in HIV patients, CCR5 genetically modified CD4+ T cells </w:t>
+      </w:r>
+      <w:r>
+        <w:t>had an extended survival</w:t>
+      </w:r>
+      <w:r>
+        <w:t>.</w:t>
+      </w:r>
+    </w:p>
+    <w:p>
+      <w:pPr>
+        <w:pStyle w:val="NumberList"/>
+        <w:spacing w:after="0"/>
+        <w:ind w:left="0" w:firstLine="0"/>
+      </w:pPr>
+      <w:r>
+        <w:rPr>
+          <w:u w:val="single"/>
+        </w:rPr>
+        <w:lastRenderedPageBreak/>
+        <w:t>Disadvantages</w:t>
+      </w:r>
+      <w:r>
+        <w:t>:</w:t>
+      </w:r>
+    </w:p>
+    <w:p>
+      <w:pPr>
+        <w:pStyle w:val="NumberList"/>
+        <w:spacing w:after="0"/>
+      </w:pPr>
+      <w:r>
+        <w:t xml:space="preserve">There are several challenges facing the engineered cell fields: </w:t>
+      </w:r>
+    </w:p>
+    <w:p>
+      <w:pPr>
+        <w:pStyle w:val="NumberList"/>
+        <w:numPr>
+          <w:ilvl w:val="0"/>
+          <w:numId w:val="22"/>
+        </w:numPr>
+        <w:spacing w:after="0"/>
+      </w:pPr>
+      <w:r>
+        <w:t xml:space="preserve">Complex and synthetic </w:t>
+      </w:r>
+      <w:r>
+        <w:t xml:space="preserve">therapies: </w:t>
+      </w:r>
+      <w:r>
+        <w:t>autoimmunity</w:t>
+      </w:r>
+      <w:r>
+        <w:t xml:space="preserve"> could be a </w:t>
+      </w:r>
+      <w:r>
+        <w:t>concern.</w:t>
+      </w:r>
+    </w:p>
+    <w:p>
+      <w:pPr>
+        <w:pStyle w:val="NumberList"/>
+        <w:numPr>
+          <w:ilvl w:val="0"/>
+          <w:numId w:val="22"/>
+        </w:numPr>
+        <w:spacing w:after="0"/>
+      </w:pPr>
+      <w:r>
+        <w:t>Costly</w:t>
+      </w:r>
+    </w:p>
+    <w:p>
+      <w:pPr>
+        <w:pStyle w:val="NumberList"/>
+        <w:numPr>
+          <w:ilvl w:val="0"/>
+          <w:numId w:val="22"/>
+        </w:numPr>
+        <w:spacing w:after="0"/>
+      </w:pPr>
+      <w:r>
+        <w:t>C</w:t>
+      </w:r>
+      <w:r>
+        <w:t xml:space="preserve">ell source: difficulty to access to effective cells. </w:t>
+      </w:r>
+    </w:p>
+    <w:p>
+      <w:pPr>
+        <w:pStyle w:val="NumberList"/>
+        <w:numPr>
+          <w:ilvl w:val="0"/>
+          <w:numId w:val="22"/>
+        </w:numPr>
+        <w:spacing w:after="0"/>
+      </w:pPr>
+      <w:r>
+        <w:t>Lack of genetic engineering efficiency</w:t>
+      </w:r>
+      <w:r>
+        <w:t xml:space="preserve"> or specificity.</w:t>
+      </w:r>
+      <w:r>
         <w:t xml:space="preserve"> </w:t>
       </w:r>
-      <w:r>
-        <w:t xml:space="preserve">Enables the rapid screening of vast compound libraries to identify </w:t>
-      </w:r>
-      <w:r>
-        <w:t>active</w:t>
-      </w:r>
-      <w:r>
-        <w:t xml:space="preserve"> molecules against a target.</w:t>
-      </w:r>
-    </w:p>
-    <w:p>
-      <w:pPr>
-        <w:pStyle w:val="NumberList"/>
+    </w:p>
+    <w:p>
+      <w:pPr>
+        <w:pStyle w:val="NumberList"/>
+        <w:numPr>
+          <w:ilvl w:val="0"/>
+          <w:numId w:val="22"/>
+        </w:numPr>
+        <w:spacing w:after="0"/>
+      </w:pPr>
+      <w:r>
+        <w:t>Expansion ex-vivo is not aways efficient</w:t>
+      </w:r>
+      <w:r>
+        <w:t>: it</w:t>
+      </w:r>
+      <w:r>
+        <w:t xml:space="preserve"> can modify cell phenotype, </w:t>
+      </w:r>
+      <w:r>
+        <w:t xml:space="preserve">it is </w:t>
+      </w:r>
+      <w:r>
+        <w:t xml:space="preserve">not easy </w:t>
+      </w:r>
+      <w:r>
+        <w:t>to keep it sterile</w:t>
+      </w:r>
+      <w:r>
+        <w:t>, could be expensive.</w:t>
+      </w:r>
+    </w:p>
+    <w:p>
+      <w:pPr>
+        <w:pStyle w:val="NumberList"/>
+        <w:spacing w:after="0"/>
         <w:ind w:left="0" w:firstLine="0"/>
       </w:pPr>
-      <w:r>
-        <w:rPr>
+    </w:p>
+    <w:p>
+      <w:pPr>
+        <w:pStyle w:val="NumberList"/>
+        <w:spacing w:after="0"/>
+        <w:ind w:left="0" w:firstLine="0"/>
+        <w:rPr>
+          <w:rFonts w:asciiTheme="minorHAnsi" w:hAnsiTheme="minorHAnsi" w:cstheme="minorHAnsi"/>
+        </w:rPr>
+      </w:pPr>
+      <w:r>
+        <w:rPr>
+          <w:rFonts w:asciiTheme="minorHAnsi" w:hAnsiTheme="minorHAnsi" w:cstheme="minorHAnsi"/>
+          <w:b/>
+          <w:bCs w:val="0"/>
+          <w:color w:val="000000"/>
           <w:u w:val="single"/>
-        </w:rPr>
-        <w:t>Disadvantage</w:t>
-      </w:r>
+          <w:shd w:val="clear" w:color="auto" w:fill="FFFFFF"/>
+        </w:rPr>
+        <w:t>Engineered Microbes and Viruses</w:t>
+      </w:r>
+    </w:p>
+    <w:p>
+      <w:pPr>
+        <w:pStyle w:val="NumberList"/>
+        <w:spacing w:after="0"/>
+        <w:ind w:left="0" w:firstLine="0"/>
+      </w:pPr>
       <w:r>
         <w:rPr>
           <w:u w:val="single"/>
         </w:rPr>
-        <w:t>s</w:t>
-      </w:r>
-      <w:r>
-        <w:t xml:space="preserve">: </w:t>
-      </w:r>
-      <w:r>
-        <w:t xml:space="preserve">could identify candidate compounds with poor chemical properties and may require </w:t>
-      </w:r>
-      <w:r>
-        <w:t xml:space="preserve">further </w:t>
-      </w:r>
-      <w:r>
-        <w:t>chemical modifications to increase solubility</w:t>
+        <w:t>Advantage</w:t>
+      </w:r>
+      <w:r>
+        <w:t>:</w:t>
+      </w:r>
+      <w:r>
+        <w:t xml:space="preserve"> these therapies can specifically target</w:t>
       </w:r>
       <w:r>
         <w:t xml:space="preserve">, </w:t>
       </w:r>
       <w:r>
-        <w:t>potency,</w:t>
-      </w:r>
-      <w:r>
-        <w:t xml:space="preserve"> or lower dosage</w:t>
-      </w:r>
-      <w:r>
-        <w:t>.</w:t>
-      </w:r>
-      <w:r>
-        <w:t xml:space="preserve"> </w:t>
-      </w:r>
-      <w:r>
-        <w:t xml:space="preserve"> </w:t>
-      </w:r>
-      <w:r>
-        <w:t>A</w:t>
-      </w:r>
-      <w:r>
-        <w:t xml:space="preserve">nother </w:t>
-      </w:r>
-      <w:r>
-        <w:lastRenderedPageBreak/>
-        <w:t xml:space="preserve">major </w:t>
-      </w:r>
-      <w:r>
-        <w:t xml:space="preserve">is as the throughput </w:t>
-      </w:r>
-      <w:r>
-        <w:t xml:space="preserve">of the assay </w:t>
-      </w:r>
-      <w:r>
-        <w:t xml:space="preserve">increases, </w:t>
-      </w:r>
-      <w:r>
-        <w:t>its complexity is reduced and lose its physiological relevance, at the same time its toxicity and cost are increased.</w:t>
-      </w:r>
-    </w:p>
-    <w:p>
-      <w:pPr>
-        <w:pStyle w:val="NumberList"/>
+        <w:t xml:space="preserve">kill </w:t>
+      </w:r>
+      <w:r>
+        <w:t>pathogens,</w:t>
+      </w:r>
+      <w:r>
+        <w:t xml:space="preserve"> and deliver therapeutic payloads directly to the infection site</w:t>
+      </w:r>
+      <w:r>
+        <w:t xml:space="preserve">. </w:t>
+      </w:r>
+    </w:p>
+    <w:p>
+      <w:pPr>
+        <w:pStyle w:val="NumberList"/>
+        <w:spacing w:after="0"/>
+        <w:ind w:left="0" w:firstLine="0"/>
+      </w:pPr>
+      <w:r>
+        <w:rPr>
+          <w:u w:val="single"/>
+        </w:rPr>
+        <w:t>Disadvantages</w:t>
+      </w:r>
+      <w:r>
+        <w:t>:</w:t>
+      </w:r>
+      <w:r>
+        <w:t xml:space="preserve"> one major concern is the safety of the therapy</w:t>
+      </w:r>
+      <w:r>
+        <w:t xml:space="preserve"> and off-target effects</w:t>
+      </w:r>
+      <w:r>
+        <w:t>. Engineered virus-like particles mitigate to some extent these risks.</w:t>
+      </w:r>
+    </w:p>
+    <w:p>
+      <w:pPr>
+        <w:pStyle w:val="NumberList"/>
+        <w:spacing w:after="0"/>
+        <w:ind w:left="0" w:firstLine="0"/>
+      </w:pPr>
+    </w:p>
+    <w:p>
+      <w:pPr>
+        <w:pStyle w:val="NumberList"/>
+        <w:spacing w:after="0"/>
         <w:ind w:left="0" w:firstLine="0"/>
       </w:pPr>
       <w:r>
@@ -3859,7 +4060,10 @@
           <w:bCs w:val="0"/>
           <w:u w:val="single"/>
         </w:rPr>
-        <w:t>Mechanistic Insight</w:t>
+        <w:t>Engineered Proteins</w:t>
+      </w:r>
+      <w:r>
+        <w:t>:</w:t>
       </w:r>
     </w:p>
     <w:p>
@@ -3875,19 +4079,7 @@
         <w:t>Advantage</w:t>
       </w:r>
       <w:r>
-        <w:t>: specific therapeutic choice based underlying physiology of the disease</w:t>
-      </w:r>
-      <w:r>
-        <w:t xml:space="preserve"> </w:t>
-      </w:r>
-      <w:r>
-        <w:t xml:space="preserve">and additionally, </w:t>
-      </w:r>
-      <w:r>
-        <w:t>allows to test a variety of hypothesis in silico</w:t>
-      </w:r>
-      <w:r>
-        <w:t xml:space="preserve"> before validating them in in vitro models.</w:t>
+        <w:t>:</w:t>
       </w:r>
     </w:p>
     <w:p>
@@ -3897,19 +4089,25 @@
         <w:ind w:left="0" w:firstLine="0"/>
       </w:pPr>
       <w:r>
-        <w:rPr>
-          <w:u w:val="single"/>
-        </w:rPr>
-        <w:t>Disadvantages</w:t>
-      </w:r>
-      <w:r>
-        <w:t xml:space="preserve">: time-consuming, may require more resources that </w:t>
-      </w:r>
-      <w:r>
-        <w:t>do</w:t>
-      </w:r>
-      <w:r>
-        <w:t xml:space="preserve"> not always lead to successful therapeutic candidates.</w:t>
+        <w:t xml:space="preserve">Antibodies can be engineered to recognize any number of proteins target and to provide multi-functions, such as ligand or receptor blockade, receptor downregulation, depletion and signaling induction. They can </w:t>
+      </w:r>
+      <w:r>
+        <w:t xml:space="preserve">be </w:t>
+      </w:r>
+      <w:r>
+        <w:t xml:space="preserve">easily linked to therapeutic </w:t>
+      </w:r>
+      <w:r>
+        <w:t>payload and</w:t>
+      </w:r>
+      <w:r>
+        <w:t xml:space="preserve"> </w:t>
+      </w:r>
+      <w:r>
+        <w:t xml:space="preserve">enhance </w:t>
+      </w:r>
+      <w:r>
+        <w:t>biodistribution.</w:t>
       </w:r>
     </w:p>
     <w:p>
@@ -3917,19 +4115,68 @@
         <w:pStyle w:val="NumberList"/>
         <w:spacing w:after="0"/>
         <w:ind w:left="0" w:firstLine="0"/>
+      </w:pPr>
+      <w:r>
+        <w:rPr>
+          <w:u w:val="single"/>
+        </w:rPr>
+        <w:t>Disadvantages</w:t>
+      </w:r>
+      <w:r>
+        <w:t>:</w:t>
+      </w:r>
+    </w:p>
+    <w:p>
+      <w:pPr>
+        <w:rPr>
+          <w:rFonts w:asciiTheme="minorHAnsi" w:hAnsiTheme="minorHAnsi" w:cstheme="minorHAnsi"/>
+        </w:rPr>
+      </w:pPr>
+      <w:r>
+        <w:rPr>
+          <w:rFonts w:asciiTheme="minorHAnsi" w:hAnsiTheme="minorHAnsi" w:cstheme="minorHAnsi"/>
+        </w:rPr>
+        <w:t>The shelf-life could be poor which causes an increase in costs</w:t>
+      </w:r>
+      <w:r>
+        <w:rPr>
+          <w:rFonts w:asciiTheme="minorHAnsi" w:hAnsiTheme="minorHAnsi" w:cstheme="minorHAnsi"/>
+        </w:rPr>
+        <w:t>, have a limited duration of action necessitating repeated dosing, and the</w:t>
+      </w:r>
+      <w:r>
+        <w:rPr>
+          <w:rFonts w:asciiTheme="minorHAnsi" w:hAnsiTheme="minorHAnsi" w:cstheme="minorHAnsi"/>
+        </w:rPr>
+        <w:t>re is a</w:t>
+      </w:r>
+      <w:r>
+        <w:rPr>
+          <w:rFonts w:asciiTheme="minorHAnsi" w:hAnsiTheme="minorHAnsi" w:cstheme="minorHAnsi"/>
+        </w:rPr>
+        <w:t xml:space="preserve"> potential for immune reactions against foreign proteins.</w:t>
+      </w:r>
+    </w:p>
+    <w:p>
+      <w:pPr>
+        <w:pStyle w:val="NumberList"/>
+        <w:spacing w:after="0"/>
+        <w:ind w:left="0" w:firstLine="0"/>
+      </w:pPr>
+    </w:p>
+    <w:p>
+      <w:pPr>
+        <w:pStyle w:val="NumberList"/>
+        <w:spacing w:after="0"/>
+        <w:ind w:left="0" w:firstLine="0"/>
+      </w:pPr>
+      <w:r>
         <w:rPr>
           <w:b/>
           <w:bCs w:val="0"/>
           <w:u w:val="single"/>
         </w:rPr>
-      </w:pPr>
-      <w:r>
-        <w:rPr>
-          <w:b/>
-          <w:bCs w:val="0"/>
-          <w:u w:val="single"/>
-        </w:rPr>
-        <w:t>Combination therapy</w:t>
+        <w:t>Engineered Genetic Material</w:t>
       </w:r>
     </w:p>
     <w:p>
@@ -3937,15 +4184,30 @@
         <w:pStyle w:val="NumberList"/>
         <w:spacing w:after="0"/>
         <w:ind w:left="0" w:firstLine="0"/>
+      </w:pPr>
+      <w:r>
         <w:rPr>
           <w:u w:val="single"/>
         </w:rPr>
-      </w:pPr>
-      <w:r>
-        <w:rPr>
-          <w:u w:val="single"/>
-        </w:rPr>
         <w:t>Advantage</w:t>
+      </w:r>
+      <w:r>
+        <w:t>:</w:t>
+      </w:r>
+      <w:r>
+        <w:t xml:space="preserve"> can be used to deliver specific proteins </w:t>
+      </w:r>
+      <w:r>
+        <w:t xml:space="preserve">(e.g., mRNA) </w:t>
+      </w:r>
+      <w:r>
+        <w:t>to cells</w:t>
+      </w:r>
+      <w:r>
+        <w:t>, loaded into MHCs and act as a vaccination.</w:t>
+      </w:r>
+      <w:r>
+        <w:tab/>
       </w:r>
     </w:p>
     <w:p>
@@ -3955,108 +4217,57 @@
         <w:ind w:left="0" w:firstLine="0"/>
       </w:pPr>
       <w:r>
-        <w:t xml:space="preserve">Increased potency than relying only on one disease’s mechanisms and can reuse multiple existing therapies. </w:t>
-      </w:r>
-    </w:p>
-    <w:p>
-      <w:pPr>
-        <w:pStyle w:val="NumberList"/>
-        <w:spacing w:after="0"/>
-        <w:ind w:left="0" w:firstLine="0"/>
-      </w:pPr>
-      <w:r>
         <w:rPr>
           <w:u w:val="single"/>
         </w:rPr>
         <w:t>Disadvantages</w:t>
       </w:r>
       <w:r>
-        <w:t xml:space="preserve"> </w:t>
-      </w:r>
-    </w:p>
-    <w:p>
-      <w:pPr>
-        <w:pStyle w:val="NumberList"/>
-        <w:spacing w:after="0"/>
-        <w:ind w:left="0" w:firstLine="0"/>
-      </w:pPr>
-      <w:r>
-        <w:t>Complexity in optimizing combination dosages, increased risk of drug-drug interactions, potential for cumulative toxicity and consequently may face more regulatory hurdles.</w:t>
-      </w:r>
-    </w:p>
-    <w:p>
-      <w:pPr>
-        <w:pStyle w:val="NumberList"/>
-        <w:rPr>
-          <w:b/>
-          <w:bCs w:val="0"/>
-          <w:u w:val="single"/>
-        </w:rPr>
-      </w:pPr>
-      <w:r>
-        <w:rPr>
-          <w:b/>
-          <w:bCs w:val="0"/>
-          <w:u w:val="single"/>
-        </w:rPr>
-        <w:t>New Tools</w:t>
-      </w:r>
-    </w:p>
-    <w:p>
-      <w:pPr>
-        <w:pStyle w:val="NumberList"/>
-        <w:rPr>
-          <w:u w:val="single"/>
-        </w:rPr>
-      </w:pPr>
-      <w:r>
-        <w:rPr>
-          <w:u w:val="single"/>
-        </w:rPr>
-        <w:t>Advantage</w:t>
-      </w:r>
-    </w:p>
-    <w:p>
-      <w:pPr>
-        <w:pStyle w:val="NumberList"/>
-      </w:pPr>
-      <w:r>
-        <w:t xml:space="preserve">Can increase throughput and provide new </w:t>
-      </w:r>
-      <w:proofErr w:type="gramStart"/>
-      <w:r>
-        <w:t>insights</w:t>
-      </w:r>
-      <w:proofErr w:type="gramEnd"/>
-    </w:p>
-    <w:p>
-      <w:pPr>
-        <w:pStyle w:val="NumberList"/>
-        <w:rPr>
-          <w:u w:val="single"/>
-        </w:rPr>
-      </w:pPr>
-      <w:r>
-        <w:rPr>
-          <w:u w:val="single"/>
-        </w:rPr>
-        <w:t>Disadvantages</w:t>
-      </w:r>
-    </w:p>
-    <w:p>
-      <w:pPr>
-        <w:pStyle w:val="NumberList"/>
-        <w:spacing w:after="0"/>
-        <w:ind w:left="0" w:firstLine="0"/>
-      </w:pPr>
-      <w:r>
-        <w:t>May require significant expertise or the creation of new tools which may produce unpredictable outcomes.</w:t>
-      </w:r>
-    </w:p>
-    <w:p>
-      <w:pPr>
-        <w:pStyle w:val="NumberList"/>
-        <w:ind w:left="0" w:firstLine="0"/>
+        <w:t>:</w:t>
+      </w:r>
+    </w:p>
+    <w:p>
+      <w:pPr>
+        <w:rPr>
+          <w:rFonts w:asciiTheme="minorHAnsi" w:hAnsiTheme="minorHAnsi" w:cstheme="minorHAnsi"/>
+        </w:rPr>
+      </w:pPr>
+      <w:r>
+        <w:rPr>
+          <w:rFonts w:asciiTheme="minorHAnsi" w:hAnsiTheme="minorHAnsi" w:cstheme="minorHAnsi"/>
+        </w:rPr>
+        <w:t xml:space="preserve">Delivery to the target cells or tissues remains a significant challenge, as does the potential for off-target effects and immune responses. Moreover, the </w:t>
+      </w:r>
+      <w:r>
+        <w:rPr>
+          <w:rFonts w:asciiTheme="minorHAnsi" w:hAnsiTheme="minorHAnsi" w:cstheme="minorHAnsi"/>
+        </w:rPr>
+        <w:t xml:space="preserve">control and </w:t>
+      </w:r>
+      <w:r>
+        <w:rPr>
+          <w:rFonts w:asciiTheme="minorHAnsi" w:hAnsiTheme="minorHAnsi" w:cstheme="minorHAnsi"/>
+        </w:rPr>
+        <w:t xml:space="preserve">durability of the response </w:t>
+      </w:r>
+      <w:r>
+        <w:rPr>
+          <w:rFonts w:asciiTheme="minorHAnsi" w:hAnsiTheme="minorHAnsi" w:cstheme="minorHAnsi"/>
+        </w:rPr>
+        <w:t xml:space="preserve">is not always completely understood </w:t>
+      </w:r>
+      <w:r>
+        <w:rPr>
+          <w:rFonts w:asciiTheme="minorHAnsi" w:hAnsiTheme="minorHAnsi" w:cstheme="minorHAnsi"/>
+        </w:rPr>
+        <w:t>and ethical considerations surrounding genetic modifications are important concerns.</w:t>
+      </w:r>
+    </w:p>
+    <w:p>
+      <w:pPr>
+        <w:rPr>
+          <w:rFonts w:asciiTheme="minorHAnsi" w:hAnsiTheme="minorHAnsi" w:cstheme="minorHAnsi"/>
+        </w:rPr>
       </w:pPr>
     </w:p>
     <w:p>
@@ -4077,124 +4288,279 @@
         <w:ind w:left="0" w:firstLine="0"/>
       </w:pPr>
       <w:r>
-        <w:t xml:space="preserve">These four strategies </w:t>
-      </w:r>
-      <w:r>
-        <w:t xml:space="preserve">require an understanding of the disease phenotype and disease’s biological mechanisms. A common initial step is the identification and validation of targets that are critical for the disease’s development or progression (this could be for ex. a protein, </w:t>
-      </w:r>
-      <w:r>
-        <w:t xml:space="preserve">a </w:t>
-      </w:r>
-      <w:r>
-        <w:t xml:space="preserve">gene, </w:t>
-      </w:r>
-      <w:r>
-        <w:t xml:space="preserve">or a </w:t>
-      </w:r>
-      <w:r>
-        <w:t>biological pathway). Whether large scale screening, combinatorial approaches, or directed evolution, they require an efficient system for evaluating numerous compounds or combinations quickly and accurately.</w:t>
-      </w:r>
-      <w:r>
-        <w:t xml:space="preserve"> This involves developing assays that</w:t>
-      </w:r>
-      <w:r>
-        <w:t>,</w:t>
-      </w:r>
-      <w:r>
-        <w:t xml:space="preserve"> are reproducible, and scalable.</w:t>
-      </w:r>
-      <w:r>
-        <w:t xml:space="preserve"> Across all approaches, the therapeutic candidates need to demonstrate both safety and efficacy with minimal off-target effects, low toxicity, and they must be selective in reaching the target site. The initial step is the establishment of in vitro models to validate the </w:t>
-      </w:r>
-      <w:r>
-        <w:t>understanding of what needs to be treated.</w:t>
+        <w:t>The shared</w:t>
+      </w:r>
+      <w:r>
+        <w:t xml:space="preserve"> design criteria </w:t>
+      </w:r>
+      <w:r>
+        <w:t xml:space="preserve">in creating a therapy, </w:t>
+      </w:r>
+      <w:r>
+        <w:t xml:space="preserve">include: </w:t>
+      </w:r>
+    </w:p>
+    <w:p>
+      <w:pPr>
+        <w:pStyle w:val="NumberList"/>
+        <w:numPr>
+          <w:ilvl w:val="0"/>
+          <w:numId w:val="21"/>
+        </w:numPr>
+      </w:pPr>
+      <w:r>
+        <w:rPr>
+          <w:b/>
+          <w:bCs w:val="0"/>
+        </w:rPr>
+        <w:t>Specificity and selectivity</w:t>
+      </w:r>
+      <w:r>
+        <w:t>: engineering the therapeutic agents to recognize specific molecular biomarkers, receptors, or genetic sequences associated with the disease.</w:t>
+      </w:r>
+    </w:p>
+    <w:p>
+      <w:pPr>
+        <w:pStyle w:val="NumberList"/>
+        <w:numPr>
+          <w:ilvl w:val="0"/>
+          <w:numId w:val="21"/>
+        </w:numPr>
+      </w:pPr>
+      <w:r>
+        <w:rPr>
+          <w:b/>
+          <w:bCs w:val="0"/>
+        </w:rPr>
+        <w:t>Safety and minimization of off-target</w:t>
+      </w:r>
+      <w:r>
+        <w:t xml:space="preserve">: careful design to avoid immune responses, off-target genetic modification, or unintended side- </w:t>
+      </w:r>
+      <w:r>
+        <w:t>effects.</w:t>
       </w:r>
       <w:r>
         <w:t xml:space="preserve"> </w:t>
       </w:r>
-      <w:r>
-        <w:t>“</w:t>
-      </w:r>
-      <w:r>
-        <w:t>The in vitro model</w:t>
-      </w:r>
-      <w:r>
-        <w:t>s</w:t>
-      </w:r>
-      <w:r>
-        <w:t xml:space="preserve"> should return to healthy phenotypes upon successful treatment and discriminate between potential therapies, the main </w:t>
-      </w:r>
-      <w:r>
-        <w:t>objective being</w:t>
-      </w:r>
-      <w:r>
-        <w:t xml:space="preserve"> to prioritize essential compounds before </w:t>
-      </w:r>
-      <w:r>
-        <w:t>more complex</w:t>
-      </w:r>
-      <w:r>
-        <w:t xml:space="preserve"> in vivo model</w:t>
-      </w:r>
-      <w:r>
-        <w:t>s</w:t>
-      </w:r>
-      <w:r>
-        <w:t>”</w:t>
-      </w:r>
-      <w:r>
-        <w:t xml:space="preserve"> (from the lecture)</w:t>
+    </w:p>
+    <w:p>
+      <w:pPr>
+        <w:pStyle w:val="NumberList"/>
+        <w:numPr>
+          <w:ilvl w:val="0"/>
+          <w:numId w:val="21"/>
+        </w:numPr>
+      </w:pPr>
+      <w:r>
+        <w:rPr>
+          <w:b/>
+          <w:bCs w:val="0"/>
+        </w:rPr>
+        <w:t>Efficacy</w:t>
+      </w:r>
+      <w:r>
+        <w:t>: optimizing the therapeutic agent to maximize its therapeutic benefit.</w:t>
+      </w:r>
+    </w:p>
+    <w:p>
+      <w:pPr>
+        <w:pStyle w:val="NumberList"/>
+        <w:numPr>
+          <w:ilvl w:val="0"/>
+          <w:numId w:val="21"/>
+        </w:numPr>
+      </w:pPr>
+      <w:r>
+        <w:rPr>
+          <w:b/>
+          <w:bCs w:val="0"/>
+        </w:rPr>
+        <w:t xml:space="preserve">Stability and </w:t>
+      </w:r>
+      <w:r>
+        <w:rPr>
+          <w:b/>
+          <w:bCs w:val="0"/>
+        </w:rPr>
+        <w:t>solubility</w:t>
+      </w:r>
+      <w:r>
+        <w:rPr>
+          <w:b/>
+          <w:bCs w:val="0"/>
+        </w:rPr>
+        <w:t>:</w:t>
+      </w:r>
+      <w:r>
+        <w:t xml:space="preserve"> </w:t>
+      </w:r>
+      <w:r>
+        <w:t>include</w:t>
+      </w:r>
+      <w:r>
+        <w:t xml:space="preserve"> protecting the drug from too fast degradation, ensuring stability in the bloodstream, and effective delivery to the target tissue or cells.</w:t>
+      </w:r>
+    </w:p>
+    <w:p>
+      <w:pPr>
+        <w:pStyle w:val="NumberList"/>
+        <w:numPr>
+          <w:ilvl w:val="0"/>
+          <w:numId w:val="21"/>
+        </w:numPr>
+      </w:pPr>
+      <w:r>
+        <w:rPr>
+          <w:b/>
+          <w:bCs w:val="0"/>
+        </w:rPr>
+        <w:t>Controllability and reversibility</w:t>
+      </w:r>
+      <w:r>
+        <w:t xml:space="preserve">: controlling </w:t>
+      </w:r>
+      <w:r>
+        <w:t xml:space="preserve">the rates the therapy is taken up, </w:t>
+      </w:r>
+      <w:r>
+        <w:t>distributed,</w:t>
+      </w:r>
+      <w:r>
+        <w:t xml:space="preserve"> and cleared from the body: pharmacodynamics and pharmacokinetics. </w:t>
+      </w:r>
+    </w:p>
+    <w:p>
+      <w:pPr>
+        <w:pStyle w:val="NumberList"/>
+        <w:numPr>
+          <w:ilvl w:val="0"/>
+          <w:numId w:val="21"/>
+        </w:numPr>
+      </w:pPr>
+      <w:r>
+        <w:rPr>
+          <w:b/>
+          <w:bCs w:val="0"/>
+        </w:rPr>
+        <w:lastRenderedPageBreak/>
+        <w:t xml:space="preserve">Route </w:t>
+      </w:r>
+      <w:r>
+        <w:rPr>
+          <w:b/>
+          <w:bCs w:val="0"/>
+        </w:rPr>
+        <w:t>and frequency of administration</w:t>
+      </w:r>
+      <w:r>
+        <w:rPr>
+          <w:b/>
+          <w:bCs w:val="0"/>
+        </w:rPr>
+        <w:t xml:space="preserve">: </w:t>
+      </w:r>
+      <w:r>
+        <w:t>minimizing toxicity</w:t>
       </w:r>
       <w:r>
         <w:t>.</w:t>
       </w:r>
-      <w:r>
-        <w:t xml:space="preserve"> </w:t>
-      </w:r>
-      <w:r>
-        <w:t xml:space="preserve"> Lastly, due to the high versatility of some the infectious diseases (</w:t>
-      </w:r>
-      <w:r>
-        <w:t>for ex.</w:t>
-      </w:r>
-      <w:r>
-        <w:t xml:space="preserve"> </w:t>
-      </w:r>
-      <w:r>
-        <w:t xml:space="preserve">gene </w:t>
-      </w:r>
-      <w:r>
-        <w:t>mutation in</w:t>
-      </w:r>
-      <w:r>
-        <w:t xml:space="preserve"> case of</w:t>
-      </w:r>
-      <w:r>
-        <w:t xml:space="preserve"> Influenzas) these approaches should be flexible and quickly modifiable.</w:t>
-      </w:r>
-    </w:p>
-    <w:p>
-      <w:pPr>
-        <w:pStyle w:val="NumberList"/>
-        <w:ind w:left="0" w:firstLine="0"/>
-      </w:pPr>
-    </w:p>
-    <w:p>
-      <w:r>
-        <w:t>Engineered Cells</w:t>
-      </w:r>
-      <w:r>
-        <w:br/>
-        <w:t>Engineered Microbes &amp; Viruses</w:t>
-      </w:r>
-      <w:r>
-        <w:br/>
-        <w:t>Engineered Proteins – Cytokines &amp; Antibodies</w:t>
-      </w:r>
-    </w:p>
-    <w:p>
-      <w:r>
-        <w:t xml:space="preserve">Engineered Genetic Material </w:t>
+    </w:p>
+    <w:p>
+      <w:pPr>
+        <w:pStyle w:val="NumberList"/>
+        <w:numPr>
+          <w:ilvl w:val="0"/>
+          <w:numId w:val="21"/>
+        </w:numPr>
+      </w:pPr>
+      <w:r>
+        <w:rPr>
+          <w:b/>
+          <w:bCs w:val="0"/>
+        </w:rPr>
+        <w:t>Immunogenicity and biocompatibility</w:t>
+      </w:r>
+      <w:r>
+        <w:t>: minimize the immune response against the therapy to prevent rejection, or adverse events.</w:t>
+      </w:r>
+    </w:p>
+    <w:p>
+      <w:pPr>
+        <w:pStyle w:val="NumberList"/>
+        <w:numPr>
+          <w:ilvl w:val="0"/>
+          <w:numId w:val="21"/>
+        </w:numPr>
+      </w:pPr>
+      <w:r>
+        <w:rPr>
+          <w:b/>
+          <w:bCs w:val="0"/>
+        </w:rPr>
+        <w:t>Scalability and manufacturability</w:t>
+      </w:r>
+      <w:r>
+        <w:rPr>
+          <w:b/>
+          <w:bCs w:val="0"/>
+        </w:rPr>
+        <w:t>:</w:t>
+      </w:r>
+      <w:r>
+        <w:t xml:space="preserve"> involve optimizing the production process, yield, </w:t>
+      </w:r>
+      <w:r>
+        <w:t xml:space="preserve">and </w:t>
+      </w:r>
+      <w:r>
+        <w:t>optimizing the cost.</w:t>
+      </w:r>
+    </w:p>
+    <w:p>
+      <w:pPr>
+        <w:pStyle w:val="NumberList"/>
+        <w:numPr>
+          <w:ilvl w:val="0"/>
+          <w:numId w:val="21"/>
+        </w:numPr>
+      </w:pPr>
+      <w:r>
+        <w:rPr>
+          <w:b/>
+          <w:bCs w:val="0"/>
+        </w:rPr>
+        <w:t>Business opportunities</w:t>
+      </w:r>
+      <w:r>
+        <w:t xml:space="preserve">: is there a market? Is the market share </w:t>
+      </w:r>
+      <w:r>
+        <w:t>being</w:t>
+      </w:r>
+      <w:r>
+        <w:t xml:space="preserve"> not too crowded.</w:t>
+      </w:r>
+    </w:p>
+    <w:p>
+      <w:pPr>
+        <w:pStyle w:val="NumberList"/>
+        <w:numPr>
+          <w:ilvl w:val="0"/>
+          <w:numId w:val="21"/>
+        </w:numPr>
+        <w:rPr>
+          <w:b/>
+          <w:bCs w:val="0"/>
+        </w:rPr>
+      </w:pPr>
+      <w:r>
+        <w:rPr>
+          <w:b/>
+          <w:bCs w:val="0"/>
+        </w:rPr>
+        <w:t>Patentable</w:t>
       </w:r>
     </w:p>
     <w:p>
@@ -4234,7 +4600,6 @@
         <w:ind w:left="720"/>
       </w:pPr>
       <w:r>
-        <w:lastRenderedPageBreak/>
         <w:t>Malaria (Parasite)</w:t>
       </w:r>
     </w:p>
@@ -4586,6 +4951,7 @@
         <w:ind w:left="0" w:firstLine="0"/>
       </w:pPr>
       <w:r>
+        <w:lastRenderedPageBreak/>
         <w:t>Given the acidic environment (pH 5.0-5.4) inside the Plasmodium’s digestive vacuole, we incorporate a pH sensitive linker that releases the drug right at the infection site, boosting the treatment’s effectiveness</w:t>
       </w:r>
       <w:r>
@@ -4741,7 +5107,6 @@
             <w:divId w:val="393623808"/>
           </w:pPr>
           <w:r>
-            <w:lastRenderedPageBreak/>
             <w:t xml:space="preserve">[2] A. </w:t>
           </w:r>
           <w:proofErr w:type="spellStart"/>
@@ -4898,7 +5263,7 @@
                   </a:ln>
                   <a:extLst>
                     <a:ext uri="{FAA26D3D-D897-4be2-8F04-BA451C77F1D7}">
-                      <ma14:placeholderFlag xmlns="" xmlns:mo="http://schemas.microsoft.com/office/mac/office/2008/main" xmlns:mv="urn:schemas-microsoft-com:mac:vml" xmlns:o="urn:schemas-microsoft-com:office:office" xmlns:v="urn:schemas-microsoft-com:vml" xmlns:w10="urn:schemas-microsoft-com:office:word" xmlns:w="http://schemas.openxmlformats.org/wordprocessingml/2006/main" xmlns:ma14="http://schemas.microsoft.com/office/mac/drawingml/2011/main"/>
+                      <ma14:placeholderFlag xmlns:ma14="http://schemas.microsoft.com/office/mac/drawingml/2011/main" xmlns:w="http://schemas.openxmlformats.org/wordprocessingml/2006/main" xmlns:w10="urn:schemas-microsoft-com:office:word" xmlns:v="urn:schemas-microsoft-com:vml" xmlns:o="urn:schemas-microsoft-com:office:office" xmlns:mv="urn:schemas-microsoft-com:mac:vml" xmlns:mo="http://schemas.microsoft.com/office/mac/office/2008/main" xmlns=""/>
                     </a:ext>
                   </a:extLst>
                 </pic:spPr>
@@ -5233,6 +5598,118 @@
     </w:lvl>
   </w:abstractNum>
   <w:abstractNum w:abstractNumId="4" w15:restartNumberingAfterBreak="0">
+    <w:nsid w:val="0ECB2CD3"/>
+    <w:multiLevelType w:val="hybridMultilevel"/>
+    <w:tmpl w:val="BC1E5A40"/>
+    <w:lvl w:ilvl="0" w:tplc="F56A679A">
+      <w:numFmt w:val="bullet"/>
+      <w:lvlText w:val="-"/>
+      <w:lvlJc w:val="left"/>
+      <w:pPr>
+        <w:ind w:left="360" w:hanging="360"/>
+      </w:pPr>
+      <w:rPr>
+        <w:rFonts w:ascii="Arial" w:eastAsia="Times New Roman" w:hAnsi="Arial" w:cs="Arial" w:hint="default"/>
+      </w:rPr>
+    </w:lvl>
+    <w:lvl w:ilvl="1" w:tplc="04090003" w:tentative="1">
+      <w:start w:val="1"/>
+      <w:numFmt w:val="bullet"/>
+      <w:lvlText w:val="o"/>
+      <w:lvlJc w:val="left"/>
+      <w:pPr>
+        <w:ind w:left="1440" w:hanging="360"/>
+      </w:pPr>
+      <w:rPr>
+        <w:rFonts w:ascii="Courier New" w:hAnsi="Courier New" w:cs="Courier New" w:hint="default"/>
+      </w:rPr>
+    </w:lvl>
+    <w:lvl w:ilvl="2" w:tplc="04090005" w:tentative="1">
+      <w:start w:val="1"/>
+      <w:numFmt w:val="bullet"/>
+      <w:lvlText w:val=""/>
+      <w:lvlJc w:val="left"/>
+      <w:pPr>
+        <w:ind w:left="2160" w:hanging="360"/>
+      </w:pPr>
+      <w:rPr>
+        <w:rFonts w:ascii="Wingdings" w:hAnsi="Wingdings" w:hint="default"/>
+      </w:rPr>
+    </w:lvl>
+    <w:lvl w:ilvl="3" w:tplc="04090001" w:tentative="1">
+      <w:start w:val="1"/>
+      <w:numFmt w:val="bullet"/>
+      <w:lvlText w:val=""/>
+      <w:lvlJc w:val="left"/>
+      <w:pPr>
+        <w:ind w:left="2880" w:hanging="360"/>
+      </w:pPr>
+      <w:rPr>
+        <w:rFonts w:ascii="Symbol" w:hAnsi="Symbol" w:hint="default"/>
+      </w:rPr>
+    </w:lvl>
+    <w:lvl w:ilvl="4" w:tplc="04090003" w:tentative="1">
+      <w:start w:val="1"/>
+      <w:numFmt w:val="bullet"/>
+      <w:lvlText w:val="o"/>
+      <w:lvlJc w:val="left"/>
+      <w:pPr>
+        <w:ind w:left="3600" w:hanging="360"/>
+      </w:pPr>
+      <w:rPr>
+        <w:rFonts w:ascii="Courier New" w:hAnsi="Courier New" w:cs="Courier New" w:hint="default"/>
+      </w:rPr>
+    </w:lvl>
+    <w:lvl w:ilvl="5" w:tplc="04090005" w:tentative="1">
+      <w:start w:val="1"/>
+      <w:numFmt w:val="bullet"/>
+      <w:lvlText w:val=""/>
+      <w:lvlJc w:val="left"/>
+      <w:pPr>
+        <w:ind w:left="4320" w:hanging="360"/>
+      </w:pPr>
+      <w:rPr>
+        <w:rFonts w:ascii="Wingdings" w:hAnsi="Wingdings" w:hint="default"/>
+      </w:rPr>
+    </w:lvl>
+    <w:lvl w:ilvl="6" w:tplc="04090001" w:tentative="1">
+      <w:start w:val="1"/>
+      <w:numFmt w:val="bullet"/>
+      <w:lvlText w:val=""/>
+      <w:lvlJc w:val="left"/>
+      <w:pPr>
+        <w:ind w:left="5040" w:hanging="360"/>
+      </w:pPr>
+      <w:rPr>
+        <w:rFonts w:ascii="Symbol" w:hAnsi="Symbol" w:hint="default"/>
+      </w:rPr>
+    </w:lvl>
+    <w:lvl w:ilvl="7" w:tplc="04090003" w:tentative="1">
+      <w:start w:val="1"/>
+      <w:numFmt w:val="bullet"/>
+      <w:lvlText w:val="o"/>
+      <w:lvlJc w:val="left"/>
+      <w:pPr>
+        <w:ind w:left="5760" w:hanging="360"/>
+      </w:pPr>
+      <w:rPr>
+        <w:rFonts w:ascii="Courier New" w:hAnsi="Courier New" w:cs="Courier New" w:hint="default"/>
+      </w:rPr>
+    </w:lvl>
+    <w:lvl w:ilvl="8" w:tplc="04090005" w:tentative="1">
+      <w:start w:val="1"/>
+      <w:numFmt w:val="bullet"/>
+      <w:lvlText w:val=""/>
+      <w:lvlJc w:val="left"/>
+      <w:pPr>
+        <w:ind w:left="6480" w:hanging="360"/>
+      </w:pPr>
+      <w:rPr>
+        <w:rFonts w:ascii="Wingdings" w:hAnsi="Wingdings" w:hint="default"/>
+      </w:rPr>
+    </w:lvl>
+  </w:abstractNum>
+  <w:abstractNum w:abstractNumId="5" w15:restartNumberingAfterBreak="0">
     <w:nsid w:val="24965222"/>
     <w:multiLevelType w:val="multilevel"/>
     <w:tmpl w:val="0330CBB0"/>
@@ -5346,7 +5823,7 @@
       </w:pPr>
     </w:lvl>
   </w:abstractNum>
-  <w:abstractNum w:abstractNumId="5" w15:restartNumberingAfterBreak="0">
+  <w:abstractNum w:abstractNumId="6" w15:restartNumberingAfterBreak="0">
     <w:nsid w:val="2E7C10A9"/>
     <w:multiLevelType w:val="hybridMultilevel"/>
     <w:tmpl w:val="A99094AE"/>
@@ -5459,7 +5936,7 @@
       </w:rPr>
     </w:lvl>
   </w:abstractNum>
-  <w:abstractNum w:abstractNumId="6" w15:restartNumberingAfterBreak="0">
+  <w:abstractNum w:abstractNumId="7" w15:restartNumberingAfterBreak="0">
     <w:nsid w:val="30EE5889"/>
     <w:multiLevelType w:val="hybridMultilevel"/>
     <w:tmpl w:val="91B43DC0"/>
@@ -5572,7 +6049,7 @@
       </w:rPr>
     </w:lvl>
   </w:abstractNum>
-  <w:abstractNum w:abstractNumId="7" w15:restartNumberingAfterBreak="0">
+  <w:abstractNum w:abstractNumId="8" w15:restartNumberingAfterBreak="0">
     <w:nsid w:val="32AD5FCF"/>
     <w:multiLevelType w:val="hybridMultilevel"/>
     <w:tmpl w:val="846E092C"/>
@@ -5685,7 +6162,231 @@
       </w:rPr>
     </w:lvl>
   </w:abstractNum>
-  <w:abstractNum w:abstractNumId="8" w15:restartNumberingAfterBreak="0">
+  <w:abstractNum w:abstractNumId="9" w15:restartNumberingAfterBreak="0">
+    <w:nsid w:val="38A372E3"/>
+    <w:multiLevelType w:val="hybridMultilevel"/>
+    <w:tmpl w:val="8E2CBC28"/>
+    <w:lvl w:ilvl="0" w:tplc="F56A679A">
+      <w:numFmt w:val="bullet"/>
+      <w:lvlText w:val="-"/>
+      <w:lvlJc w:val="left"/>
+      <w:pPr>
+        <w:ind w:left="360" w:hanging="360"/>
+      </w:pPr>
+      <w:rPr>
+        <w:rFonts w:ascii="Arial" w:eastAsia="Times New Roman" w:hAnsi="Arial" w:cs="Arial" w:hint="default"/>
+      </w:rPr>
+    </w:lvl>
+    <w:lvl w:ilvl="1" w:tplc="04090003" w:tentative="1">
+      <w:start w:val="1"/>
+      <w:numFmt w:val="bullet"/>
+      <w:lvlText w:val="o"/>
+      <w:lvlJc w:val="left"/>
+      <w:pPr>
+        <w:ind w:left="1440" w:hanging="360"/>
+      </w:pPr>
+      <w:rPr>
+        <w:rFonts w:ascii="Courier New" w:hAnsi="Courier New" w:cs="Courier New" w:hint="default"/>
+      </w:rPr>
+    </w:lvl>
+    <w:lvl w:ilvl="2" w:tplc="04090005" w:tentative="1">
+      <w:start w:val="1"/>
+      <w:numFmt w:val="bullet"/>
+      <w:lvlText w:val=""/>
+      <w:lvlJc w:val="left"/>
+      <w:pPr>
+        <w:ind w:left="2160" w:hanging="360"/>
+      </w:pPr>
+      <w:rPr>
+        <w:rFonts w:ascii="Wingdings" w:hAnsi="Wingdings" w:hint="default"/>
+      </w:rPr>
+    </w:lvl>
+    <w:lvl w:ilvl="3" w:tplc="04090001" w:tentative="1">
+      <w:start w:val="1"/>
+      <w:numFmt w:val="bullet"/>
+      <w:lvlText w:val=""/>
+      <w:lvlJc w:val="left"/>
+      <w:pPr>
+        <w:ind w:left="2880" w:hanging="360"/>
+      </w:pPr>
+      <w:rPr>
+        <w:rFonts w:ascii="Symbol" w:hAnsi="Symbol" w:hint="default"/>
+      </w:rPr>
+    </w:lvl>
+    <w:lvl w:ilvl="4" w:tplc="04090003" w:tentative="1">
+      <w:start w:val="1"/>
+      <w:numFmt w:val="bullet"/>
+      <w:lvlText w:val="o"/>
+      <w:lvlJc w:val="left"/>
+      <w:pPr>
+        <w:ind w:left="3600" w:hanging="360"/>
+      </w:pPr>
+      <w:rPr>
+        <w:rFonts w:ascii="Courier New" w:hAnsi="Courier New" w:cs="Courier New" w:hint="default"/>
+      </w:rPr>
+    </w:lvl>
+    <w:lvl w:ilvl="5" w:tplc="04090005" w:tentative="1">
+      <w:start w:val="1"/>
+      <w:numFmt w:val="bullet"/>
+      <w:lvlText w:val=""/>
+      <w:lvlJc w:val="left"/>
+      <w:pPr>
+        <w:ind w:left="4320" w:hanging="360"/>
+      </w:pPr>
+      <w:rPr>
+        <w:rFonts w:ascii="Wingdings" w:hAnsi="Wingdings" w:hint="default"/>
+      </w:rPr>
+    </w:lvl>
+    <w:lvl w:ilvl="6" w:tplc="04090001" w:tentative="1">
+      <w:start w:val="1"/>
+      <w:numFmt w:val="bullet"/>
+      <w:lvlText w:val=""/>
+      <w:lvlJc w:val="left"/>
+      <w:pPr>
+        <w:ind w:left="5040" w:hanging="360"/>
+      </w:pPr>
+      <w:rPr>
+        <w:rFonts w:ascii="Symbol" w:hAnsi="Symbol" w:hint="default"/>
+      </w:rPr>
+    </w:lvl>
+    <w:lvl w:ilvl="7" w:tplc="04090003" w:tentative="1">
+      <w:start w:val="1"/>
+      <w:numFmt w:val="bullet"/>
+      <w:lvlText w:val="o"/>
+      <w:lvlJc w:val="left"/>
+      <w:pPr>
+        <w:ind w:left="5760" w:hanging="360"/>
+      </w:pPr>
+      <w:rPr>
+        <w:rFonts w:ascii="Courier New" w:hAnsi="Courier New" w:cs="Courier New" w:hint="default"/>
+      </w:rPr>
+    </w:lvl>
+    <w:lvl w:ilvl="8" w:tplc="04090005" w:tentative="1">
+      <w:start w:val="1"/>
+      <w:numFmt w:val="bullet"/>
+      <w:lvlText w:val=""/>
+      <w:lvlJc w:val="left"/>
+      <w:pPr>
+        <w:ind w:left="6480" w:hanging="360"/>
+      </w:pPr>
+      <w:rPr>
+        <w:rFonts w:ascii="Wingdings" w:hAnsi="Wingdings" w:hint="default"/>
+      </w:rPr>
+    </w:lvl>
+  </w:abstractNum>
+  <w:abstractNum w:abstractNumId="10" w15:restartNumberingAfterBreak="0">
+    <w:nsid w:val="3EC1278F"/>
+    <w:multiLevelType w:val="hybridMultilevel"/>
+    <w:tmpl w:val="D7F8C552"/>
+    <w:lvl w:ilvl="0" w:tplc="F56A679A">
+      <w:numFmt w:val="bullet"/>
+      <w:lvlText w:val="-"/>
+      <w:lvlJc w:val="left"/>
+      <w:pPr>
+        <w:ind w:left="360" w:hanging="360"/>
+      </w:pPr>
+      <w:rPr>
+        <w:rFonts w:ascii="Arial" w:eastAsia="Times New Roman" w:hAnsi="Arial" w:cs="Arial" w:hint="default"/>
+      </w:rPr>
+    </w:lvl>
+    <w:lvl w:ilvl="1" w:tplc="04090003" w:tentative="1">
+      <w:start w:val="1"/>
+      <w:numFmt w:val="bullet"/>
+      <w:lvlText w:val="o"/>
+      <w:lvlJc w:val="left"/>
+      <w:pPr>
+        <w:ind w:left="1080" w:hanging="360"/>
+      </w:pPr>
+      <w:rPr>
+        <w:rFonts w:ascii="Courier New" w:hAnsi="Courier New" w:cs="Courier New" w:hint="default"/>
+      </w:rPr>
+    </w:lvl>
+    <w:lvl w:ilvl="2" w:tplc="04090005" w:tentative="1">
+      <w:start w:val="1"/>
+      <w:numFmt w:val="bullet"/>
+      <w:lvlText w:val=""/>
+      <w:lvlJc w:val="left"/>
+      <w:pPr>
+        <w:ind w:left="1800" w:hanging="360"/>
+      </w:pPr>
+      <w:rPr>
+        <w:rFonts w:ascii="Wingdings" w:hAnsi="Wingdings" w:hint="default"/>
+      </w:rPr>
+    </w:lvl>
+    <w:lvl w:ilvl="3" w:tplc="04090001" w:tentative="1">
+      <w:start w:val="1"/>
+      <w:numFmt w:val="bullet"/>
+      <w:lvlText w:val=""/>
+      <w:lvlJc w:val="left"/>
+      <w:pPr>
+        <w:ind w:left="2520" w:hanging="360"/>
+      </w:pPr>
+      <w:rPr>
+        <w:rFonts w:ascii="Symbol" w:hAnsi="Symbol" w:hint="default"/>
+      </w:rPr>
+    </w:lvl>
+    <w:lvl w:ilvl="4" w:tplc="04090003" w:tentative="1">
+      <w:start w:val="1"/>
+      <w:numFmt w:val="bullet"/>
+      <w:lvlText w:val="o"/>
+      <w:lvlJc w:val="left"/>
+      <w:pPr>
+        <w:ind w:left="3240" w:hanging="360"/>
+      </w:pPr>
+      <w:rPr>
+        <w:rFonts w:ascii="Courier New" w:hAnsi="Courier New" w:cs="Courier New" w:hint="default"/>
+      </w:rPr>
+    </w:lvl>
+    <w:lvl w:ilvl="5" w:tplc="04090005" w:tentative="1">
+      <w:start w:val="1"/>
+      <w:numFmt w:val="bullet"/>
+      <w:lvlText w:val=""/>
+      <w:lvlJc w:val="left"/>
+      <w:pPr>
+        <w:ind w:left="3960" w:hanging="360"/>
+      </w:pPr>
+      <w:rPr>
+        <w:rFonts w:ascii="Wingdings" w:hAnsi="Wingdings" w:hint="default"/>
+      </w:rPr>
+    </w:lvl>
+    <w:lvl w:ilvl="6" w:tplc="04090001" w:tentative="1">
+      <w:start w:val="1"/>
+      <w:numFmt w:val="bullet"/>
+      <w:lvlText w:val=""/>
+      <w:lvlJc w:val="left"/>
+      <w:pPr>
+        <w:ind w:left="4680" w:hanging="360"/>
+      </w:pPr>
+      <w:rPr>
+        <w:rFonts w:ascii="Symbol" w:hAnsi="Symbol" w:hint="default"/>
+      </w:rPr>
+    </w:lvl>
+    <w:lvl w:ilvl="7" w:tplc="04090003" w:tentative="1">
+      <w:start w:val="1"/>
+      <w:numFmt w:val="bullet"/>
+      <w:lvlText w:val="o"/>
+      <w:lvlJc w:val="left"/>
+      <w:pPr>
+        <w:ind w:left="5400" w:hanging="360"/>
+      </w:pPr>
+      <w:rPr>
+        <w:rFonts w:ascii="Courier New" w:hAnsi="Courier New" w:cs="Courier New" w:hint="default"/>
+      </w:rPr>
+    </w:lvl>
+    <w:lvl w:ilvl="8" w:tplc="04090005" w:tentative="1">
+      <w:start w:val="1"/>
+      <w:numFmt w:val="bullet"/>
+      <w:lvlText w:val=""/>
+      <w:lvlJc w:val="left"/>
+      <w:pPr>
+        <w:ind w:left="6120" w:hanging="360"/>
+      </w:pPr>
+      <w:rPr>
+        <w:rFonts w:ascii="Wingdings" w:hAnsi="Wingdings" w:hint="default"/>
+      </w:rPr>
+    </w:lvl>
+  </w:abstractNum>
+  <w:abstractNum w:abstractNumId="11" w15:restartNumberingAfterBreak="0">
     <w:nsid w:val="43457EFC"/>
     <w:multiLevelType w:val="hybridMultilevel"/>
     <w:tmpl w:val="B9B27968"/>
@@ -5799,7 +6500,7 @@
       </w:pPr>
     </w:lvl>
   </w:abstractNum>
-  <w:abstractNum w:abstractNumId="9" w15:restartNumberingAfterBreak="0">
+  <w:abstractNum w:abstractNumId="12" w15:restartNumberingAfterBreak="0">
     <w:nsid w:val="49FD3F96"/>
     <w:multiLevelType w:val="hybridMultilevel"/>
     <w:tmpl w:val="2558E838"/>
@@ -5885,7 +6586,7 @@
       </w:pPr>
     </w:lvl>
   </w:abstractNum>
-  <w:abstractNum w:abstractNumId="10" w15:restartNumberingAfterBreak="0">
+  <w:abstractNum w:abstractNumId="13" w15:restartNumberingAfterBreak="0">
     <w:nsid w:val="5778508A"/>
     <w:multiLevelType w:val="hybridMultilevel"/>
     <w:tmpl w:val="18607148"/>
@@ -5998,7 +6699,7 @@
       </w:rPr>
     </w:lvl>
   </w:abstractNum>
-  <w:abstractNum w:abstractNumId="11" w15:restartNumberingAfterBreak="0">
+  <w:abstractNum w:abstractNumId="14" w15:restartNumberingAfterBreak="0">
     <w:nsid w:val="5938133C"/>
     <w:multiLevelType w:val="hybridMultilevel"/>
     <w:tmpl w:val="DBF84450"/>
@@ -6111,7 +6812,7 @@
       </w:rPr>
     </w:lvl>
   </w:abstractNum>
-  <w:abstractNum w:abstractNumId="12" w15:restartNumberingAfterBreak="0">
+  <w:abstractNum w:abstractNumId="15" w15:restartNumberingAfterBreak="0">
     <w:nsid w:val="5E1930C6"/>
     <w:multiLevelType w:val="hybridMultilevel"/>
     <w:tmpl w:val="2558E838"/>
@@ -6197,7 +6898,7 @@
       </w:pPr>
     </w:lvl>
   </w:abstractNum>
-  <w:abstractNum w:abstractNumId="13" w15:restartNumberingAfterBreak="0">
+  <w:abstractNum w:abstractNumId="16" w15:restartNumberingAfterBreak="0">
     <w:nsid w:val="61886D3F"/>
     <w:multiLevelType w:val="hybridMultilevel"/>
     <w:tmpl w:val="A2485728"/>
@@ -6310,7 +7011,7 @@
       </w:pPr>
     </w:lvl>
   </w:abstractNum>
-  <w:abstractNum w:abstractNumId="14" w15:restartNumberingAfterBreak="0">
+  <w:abstractNum w:abstractNumId="17" w15:restartNumberingAfterBreak="0">
     <w:nsid w:val="620A6C72"/>
     <w:multiLevelType w:val="hybridMultilevel"/>
     <w:tmpl w:val="33C8D172"/>
@@ -6423,7 +7124,7 @@
       </w:rPr>
     </w:lvl>
   </w:abstractNum>
-  <w:abstractNum w:abstractNumId="15" w15:restartNumberingAfterBreak="0">
+  <w:abstractNum w:abstractNumId="18" w15:restartNumberingAfterBreak="0">
     <w:nsid w:val="77030446"/>
     <w:multiLevelType w:val="hybridMultilevel"/>
     <w:tmpl w:val="3D82046A"/>
@@ -6537,16 +7238,16 @@
     </w:lvl>
   </w:abstractNum>
   <w:num w:numId="1" w16cid:durableId="222446604">
-    <w:abstractNumId w:val="8"/>
+    <w:abstractNumId w:val="11"/>
   </w:num>
   <w:num w:numId="2" w16cid:durableId="103767068">
-    <w:abstractNumId w:val="13"/>
+    <w:abstractNumId w:val="16"/>
   </w:num>
   <w:num w:numId="3" w16cid:durableId="1671449163">
     <w:abstractNumId w:val="3"/>
   </w:num>
   <w:num w:numId="4" w16cid:durableId="205995170">
-    <w:abstractNumId w:val="8"/>
+    <w:abstractNumId w:val="11"/>
     <w:lvlOverride w:ilvl="0">
       <w:startOverride w:val="1"/>
     </w:lvlOverride>
@@ -6579,7 +7280,7 @@
     <w:abstractNumId w:val="0"/>
   </w:num>
   <w:num w:numId="6" w16cid:durableId="231046505">
-    <w:abstractNumId w:val="4"/>
+    <w:abstractNumId w:val="5"/>
   </w:num>
   <w:num w:numId="7" w16cid:durableId="1286810789">
     <w:abstractNumId w:val="2"/>
@@ -6588,40 +7289,49 @@
     <w:abstractNumId w:val="1"/>
   </w:num>
   <w:num w:numId="9" w16cid:durableId="1802503596">
+    <w:abstractNumId w:val="11"/>
+  </w:num>
+  <w:num w:numId="10" w16cid:durableId="2088842597">
+    <w:abstractNumId w:val="5"/>
+  </w:num>
+  <w:num w:numId="11" w16cid:durableId="505676166">
+    <w:abstractNumId w:val="11"/>
+  </w:num>
+  <w:num w:numId="12" w16cid:durableId="761948947">
+    <w:abstractNumId w:val="17"/>
+  </w:num>
+  <w:num w:numId="13" w16cid:durableId="999500448">
+    <w:abstractNumId w:val="12"/>
+  </w:num>
+  <w:num w:numId="14" w16cid:durableId="514197357">
+    <w:abstractNumId w:val="14"/>
+  </w:num>
+  <w:num w:numId="15" w16cid:durableId="1319459266">
+    <w:abstractNumId w:val="6"/>
+  </w:num>
+  <w:num w:numId="16" w16cid:durableId="640769755">
+    <w:abstractNumId w:val="18"/>
+  </w:num>
+  <w:num w:numId="17" w16cid:durableId="897976778">
+    <w:abstractNumId w:val="7"/>
+  </w:num>
+  <w:num w:numId="18" w16cid:durableId="416633652">
     <w:abstractNumId w:val="8"/>
   </w:num>
-  <w:num w:numId="10" w16cid:durableId="2088842597">
-    <w:abstractNumId w:val="4"/>
+  <w:num w:numId="19" w16cid:durableId="512694011">
+    <w:abstractNumId w:val="13"/>
   </w:num>
-  <w:num w:numId="11" w16cid:durableId="505676166">
-    <w:abstractNumId w:val="8"/>
+  <w:num w:numId="20" w16cid:durableId="1222130934">
+    <w:abstractNumId w:val="15"/>
   </w:num>
-  <w:num w:numId="12" w16cid:durableId="761948947">
-    <w:abstractNumId w:val="14"/>
+  <w:num w:numId="21" w16cid:durableId="472411496">
+    <w:abstractNumId w:val="10"/>
   </w:num>
-  <w:num w:numId="13" w16cid:durableId="999500448">
+  <w:num w:numId="22" w16cid:durableId="276454190">
     <w:abstractNumId w:val="9"/>
   </w:num>
-  <w:num w:numId="14" w16cid:durableId="514197357">
-    <w:abstractNumId w:val="11"/>
-  </w:num>
-  <w:num w:numId="15" w16cid:durableId="1319459266">
-    <w:abstractNumId w:val="5"/>
-  </w:num>
-  <w:num w:numId="16" w16cid:durableId="640769755">
-    <w:abstractNumId w:val="15"/>
-  </w:num>
-  <w:num w:numId="17" w16cid:durableId="897976778">
-    <w:abstractNumId w:val="6"/>
-  </w:num>
-  <w:num w:numId="18" w16cid:durableId="416633652">
-    <w:abstractNumId w:val="7"/>
-  </w:num>
-  <w:num w:numId="19" w16cid:durableId="512694011">
-    <w:abstractNumId w:val="10"/>
-  </w:num>
-  <w:num w:numId="20" w16cid:durableId="1222130934">
-    <w:abstractNumId w:val="12"/>
+  <w:num w:numId="23" w16cid:durableId="584464274">
+    <w:abstractNumId w:val="4"/>
   </w:num>
 </w:numbering>
 </file>
@@ -7646,6 +8356,7 @@
     <w:rsid w:val="00B31F8A"/>
     <w:rsid w:val="00C76712"/>
     <w:rsid w:val="00CD1C9C"/>
+    <w:rsid w:val="00FF3B3C"/>
   </w:rsids>
   <m:mathPr>
     <m:mathFont m:val="Cambria Math"/>

</xml_diff>